<commit_message>
Data dictionaries finished + saving DB to memory
</commit_message>
<xml_diff>
--- a/docs/fia3.docx
+++ b/docs/fia3.docx
@@ -15,8 +15,6 @@
     <w:p>
       <w:r>
         <w:tab/>
-      </w:r>
-      <w:r>
         <w:t>id PK INT NOT NULL</w:t>
       </w:r>
     </w:p>
@@ -30,46 +28,25 @@
       </w:r>
       <w:proofErr w:type="spellEnd"/>
       <w:r>
-        <w:t xml:space="preserve"> FK INT</w:t>
-      </w:r>
-      <w:r>
-        <w:t xml:space="preserve"> NOT NULL,</w:t>
+        <w:t xml:space="preserve"> FK INT NOT NULL,</w:t>
       </w:r>
     </w:p>
     <w:p>
       <w:r>
         <w:tab/>
-        <w:t>date</w:t>
-      </w:r>
-      <w:r>
-        <w:t xml:space="preserve"> </w:t>
-      </w:r>
-      <w:r>
-        <w:t>TEXT NOT NULL</w:t>
+        <w:t>date TEXT NOT NULL</w:t>
       </w:r>
     </w:p>
     <w:p>
       <w:r>
         <w:tab/>
-        <w:t>result</w:t>
-      </w:r>
-      <w:r>
-        <w:t xml:space="preserve"> </w:t>
-      </w:r>
-      <w:r>
-        <w:t>TEXT NOT NULL</w:t>
+        <w:t>result TEXT NOT NULL</w:t>
       </w:r>
     </w:p>
     <w:p>
       <w:r>
         <w:tab/>
-        <w:t>paid</w:t>
-      </w:r>
-      <w:r>
-        <w:t xml:space="preserve"> TEXT</w:t>
-      </w:r>
-      <w:r>
-        <w:t xml:space="preserve"> NOT NULL</w:t>
+        <w:t>paid TEXT NOT NULL</w:t>
       </w:r>
     </w:p>
     <w:p>
@@ -97,10 +74,7 @@
       </w:r>
       <w:proofErr w:type="spellEnd"/>
       <w:r>
-        <w:t xml:space="preserve"> FK </w:t>
-      </w:r>
-      <w:r>
-        <w:t>INT NOT NULL</w:t>
+        <w:t xml:space="preserve"> FK INT NOT NULL</w:t>
       </w:r>
     </w:p>
     <w:p>
@@ -113,10 +87,7 @@
       </w:r>
       <w:proofErr w:type="spellEnd"/>
       <w:r>
-        <w:t xml:space="preserve"> FK </w:t>
-      </w:r>
-      <w:r>
-        <w:t>INT NOT NULL</w:t>
+        <w:t xml:space="preserve"> FK INT NOT NULL</w:t>
       </w:r>
     </w:p>
     <w:p>
@@ -202,29 +173,13 @@
     <w:p>
       <w:r>
         <w:tab/>
-      </w:r>
-      <w:r>
-        <w:t>id INT PK</w:t>
-      </w:r>
-      <w:r>
-        <w:t xml:space="preserve"> NOT NULL</w:t>
+        <w:t>id INT PK NOT NULL</w:t>
       </w:r>
     </w:p>
     <w:p>
       <w:r>
         <w:tab/>
-      </w:r>
-      <w:r>
-        <w:t>n</w:t>
-      </w:r>
-      <w:r>
-        <w:t>ame</w:t>
-      </w:r>
-      <w:r>
-        <w:t xml:space="preserve"> </w:t>
-      </w:r>
-      <w:r>
-        <w:t>TEXT NOT NULL</w:t>
+        <w:t>name TEXT NOT NULL</w:t>
       </w:r>
     </w:p>
     <w:p>
@@ -237,85 +192,37 @@
       </w:r>
       <w:proofErr w:type="spellEnd"/>
       <w:r>
-        <w:t xml:space="preserve"> INT</w:t>
-      </w:r>
-      <w:r>
-        <w:t xml:space="preserve"> UNIQUE</w:t>
+        <w:t xml:space="preserve"> INT UNIQUE</w:t>
       </w:r>
     </w:p>
     <w:p>
       <w:r>
         <w:tab/>
-      </w:r>
-      <w:r>
-        <w:t>d</w:t>
-      </w:r>
-      <w:r>
-        <w:t>ob</w:t>
-      </w:r>
-      <w:r>
-        <w:t xml:space="preserve"> </w:t>
-      </w:r>
-      <w:r>
-        <w:t>TEXT NOT NULL</w:t>
+        <w:t>dob TEXT NOT NULL</w:t>
       </w:r>
     </w:p>
     <w:p>
       <w:r>
         <w:tab/>
-        <w:t>address</w:t>
-      </w:r>
-      <w:r>
-        <w:t xml:space="preserve"> </w:t>
-      </w:r>
-      <w:r>
-        <w:t>TEXT NOT NULL</w:t>
+        <w:t>address TEXT NOT NULL</w:t>
       </w:r>
     </w:p>
     <w:p>
       <w:r>
         <w:tab/>
-      </w:r>
-      <w:r>
-        <w:t>p</w:t>
-      </w:r>
-      <w:r>
-        <w:t>ost</w:t>
-      </w:r>
-      <w:r>
-        <w:t xml:space="preserve"> </w:t>
-      </w:r>
-      <w:r>
-        <w:t>TEXT NOT NULL</w:t>
+        <w:t>post TEXT NOT NULL</w:t>
       </w:r>
     </w:p>
     <w:p>
       <w:r>
         <w:tab/>
-      </w:r>
-      <w:r>
-        <w:t>h</w:t>
-      </w:r>
-      <w:r>
-        <w:t>eight</w:t>
-      </w:r>
-      <w:r>
-        <w:t xml:space="preserve"> INT</w:t>
-      </w:r>
-      <w:r>
-        <w:t xml:space="preserve"> NOT NULL</w:t>
+        <w:t>height INT NOT NULL</w:t>
       </w:r>
     </w:p>
     <w:p>
       <w:r>
         <w:tab/>
-        <w:t>weight</w:t>
-      </w:r>
-      <w:r>
-        <w:t xml:space="preserve"> INT</w:t>
-      </w:r>
-      <w:r>
-        <w:t xml:space="preserve"> NOT NULL</w:t>
+        <w:t>weight INT NOT NULL</w:t>
       </w:r>
     </w:p>
     <w:p>
@@ -323,6 +230,2794 @@
         <w:t>);</w:t>
       </w:r>
     </w:p>
+    <w:p/>
+    <w:p/>
+    <w:tbl>
+      <w:tblPr>
+        <w:tblStyle w:val="TableGrid"/>
+        <w:tblW w:w="7388" w:type="dxa"/>
+        <w:tblInd w:w="16" w:type="dxa"/>
+        <w:tblCellMar>
+          <w:top w:w="82" w:type="dxa"/>
+          <w:left w:w="44" w:type="dxa"/>
+          <w:bottom w:w="0" w:type="dxa"/>
+          <w:right w:w="48" w:type="dxa"/>
+        </w:tblCellMar>
+        <w:tblLook w:val="04A0" w:firstRow="1" w:lastRow="0" w:firstColumn="1" w:lastColumn="0" w:noHBand="0" w:noVBand="1"/>
+      </w:tblPr>
+      <w:tblGrid>
+        <w:gridCol w:w="2275"/>
+        <w:gridCol w:w="779"/>
+        <w:gridCol w:w="2167"/>
+        <w:gridCol w:w="2167"/>
+      </w:tblGrid>
+      <w:tr>
+        <w:trPr>
+          <w:trHeight w:val="281"/>
+        </w:trPr>
+        <w:tc>
+          <w:tcPr>
+            <w:tcW w:w="2275" w:type="dxa"/>
+            <w:tcBorders>
+              <w:top w:val="single" w:sz="7" w:space="0" w:color="808080"/>
+              <w:left w:val="single" w:sz="6" w:space="0" w:color="808080"/>
+              <w:bottom w:val="single" w:sz="6" w:space="0" w:color="808080"/>
+              <w:right w:val="single" w:sz="6" w:space="0" w:color="808080"/>
+            </w:tcBorders>
+            <w:shd w:val="clear" w:color="auto" w:fill="F0F0F0"/>
+          </w:tcPr>
+          <w:p>
+            <w:pPr>
+              <w:ind w:right="5"/>
+            </w:pPr>
+            <w:r>
+              <w:rPr>
+                <w:sz w:val="16"/>
+              </w:rPr>
+              <w:lastRenderedPageBreak/>
+              <w:t>Name</w:t>
+            </w:r>
+          </w:p>
+        </w:tc>
+        <w:tc>
+          <w:tcPr>
+            <w:tcW w:w="779" w:type="dxa"/>
+            <w:tcBorders>
+              <w:top w:val="single" w:sz="7" w:space="0" w:color="808080"/>
+              <w:left w:val="single" w:sz="6" w:space="0" w:color="808080"/>
+              <w:bottom w:val="single" w:sz="6" w:space="0" w:color="808080"/>
+              <w:right w:val="single" w:sz="7" w:space="0" w:color="808080"/>
+            </w:tcBorders>
+            <w:shd w:val="clear" w:color="auto" w:fill="F0F0F0"/>
+          </w:tcPr>
+          <w:p>
+            <w:pPr>
+              <w:ind w:left="122"/>
+            </w:pPr>
+            <w:r>
+              <w:rPr>
+                <w:sz w:val="16"/>
+              </w:rPr>
+              <w:t>Type</w:t>
+            </w:r>
+          </w:p>
+        </w:tc>
+        <w:tc>
+          <w:tcPr>
+            <w:tcW w:w="2167" w:type="dxa"/>
+            <w:tcBorders>
+              <w:top w:val="single" w:sz="7" w:space="0" w:color="808080"/>
+              <w:left w:val="single" w:sz="7" w:space="0" w:color="808080"/>
+              <w:bottom w:val="single" w:sz="6" w:space="0" w:color="808080"/>
+              <w:right w:val="single" w:sz="7" w:space="0" w:color="808080"/>
+            </w:tcBorders>
+            <w:shd w:val="clear" w:color="auto" w:fill="F0F0F0"/>
+          </w:tcPr>
+          <w:p>
+            <w:pPr>
+              <w:jc w:val="center"/>
+              <w:rPr>
+                <w:sz w:val="16"/>
+              </w:rPr>
+            </w:pPr>
+            <w:r>
+              <w:rPr>
+                <w:sz w:val="16"/>
+              </w:rPr>
+              <w:t>Validation Rules</w:t>
+            </w:r>
+          </w:p>
+        </w:tc>
+        <w:tc>
+          <w:tcPr>
+            <w:tcW w:w="2167" w:type="dxa"/>
+            <w:tcBorders>
+              <w:top w:val="single" w:sz="7" w:space="0" w:color="808080"/>
+              <w:left w:val="single" w:sz="7" w:space="0" w:color="808080"/>
+              <w:bottom w:val="single" w:sz="6" w:space="0" w:color="808080"/>
+              <w:right w:val="single" w:sz="7" w:space="0" w:color="C0C0C0"/>
+            </w:tcBorders>
+            <w:shd w:val="clear" w:color="auto" w:fill="F0F0F0"/>
+          </w:tcPr>
+          <w:p>
+            <w:pPr>
+              <w:jc w:val="center"/>
+            </w:pPr>
+            <w:r>
+              <w:rPr>
+                <w:sz w:val="16"/>
+              </w:rPr>
+              <w:t>Example Data</w:t>
+            </w:r>
+          </w:p>
+        </w:tc>
+      </w:tr>
+      <w:tr>
+        <w:trPr>
+          <w:trHeight w:val="1142"/>
+        </w:trPr>
+        <w:tc>
+          <w:tcPr>
+            <w:tcW w:w="2275" w:type="dxa"/>
+            <w:tcBorders>
+              <w:top w:val="single" w:sz="6" w:space="0" w:color="808080"/>
+              <w:left w:val="single" w:sz="6" w:space="0" w:color="808080"/>
+              <w:bottom w:val="single" w:sz="6" w:space="0" w:color="808080"/>
+              <w:right w:val="single" w:sz="6" w:space="0" w:color="808080"/>
+            </w:tcBorders>
+          </w:tcPr>
+          <w:p>
+            <w:r>
+              <w:t>Appointment</w:t>
+            </w:r>
+          </w:p>
+        </w:tc>
+        <w:tc>
+          <w:tcPr>
+            <w:tcW w:w="779" w:type="dxa"/>
+            <w:tcBorders>
+              <w:top w:val="single" w:sz="6" w:space="0" w:color="808080"/>
+              <w:left w:val="single" w:sz="6" w:space="0" w:color="808080"/>
+              <w:bottom w:val="single" w:sz="6" w:space="0" w:color="808080"/>
+              <w:right w:val="single" w:sz="7" w:space="0" w:color="808080"/>
+            </w:tcBorders>
+          </w:tcPr>
+          <w:p>
+            <w:pPr>
+              <w:ind w:left="2"/>
+            </w:pPr>
+          </w:p>
+        </w:tc>
+        <w:tc>
+          <w:tcPr>
+            <w:tcW w:w="2167" w:type="dxa"/>
+            <w:tcBorders>
+              <w:top w:val="single" w:sz="6" w:space="0" w:color="808080"/>
+              <w:left w:val="single" w:sz="7" w:space="0" w:color="808080"/>
+              <w:bottom w:val="single" w:sz="6" w:space="0" w:color="808080"/>
+              <w:right w:val="single" w:sz="7" w:space="0" w:color="808080"/>
+            </w:tcBorders>
+          </w:tcPr>
+          <w:p>
+            <w:pPr>
+              <w:ind w:left="1"/>
+            </w:pPr>
+          </w:p>
+        </w:tc>
+        <w:tc>
+          <w:tcPr>
+            <w:tcW w:w="2167" w:type="dxa"/>
+            <w:tcBorders>
+              <w:top w:val="single" w:sz="6" w:space="0" w:color="808080"/>
+              <w:left w:val="single" w:sz="7" w:space="0" w:color="808080"/>
+              <w:bottom w:val="single" w:sz="6" w:space="0" w:color="808080"/>
+              <w:right w:val="single" w:sz="7" w:space="0" w:color="C0C0C0"/>
+            </w:tcBorders>
+          </w:tcPr>
+          <w:p>
+            <w:pPr>
+              <w:ind w:left="10" w:hanging="10"/>
+            </w:pPr>
+          </w:p>
+        </w:tc>
+      </w:tr>
+      <w:tr>
+        <w:trPr>
+          <w:trHeight w:val="286"/>
+        </w:trPr>
+        <w:tc>
+          <w:tcPr>
+            <w:tcW w:w="2275" w:type="dxa"/>
+            <w:tcBorders>
+              <w:top w:val="single" w:sz="6" w:space="0" w:color="808080"/>
+              <w:left w:val="single" w:sz="6" w:space="0" w:color="808080"/>
+              <w:bottom w:val="single" w:sz="6" w:space="0" w:color="808080"/>
+              <w:right w:val="single" w:sz="6" w:space="0" w:color="808080"/>
+            </w:tcBorders>
+          </w:tcPr>
+          <w:p>
+            <w:r>
+              <w:rPr>
+                <w:sz w:val="16"/>
+              </w:rPr>
+              <w:t>i</w:t>
+            </w:r>
+            <w:r>
+              <w:rPr>
+                <w:rFonts w:ascii="Times New Roman" w:eastAsia="Times New Roman" w:hAnsi="Times New Roman" w:cs="Times New Roman"/>
+                <w:sz w:val="16"/>
+              </w:rPr>
+              <w:t>d</w:t>
+            </w:r>
+          </w:p>
+        </w:tc>
+        <w:tc>
+          <w:tcPr>
+            <w:tcW w:w="779" w:type="dxa"/>
+            <w:tcBorders>
+              <w:top w:val="single" w:sz="6" w:space="0" w:color="808080"/>
+              <w:left w:val="single" w:sz="6" w:space="0" w:color="808080"/>
+              <w:bottom w:val="single" w:sz="6" w:space="0" w:color="808080"/>
+              <w:right w:val="single" w:sz="7" w:space="0" w:color="808080"/>
+            </w:tcBorders>
+          </w:tcPr>
+          <w:p>
+            <w:pPr>
+              <w:ind w:left="2"/>
+              <w:jc w:val="both"/>
+            </w:pPr>
+            <w:r>
+              <w:rPr>
+                <w:rFonts w:ascii="Times New Roman" w:eastAsia="Times New Roman" w:hAnsi="Times New Roman" w:cs="Times New Roman"/>
+                <w:sz w:val="16"/>
+              </w:rPr>
+              <w:t>INTEGER</w:t>
+            </w:r>
+          </w:p>
+        </w:tc>
+        <w:tc>
+          <w:tcPr>
+            <w:tcW w:w="2167" w:type="dxa"/>
+            <w:tcBorders>
+              <w:top w:val="single" w:sz="6" w:space="0" w:color="808080"/>
+              <w:left w:val="single" w:sz="7" w:space="0" w:color="808080"/>
+              <w:bottom w:val="single" w:sz="6" w:space="0" w:color="808080"/>
+              <w:right w:val="single" w:sz="7" w:space="0" w:color="808080"/>
+            </w:tcBorders>
+          </w:tcPr>
+          <w:p>
+            <w:pPr>
+              <w:ind w:left="1"/>
+              <w:rPr>
+                <w:sz w:val="16"/>
+                <w:szCs w:val="16"/>
+              </w:rPr>
+            </w:pPr>
+            <w:r>
+              <w:rPr>
+                <w:sz w:val="16"/>
+                <w:szCs w:val="16"/>
+              </w:rPr>
+              <w:t>PRIMARY KEY AUTO INCREMENTING</w:t>
+            </w:r>
+          </w:p>
+        </w:tc>
+        <w:tc>
+          <w:tcPr>
+            <w:tcW w:w="2167" w:type="dxa"/>
+            <w:tcBorders>
+              <w:top w:val="single" w:sz="6" w:space="0" w:color="808080"/>
+              <w:left w:val="single" w:sz="7" w:space="0" w:color="808080"/>
+              <w:bottom w:val="single" w:sz="6" w:space="0" w:color="808080"/>
+              <w:right w:val="single" w:sz="7" w:space="0" w:color="C0C0C0"/>
+            </w:tcBorders>
+          </w:tcPr>
+          <w:p>
+            <w:pPr>
+              <w:ind w:left="1"/>
+              <w:rPr>
+                <w:sz w:val="16"/>
+                <w:szCs w:val="16"/>
+              </w:rPr>
+            </w:pPr>
+            <w:r>
+              <w:rPr>
+                <w:sz w:val="16"/>
+                <w:szCs w:val="16"/>
+              </w:rPr>
+              <w:t>12</w:t>
+            </w:r>
+          </w:p>
+        </w:tc>
+      </w:tr>
+      <w:tr>
+        <w:trPr>
+          <w:trHeight w:val="285"/>
+        </w:trPr>
+        <w:tc>
+          <w:tcPr>
+            <w:tcW w:w="2275" w:type="dxa"/>
+            <w:tcBorders>
+              <w:top w:val="single" w:sz="6" w:space="0" w:color="808080"/>
+              <w:left w:val="single" w:sz="6" w:space="0" w:color="808080"/>
+              <w:bottom w:val="single" w:sz="6" w:space="0" w:color="808080"/>
+              <w:right w:val="single" w:sz="6" w:space="0" w:color="808080"/>
+            </w:tcBorders>
+          </w:tcPr>
+          <w:p>
+            <w:proofErr w:type="spellStart"/>
+            <w:r>
+              <w:rPr>
+                <w:rFonts w:ascii="Times New Roman" w:eastAsia="Times New Roman" w:hAnsi="Times New Roman" w:cs="Times New Roman"/>
+                <w:sz w:val="16"/>
+              </w:rPr>
+              <w:t>patientid</w:t>
+            </w:r>
+            <w:proofErr w:type="spellEnd"/>
+          </w:p>
+        </w:tc>
+        <w:tc>
+          <w:tcPr>
+            <w:tcW w:w="779" w:type="dxa"/>
+            <w:tcBorders>
+              <w:top w:val="single" w:sz="6" w:space="0" w:color="808080"/>
+              <w:left w:val="single" w:sz="6" w:space="0" w:color="808080"/>
+              <w:bottom w:val="single" w:sz="6" w:space="0" w:color="808080"/>
+              <w:right w:val="single" w:sz="7" w:space="0" w:color="808080"/>
+            </w:tcBorders>
+          </w:tcPr>
+          <w:p>
+            <w:pPr>
+              <w:ind w:left="2"/>
+              <w:jc w:val="both"/>
+            </w:pPr>
+            <w:r>
+              <w:rPr>
+                <w:rFonts w:ascii="Times New Roman" w:eastAsia="Times New Roman" w:hAnsi="Times New Roman" w:cs="Times New Roman"/>
+                <w:sz w:val="16"/>
+              </w:rPr>
+              <w:t>INTEGER</w:t>
+            </w:r>
+          </w:p>
+        </w:tc>
+        <w:tc>
+          <w:tcPr>
+            <w:tcW w:w="2167" w:type="dxa"/>
+            <w:tcBorders>
+              <w:top w:val="single" w:sz="6" w:space="0" w:color="808080"/>
+              <w:left w:val="single" w:sz="7" w:space="0" w:color="808080"/>
+              <w:bottom w:val="single" w:sz="6" w:space="0" w:color="808080"/>
+              <w:right w:val="single" w:sz="7" w:space="0" w:color="808080"/>
+            </w:tcBorders>
+          </w:tcPr>
+          <w:p>
+            <w:pPr>
+              <w:ind w:left="1"/>
+              <w:rPr>
+                <w:sz w:val="16"/>
+                <w:szCs w:val="16"/>
+              </w:rPr>
+            </w:pPr>
+            <w:r>
+              <w:rPr>
+                <w:sz w:val="16"/>
+                <w:szCs w:val="16"/>
+              </w:rPr>
+              <w:t>NOT NULL</w:t>
+            </w:r>
+          </w:p>
+        </w:tc>
+        <w:tc>
+          <w:tcPr>
+            <w:tcW w:w="2167" w:type="dxa"/>
+            <w:tcBorders>
+              <w:top w:val="single" w:sz="6" w:space="0" w:color="808080"/>
+              <w:left w:val="single" w:sz="7" w:space="0" w:color="808080"/>
+              <w:bottom w:val="single" w:sz="6" w:space="0" w:color="808080"/>
+              <w:right w:val="single" w:sz="7" w:space="0" w:color="C0C0C0"/>
+            </w:tcBorders>
+          </w:tcPr>
+          <w:p>
+            <w:pPr>
+              <w:ind w:left="1"/>
+              <w:rPr>
+                <w:sz w:val="16"/>
+                <w:szCs w:val="16"/>
+              </w:rPr>
+            </w:pPr>
+            <w:r>
+              <w:rPr>
+                <w:sz w:val="16"/>
+                <w:szCs w:val="16"/>
+              </w:rPr>
+              <w:t>14</w:t>
+            </w:r>
+          </w:p>
+        </w:tc>
+      </w:tr>
+      <w:tr>
+        <w:trPr>
+          <w:trHeight w:val="285"/>
+        </w:trPr>
+        <w:tc>
+          <w:tcPr>
+            <w:tcW w:w="2275" w:type="dxa"/>
+            <w:tcBorders>
+              <w:top w:val="single" w:sz="6" w:space="0" w:color="808080"/>
+              <w:left w:val="single" w:sz="6" w:space="0" w:color="808080"/>
+              <w:bottom w:val="single" w:sz="7" w:space="0" w:color="808080"/>
+              <w:right w:val="single" w:sz="6" w:space="0" w:color="808080"/>
+            </w:tcBorders>
+          </w:tcPr>
+          <w:p>
+            <w:r>
+              <w:rPr>
+                <w:rFonts w:ascii="Times New Roman" w:eastAsia="Times New Roman" w:hAnsi="Times New Roman" w:cs="Times New Roman"/>
+                <w:sz w:val="16"/>
+              </w:rPr>
+              <w:t>date</w:t>
+            </w:r>
+          </w:p>
+        </w:tc>
+        <w:tc>
+          <w:tcPr>
+            <w:tcW w:w="779" w:type="dxa"/>
+            <w:tcBorders>
+              <w:top w:val="single" w:sz="6" w:space="0" w:color="808080"/>
+              <w:left w:val="single" w:sz="6" w:space="0" w:color="808080"/>
+              <w:bottom w:val="single" w:sz="7" w:space="0" w:color="808080"/>
+              <w:right w:val="single" w:sz="7" w:space="0" w:color="808080"/>
+            </w:tcBorders>
+          </w:tcPr>
+          <w:p>
+            <w:pPr>
+              <w:ind w:left="2"/>
+            </w:pPr>
+            <w:r>
+              <w:rPr>
+                <w:rFonts w:ascii="Times New Roman" w:eastAsia="Times New Roman" w:hAnsi="Times New Roman" w:cs="Times New Roman"/>
+                <w:sz w:val="16"/>
+              </w:rPr>
+              <w:t>TEXT</w:t>
+            </w:r>
+          </w:p>
+        </w:tc>
+        <w:tc>
+          <w:tcPr>
+            <w:tcW w:w="2167" w:type="dxa"/>
+            <w:tcBorders>
+              <w:top w:val="single" w:sz="6" w:space="0" w:color="808080"/>
+              <w:left w:val="single" w:sz="7" w:space="0" w:color="808080"/>
+              <w:bottom w:val="single" w:sz="7" w:space="0" w:color="808080"/>
+              <w:right w:val="single" w:sz="7" w:space="0" w:color="808080"/>
+            </w:tcBorders>
+          </w:tcPr>
+          <w:p>
+            <w:pPr>
+              <w:ind w:left="1"/>
+              <w:rPr>
+                <w:sz w:val="16"/>
+                <w:szCs w:val="16"/>
+              </w:rPr>
+            </w:pPr>
+            <w:r>
+              <w:rPr>
+                <w:sz w:val="16"/>
+                <w:szCs w:val="16"/>
+              </w:rPr>
+              <w:t>NOT NULL</w:t>
+            </w:r>
+          </w:p>
+        </w:tc>
+        <w:tc>
+          <w:tcPr>
+            <w:tcW w:w="2167" w:type="dxa"/>
+            <w:tcBorders>
+              <w:top w:val="single" w:sz="6" w:space="0" w:color="808080"/>
+              <w:left w:val="single" w:sz="7" w:space="0" w:color="808080"/>
+              <w:bottom w:val="single" w:sz="7" w:space="0" w:color="808080"/>
+              <w:right w:val="single" w:sz="7" w:space="0" w:color="C0C0C0"/>
+            </w:tcBorders>
+          </w:tcPr>
+          <w:p>
+            <w:pPr>
+              <w:ind w:left="1"/>
+              <w:rPr>
+                <w:sz w:val="16"/>
+                <w:szCs w:val="16"/>
+              </w:rPr>
+            </w:pPr>
+            <w:r>
+              <w:rPr>
+                <w:sz w:val="16"/>
+                <w:szCs w:val="16"/>
+              </w:rPr>
+              <w:t>2021-11-12</w:t>
+            </w:r>
+          </w:p>
+        </w:tc>
+      </w:tr>
+      <w:tr>
+        <w:trPr>
+          <w:trHeight w:val="285"/>
+        </w:trPr>
+        <w:tc>
+          <w:tcPr>
+            <w:tcW w:w="2275" w:type="dxa"/>
+            <w:tcBorders>
+              <w:top w:val="single" w:sz="7" w:space="0" w:color="808080"/>
+              <w:left w:val="single" w:sz="6" w:space="0" w:color="808080"/>
+              <w:bottom w:val="single" w:sz="6" w:space="0" w:color="808080"/>
+              <w:right w:val="single" w:sz="6" w:space="0" w:color="808080"/>
+            </w:tcBorders>
+          </w:tcPr>
+          <w:p>
+            <w:r>
+              <w:rPr>
+                <w:rFonts w:ascii="Times New Roman" w:eastAsia="Times New Roman" w:hAnsi="Times New Roman" w:cs="Times New Roman"/>
+                <w:sz w:val="16"/>
+              </w:rPr>
+              <w:t>result</w:t>
+            </w:r>
+          </w:p>
+        </w:tc>
+        <w:tc>
+          <w:tcPr>
+            <w:tcW w:w="779" w:type="dxa"/>
+            <w:tcBorders>
+              <w:top w:val="single" w:sz="7" w:space="0" w:color="808080"/>
+              <w:left w:val="single" w:sz="6" w:space="0" w:color="808080"/>
+              <w:bottom w:val="single" w:sz="6" w:space="0" w:color="808080"/>
+              <w:right w:val="single" w:sz="7" w:space="0" w:color="808080"/>
+            </w:tcBorders>
+          </w:tcPr>
+          <w:p>
+            <w:pPr>
+              <w:ind w:left="2"/>
+            </w:pPr>
+            <w:r>
+              <w:rPr>
+                <w:rFonts w:ascii="Times New Roman" w:eastAsia="Times New Roman" w:hAnsi="Times New Roman" w:cs="Times New Roman"/>
+                <w:sz w:val="16"/>
+              </w:rPr>
+              <w:t>TEXT</w:t>
+            </w:r>
+          </w:p>
+        </w:tc>
+        <w:tc>
+          <w:tcPr>
+            <w:tcW w:w="2167" w:type="dxa"/>
+            <w:tcBorders>
+              <w:top w:val="single" w:sz="7" w:space="0" w:color="808080"/>
+              <w:left w:val="single" w:sz="7" w:space="0" w:color="808080"/>
+              <w:bottom w:val="single" w:sz="6" w:space="0" w:color="808080"/>
+              <w:right w:val="single" w:sz="7" w:space="0" w:color="808080"/>
+            </w:tcBorders>
+          </w:tcPr>
+          <w:p>
+            <w:pPr>
+              <w:ind w:left="1"/>
+              <w:rPr>
+                <w:sz w:val="16"/>
+                <w:szCs w:val="16"/>
+              </w:rPr>
+            </w:pPr>
+            <w:r>
+              <w:rPr>
+                <w:sz w:val="16"/>
+                <w:szCs w:val="16"/>
+              </w:rPr>
+              <w:t>NOT NULL</w:t>
+            </w:r>
+          </w:p>
+        </w:tc>
+        <w:tc>
+          <w:tcPr>
+            <w:tcW w:w="2167" w:type="dxa"/>
+            <w:tcBorders>
+              <w:top w:val="single" w:sz="7" w:space="0" w:color="808080"/>
+              <w:left w:val="single" w:sz="7" w:space="0" w:color="808080"/>
+              <w:bottom w:val="single" w:sz="6" w:space="0" w:color="808080"/>
+              <w:right w:val="single" w:sz="7" w:space="0" w:color="C0C0C0"/>
+            </w:tcBorders>
+          </w:tcPr>
+          <w:p>
+            <w:pPr>
+              <w:ind w:left="1"/>
+              <w:rPr>
+                <w:sz w:val="16"/>
+                <w:szCs w:val="16"/>
+              </w:rPr>
+            </w:pPr>
+            <w:r>
+              <w:rPr>
+                <w:sz w:val="16"/>
+                <w:szCs w:val="16"/>
+              </w:rPr>
+              <w:t>Positive</w:t>
+            </w:r>
+          </w:p>
+        </w:tc>
+      </w:tr>
+      <w:tr>
+        <w:trPr>
+          <w:trHeight w:val="286"/>
+        </w:trPr>
+        <w:tc>
+          <w:tcPr>
+            <w:tcW w:w="2275" w:type="dxa"/>
+            <w:tcBorders>
+              <w:top w:val="single" w:sz="6" w:space="0" w:color="808080"/>
+              <w:left w:val="single" w:sz="6" w:space="0" w:color="808080"/>
+              <w:bottom w:val="single" w:sz="6" w:space="0" w:color="808080"/>
+              <w:right w:val="single" w:sz="6" w:space="0" w:color="808080"/>
+            </w:tcBorders>
+          </w:tcPr>
+          <w:p>
+            <w:r>
+              <w:rPr>
+                <w:rFonts w:ascii="Times New Roman" w:eastAsia="Times New Roman" w:hAnsi="Times New Roman" w:cs="Times New Roman"/>
+                <w:sz w:val="16"/>
+              </w:rPr>
+              <w:t>paid</w:t>
+            </w:r>
+          </w:p>
+        </w:tc>
+        <w:tc>
+          <w:tcPr>
+            <w:tcW w:w="779" w:type="dxa"/>
+            <w:tcBorders>
+              <w:top w:val="single" w:sz="6" w:space="0" w:color="808080"/>
+              <w:left w:val="single" w:sz="6" w:space="0" w:color="808080"/>
+              <w:bottom w:val="single" w:sz="6" w:space="0" w:color="808080"/>
+              <w:right w:val="single" w:sz="7" w:space="0" w:color="808080"/>
+            </w:tcBorders>
+          </w:tcPr>
+          <w:p>
+            <w:pPr>
+              <w:ind w:left="2"/>
+              <w:jc w:val="both"/>
+            </w:pPr>
+            <w:r>
+              <w:rPr>
+                <w:rFonts w:ascii="Times New Roman" w:eastAsia="Times New Roman" w:hAnsi="Times New Roman" w:cs="Times New Roman"/>
+                <w:sz w:val="16"/>
+              </w:rPr>
+              <w:t>INTEGER</w:t>
+            </w:r>
+          </w:p>
+        </w:tc>
+        <w:tc>
+          <w:tcPr>
+            <w:tcW w:w="2167" w:type="dxa"/>
+            <w:tcBorders>
+              <w:top w:val="single" w:sz="6" w:space="0" w:color="808080"/>
+              <w:left w:val="single" w:sz="7" w:space="0" w:color="808080"/>
+              <w:bottom w:val="single" w:sz="6" w:space="0" w:color="808080"/>
+              <w:right w:val="single" w:sz="7" w:space="0" w:color="808080"/>
+            </w:tcBorders>
+          </w:tcPr>
+          <w:p>
+            <w:pPr>
+              <w:ind w:left="1"/>
+              <w:rPr>
+                <w:sz w:val="16"/>
+                <w:szCs w:val="16"/>
+              </w:rPr>
+            </w:pPr>
+            <w:r>
+              <w:rPr>
+                <w:sz w:val="16"/>
+                <w:szCs w:val="16"/>
+              </w:rPr>
+              <w:t>NOT NULL</w:t>
+            </w:r>
+          </w:p>
+        </w:tc>
+        <w:tc>
+          <w:tcPr>
+            <w:tcW w:w="2167" w:type="dxa"/>
+            <w:tcBorders>
+              <w:top w:val="single" w:sz="6" w:space="0" w:color="808080"/>
+              <w:left w:val="single" w:sz="7" w:space="0" w:color="808080"/>
+              <w:bottom w:val="single" w:sz="6" w:space="0" w:color="808080"/>
+              <w:right w:val="single" w:sz="7" w:space="0" w:color="C0C0C0"/>
+            </w:tcBorders>
+          </w:tcPr>
+          <w:p>
+            <w:pPr>
+              <w:ind w:left="1"/>
+              <w:rPr>
+                <w:sz w:val="16"/>
+                <w:szCs w:val="16"/>
+              </w:rPr>
+            </w:pPr>
+            <w:r>
+              <w:rPr>
+                <w:sz w:val="16"/>
+                <w:szCs w:val="16"/>
+              </w:rPr>
+              <w:t>0</w:t>
+            </w:r>
+          </w:p>
+        </w:tc>
+      </w:tr>
+    </w:tbl>
+    <w:p/>
+    <w:tbl>
+      <w:tblPr>
+        <w:tblStyle w:val="TableGrid"/>
+        <w:tblW w:w="7388" w:type="dxa"/>
+        <w:tblInd w:w="16" w:type="dxa"/>
+        <w:tblCellMar>
+          <w:top w:w="82" w:type="dxa"/>
+          <w:left w:w="44" w:type="dxa"/>
+          <w:bottom w:w="0" w:type="dxa"/>
+          <w:right w:w="48" w:type="dxa"/>
+        </w:tblCellMar>
+        <w:tblLook w:val="04A0" w:firstRow="1" w:lastRow="0" w:firstColumn="1" w:lastColumn="0" w:noHBand="0" w:noVBand="1"/>
+      </w:tblPr>
+      <w:tblGrid>
+        <w:gridCol w:w="2275"/>
+        <w:gridCol w:w="779"/>
+        <w:gridCol w:w="2167"/>
+        <w:gridCol w:w="2167"/>
+      </w:tblGrid>
+      <w:tr>
+        <w:trPr>
+          <w:trHeight w:val="286"/>
+        </w:trPr>
+        <w:tc>
+          <w:tcPr>
+            <w:tcW w:w="2275" w:type="dxa"/>
+            <w:tcBorders>
+              <w:top w:val="single" w:sz="7" w:space="0" w:color="808080"/>
+              <w:left w:val="single" w:sz="6" w:space="0" w:color="808080"/>
+              <w:bottom w:val="single" w:sz="6" w:space="0" w:color="808080"/>
+              <w:right w:val="single" w:sz="6" w:space="0" w:color="808080"/>
+            </w:tcBorders>
+            <w:shd w:val="clear" w:color="auto" w:fill="F0F0F0"/>
+          </w:tcPr>
+          <w:p>
+            <w:pPr>
+              <w:rPr>
+                <w:sz w:val="16"/>
+              </w:rPr>
+            </w:pPr>
+            <w:r>
+              <w:rPr>
+                <w:sz w:val="16"/>
+              </w:rPr>
+              <w:t>Name</w:t>
+            </w:r>
+          </w:p>
+        </w:tc>
+        <w:tc>
+          <w:tcPr>
+            <w:tcW w:w="779" w:type="dxa"/>
+            <w:tcBorders>
+              <w:top w:val="single" w:sz="7" w:space="0" w:color="808080"/>
+              <w:left w:val="single" w:sz="6" w:space="0" w:color="808080"/>
+              <w:bottom w:val="single" w:sz="6" w:space="0" w:color="808080"/>
+              <w:right w:val="single" w:sz="7" w:space="0" w:color="808080"/>
+            </w:tcBorders>
+            <w:shd w:val="clear" w:color="auto" w:fill="F0F0F0"/>
+          </w:tcPr>
+          <w:p>
+            <w:pPr>
+              <w:ind w:left="2"/>
+              <w:jc w:val="both"/>
+              <w:rPr>
+                <w:sz w:val="16"/>
+              </w:rPr>
+            </w:pPr>
+            <w:r>
+              <w:rPr>
+                <w:sz w:val="16"/>
+              </w:rPr>
+              <w:t>Type</w:t>
+            </w:r>
+          </w:p>
+        </w:tc>
+        <w:tc>
+          <w:tcPr>
+            <w:tcW w:w="2167" w:type="dxa"/>
+            <w:tcBorders>
+              <w:top w:val="single" w:sz="7" w:space="0" w:color="808080"/>
+              <w:left w:val="single" w:sz="7" w:space="0" w:color="808080"/>
+              <w:bottom w:val="single" w:sz="6" w:space="0" w:color="808080"/>
+              <w:right w:val="single" w:sz="7" w:space="0" w:color="808080"/>
+            </w:tcBorders>
+            <w:shd w:val="clear" w:color="auto" w:fill="F0F0F0"/>
+          </w:tcPr>
+          <w:p>
+            <w:pPr>
+              <w:ind w:left="1"/>
+            </w:pPr>
+            <w:r>
+              <w:rPr>
+                <w:sz w:val="16"/>
+              </w:rPr>
+              <w:t>Validation Rules</w:t>
+            </w:r>
+          </w:p>
+        </w:tc>
+        <w:tc>
+          <w:tcPr>
+            <w:tcW w:w="2167" w:type="dxa"/>
+            <w:tcBorders>
+              <w:top w:val="single" w:sz="7" w:space="0" w:color="808080"/>
+              <w:left w:val="single" w:sz="7" w:space="0" w:color="808080"/>
+              <w:bottom w:val="single" w:sz="6" w:space="0" w:color="808080"/>
+              <w:right w:val="single" w:sz="7" w:space="0" w:color="C0C0C0"/>
+            </w:tcBorders>
+            <w:shd w:val="clear" w:color="auto" w:fill="F0F0F0"/>
+          </w:tcPr>
+          <w:p>
+            <w:pPr>
+              <w:ind w:left="1"/>
+            </w:pPr>
+            <w:r>
+              <w:rPr>
+                <w:sz w:val="16"/>
+              </w:rPr>
+              <w:t>Example Data</w:t>
+            </w:r>
+          </w:p>
+        </w:tc>
+      </w:tr>
+      <w:tr>
+        <w:trPr>
+          <w:trHeight w:val="720"/>
+        </w:trPr>
+        <w:tc>
+          <w:tcPr>
+            <w:tcW w:w="2275" w:type="dxa"/>
+            <w:tcBorders>
+              <w:top w:val="single" w:sz="6" w:space="0" w:color="808080"/>
+              <w:left w:val="single" w:sz="6" w:space="0" w:color="808080"/>
+              <w:bottom w:val="single" w:sz="6" w:space="0" w:color="808080"/>
+              <w:right w:val="single" w:sz="6" w:space="0" w:color="808080"/>
+            </w:tcBorders>
+          </w:tcPr>
+          <w:p>
+            <w:proofErr w:type="spellStart"/>
+            <w:r>
+              <w:t>AppointmentType</w:t>
+            </w:r>
+            <w:proofErr w:type="spellEnd"/>
+          </w:p>
+        </w:tc>
+        <w:tc>
+          <w:tcPr>
+            <w:tcW w:w="779" w:type="dxa"/>
+            <w:tcBorders>
+              <w:top w:val="single" w:sz="6" w:space="0" w:color="808080"/>
+              <w:left w:val="single" w:sz="6" w:space="0" w:color="808080"/>
+              <w:bottom w:val="single" w:sz="6" w:space="0" w:color="808080"/>
+              <w:right w:val="single" w:sz="7" w:space="0" w:color="808080"/>
+            </w:tcBorders>
+          </w:tcPr>
+          <w:p>
+            <w:pPr>
+              <w:ind w:left="2"/>
+            </w:pPr>
+            <w:r>
+              <w:rPr>
+                <w:sz w:val="24"/>
+              </w:rPr>
+              <w:t xml:space="preserve"> </w:t>
+            </w:r>
+          </w:p>
+        </w:tc>
+        <w:tc>
+          <w:tcPr>
+            <w:tcW w:w="2167" w:type="dxa"/>
+            <w:tcBorders>
+              <w:top w:val="single" w:sz="6" w:space="0" w:color="808080"/>
+              <w:left w:val="single" w:sz="7" w:space="0" w:color="808080"/>
+              <w:bottom w:val="single" w:sz="6" w:space="0" w:color="808080"/>
+              <w:right w:val="single" w:sz="7" w:space="0" w:color="808080"/>
+            </w:tcBorders>
+          </w:tcPr>
+          <w:p>
+            <w:pPr>
+              <w:ind w:left="1"/>
+              <w:rPr>
+                <w:sz w:val="16"/>
+                <w:szCs w:val="16"/>
+              </w:rPr>
+            </w:pPr>
+          </w:p>
+        </w:tc>
+        <w:tc>
+          <w:tcPr>
+            <w:tcW w:w="2167" w:type="dxa"/>
+            <w:tcBorders>
+              <w:top w:val="single" w:sz="6" w:space="0" w:color="808080"/>
+              <w:left w:val="single" w:sz="7" w:space="0" w:color="808080"/>
+              <w:bottom w:val="single" w:sz="6" w:space="0" w:color="808080"/>
+              <w:right w:val="single" w:sz="7" w:space="0" w:color="C0C0C0"/>
+            </w:tcBorders>
+          </w:tcPr>
+          <w:p>
+            <w:pPr>
+              <w:ind w:left="1"/>
+              <w:rPr>
+                <w:sz w:val="16"/>
+                <w:szCs w:val="16"/>
+              </w:rPr>
+            </w:pPr>
+          </w:p>
+        </w:tc>
+      </w:tr>
+      <w:tr>
+        <w:trPr>
+          <w:trHeight w:val="285"/>
+        </w:trPr>
+        <w:tc>
+          <w:tcPr>
+            <w:tcW w:w="2275" w:type="dxa"/>
+            <w:tcBorders>
+              <w:top w:val="single" w:sz="6" w:space="0" w:color="808080"/>
+              <w:left w:val="single" w:sz="6" w:space="0" w:color="808080"/>
+              <w:bottom w:val="single" w:sz="6" w:space="0" w:color="808080"/>
+              <w:right w:val="single" w:sz="6" w:space="0" w:color="808080"/>
+            </w:tcBorders>
+          </w:tcPr>
+          <w:p>
+            <w:proofErr w:type="spellStart"/>
+            <w:r>
+              <w:rPr>
+                <w:rFonts w:ascii="Times New Roman" w:eastAsia="Times New Roman" w:hAnsi="Times New Roman" w:cs="Times New Roman"/>
+                <w:sz w:val="16"/>
+              </w:rPr>
+              <w:t>appointmentid</w:t>
+            </w:r>
+            <w:proofErr w:type="spellEnd"/>
+          </w:p>
+        </w:tc>
+        <w:tc>
+          <w:tcPr>
+            <w:tcW w:w="779" w:type="dxa"/>
+            <w:tcBorders>
+              <w:top w:val="single" w:sz="6" w:space="0" w:color="808080"/>
+              <w:left w:val="single" w:sz="6" w:space="0" w:color="808080"/>
+              <w:bottom w:val="single" w:sz="6" w:space="0" w:color="808080"/>
+              <w:right w:val="single" w:sz="7" w:space="0" w:color="808080"/>
+            </w:tcBorders>
+          </w:tcPr>
+          <w:p>
+            <w:pPr>
+              <w:ind w:left="2"/>
+              <w:jc w:val="both"/>
+            </w:pPr>
+            <w:r>
+              <w:rPr>
+                <w:rFonts w:ascii="Times New Roman" w:eastAsia="Times New Roman" w:hAnsi="Times New Roman" w:cs="Times New Roman"/>
+                <w:sz w:val="16"/>
+              </w:rPr>
+              <w:t>INTEGER</w:t>
+            </w:r>
+          </w:p>
+        </w:tc>
+        <w:tc>
+          <w:tcPr>
+            <w:tcW w:w="2167" w:type="dxa"/>
+            <w:tcBorders>
+              <w:top w:val="single" w:sz="6" w:space="0" w:color="808080"/>
+              <w:left w:val="single" w:sz="7" w:space="0" w:color="808080"/>
+              <w:bottom w:val="single" w:sz="6" w:space="0" w:color="808080"/>
+              <w:right w:val="single" w:sz="7" w:space="0" w:color="808080"/>
+            </w:tcBorders>
+          </w:tcPr>
+          <w:p>
+            <w:pPr>
+              <w:ind w:left="1"/>
+              <w:rPr>
+                <w:sz w:val="16"/>
+                <w:szCs w:val="16"/>
+              </w:rPr>
+            </w:pPr>
+            <w:r>
+              <w:rPr>
+                <w:sz w:val="16"/>
+                <w:szCs w:val="16"/>
+              </w:rPr>
+              <w:t>FOREIGN KEY NOT NULL</w:t>
+            </w:r>
+          </w:p>
+        </w:tc>
+        <w:tc>
+          <w:tcPr>
+            <w:tcW w:w="2167" w:type="dxa"/>
+            <w:tcBorders>
+              <w:top w:val="single" w:sz="6" w:space="0" w:color="808080"/>
+              <w:left w:val="single" w:sz="7" w:space="0" w:color="808080"/>
+              <w:bottom w:val="single" w:sz="6" w:space="0" w:color="808080"/>
+              <w:right w:val="single" w:sz="7" w:space="0" w:color="C0C0C0"/>
+            </w:tcBorders>
+          </w:tcPr>
+          <w:p>
+            <w:pPr>
+              <w:ind w:left="1"/>
+              <w:rPr>
+                <w:sz w:val="16"/>
+                <w:szCs w:val="16"/>
+              </w:rPr>
+            </w:pPr>
+            <w:r>
+              <w:rPr>
+                <w:sz w:val="16"/>
+                <w:szCs w:val="16"/>
+              </w:rPr>
+              <w:t>17</w:t>
+            </w:r>
+          </w:p>
+        </w:tc>
+      </w:tr>
+      <w:tr>
+        <w:trPr>
+          <w:trHeight w:val="285"/>
+        </w:trPr>
+        <w:tc>
+          <w:tcPr>
+            <w:tcW w:w="2275" w:type="dxa"/>
+            <w:tcBorders>
+              <w:top w:val="single" w:sz="6" w:space="0" w:color="808080"/>
+              <w:left w:val="single" w:sz="6" w:space="0" w:color="808080"/>
+              <w:bottom w:val="single" w:sz="7" w:space="0" w:color="808080"/>
+              <w:right w:val="single" w:sz="6" w:space="0" w:color="808080"/>
+            </w:tcBorders>
+          </w:tcPr>
+          <w:p>
+            <w:proofErr w:type="spellStart"/>
+            <w:r>
+              <w:rPr>
+                <w:rFonts w:ascii="Times New Roman" w:eastAsia="Times New Roman" w:hAnsi="Times New Roman" w:cs="Times New Roman"/>
+                <w:sz w:val="16"/>
+              </w:rPr>
+              <w:t>typeid</w:t>
+            </w:r>
+            <w:proofErr w:type="spellEnd"/>
+          </w:p>
+        </w:tc>
+        <w:tc>
+          <w:tcPr>
+            <w:tcW w:w="779" w:type="dxa"/>
+            <w:tcBorders>
+              <w:top w:val="single" w:sz="6" w:space="0" w:color="808080"/>
+              <w:left w:val="single" w:sz="6" w:space="0" w:color="808080"/>
+              <w:bottom w:val="single" w:sz="7" w:space="0" w:color="808080"/>
+              <w:right w:val="single" w:sz="7" w:space="0" w:color="808080"/>
+            </w:tcBorders>
+          </w:tcPr>
+          <w:p>
+            <w:pPr>
+              <w:ind w:left="2"/>
+              <w:jc w:val="both"/>
+            </w:pPr>
+            <w:r>
+              <w:rPr>
+                <w:rFonts w:ascii="Times New Roman" w:eastAsia="Times New Roman" w:hAnsi="Times New Roman" w:cs="Times New Roman"/>
+                <w:sz w:val="16"/>
+              </w:rPr>
+              <w:t>INTEGER</w:t>
+            </w:r>
+          </w:p>
+        </w:tc>
+        <w:tc>
+          <w:tcPr>
+            <w:tcW w:w="2167" w:type="dxa"/>
+            <w:tcBorders>
+              <w:top w:val="single" w:sz="6" w:space="0" w:color="808080"/>
+              <w:left w:val="single" w:sz="7" w:space="0" w:color="808080"/>
+              <w:bottom w:val="single" w:sz="7" w:space="0" w:color="808080"/>
+              <w:right w:val="single" w:sz="7" w:space="0" w:color="808080"/>
+            </w:tcBorders>
+          </w:tcPr>
+          <w:p>
+            <w:pPr>
+              <w:ind w:left="1"/>
+              <w:rPr>
+                <w:sz w:val="16"/>
+                <w:szCs w:val="16"/>
+              </w:rPr>
+            </w:pPr>
+            <w:r>
+              <w:rPr>
+                <w:sz w:val="16"/>
+                <w:szCs w:val="16"/>
+              </w:rPr>
+              <w:t>FOREIGN KEY NOT NULL</w:t>
+            </w:r>
+          </w:p>
+        </w:tc>
+        <w:tc>
+          <w:tcPr>
+            <w:tcW w:w="2167" w:type="dxa"/>
+            <w:tcBorders>
+              <w:top w:val="single" w:sz="6" w:space="0" w:color="808080"/>
+              <w:left w:val="single" w:sz="7" w:space="0" w:color="808080"/>
+              <w:bottom w:val="single" w:sz="7" w:space="0" w:color="808080"/>
+              <w:right w:val="single" w:sz="7" w:space="0" w:color="C0C0C0"/>
+            </w:tcBorders>
+          </w:tcPr>
+          <w:p>
+            <w:pPr>
+              <w:ind w:left="1"/>
+              <w:rPr>
+                <w:sz w:val="16"/>
+                <w:szCs w:val="16"/>
+              </w:rPr>
+            </w:pPr>
+            <w:r>
+              <w:rPr>
+                <w:sz w:val="16"/>
+                <w:szCs w:val="16"/>
+              </w:rPr>
+              <w:t>42</w:t>
+            </w:r>
+          </w:p>
+        </w:tc>
+      </w:tr>
+    </w:tbl>
+    <w:p/>
+    <w:tbl>
+      <w:tblPr>
+        <w:tblStyle w:val="TableGrid"/>
+        <w:tblW w:w="7388" w:type="dxa"/>
+        <w:tblInd w:w="16" w:type="dxa"/>
+        <w:tblCellMar>
+          <w:top w:w="82" w:type="dxa"/>
+          <w:left w:w="44" w:type="dxa"/>
+          <w:bottom w:w="0" w:type="dxa"/>
+          <w:right w:w="48" w:type="dxa"/>
+        </w:tblCellMar>
+        <w:tblLook w:val="04A0" w:firstRow="1" w:lastRow="0" w:firstColumn="1" w:lastColumn="0" w:noHBand="0" w:noVBand="1"/>
+      </w:tblPr>
+      <w:tblGrid>
+        <w:gridCol w:w="2275"/>
+        <w:gridCol w:w="779"/>
+        <w:gridCol w:w="2167"/>
+        <w:gridCol w:w="2167"/>
+      </w:tblGrid>
+      <w:tr>
+        <w:trPr>
+          <w:trHeight w:val="285"/>
+        </w:trPr>
+        <w:tc>
+          <w:tcPr>
+            <w:tcW w:w="2275" w:type="dxa"/>
+            <w:tcBorders>
+              <w:top w:val="single" w:sz="7" w:space="0" w:color="808080"/>
+              <w:left w:val="single" w:sz="6" w:space="0" w:color="808080"/>
+              <w:bottom w:val="single" w:sz="6" w:space="0" w:color="808080"/>
+              <w:right w:val="single" w:sz="6" w:space="0" w:color="808080"/>
+            </w:tcBorders>
+            <w:shd w:val="clear" w:color="auto" w:fill="F0F0F0"/>
+          </w:tcPr>
+          <w:p>
+            <w:pPr>
+              <w:rPr>
+                <w:sz w:val="16"/>
+              </w:rPr>
+            </w:pPr>
+            <w:r>
+              <w:rPr>
+                <w:sz w:val="16"/>
+              </w:rPr>
+              <w:t>Name</w:t>
+            </w:r>
+          </w:p>
+        </w:tc>
+        <w:tc>
+          <w:tcPr>
+            <w:tcW w:w="779" w:type="dxa"/>
+            <w:tcBorders>
+              <w:top w:val="single" w:sz="7" w:space="0" w:color="808080"/>
+              <w:left w:val="single" w:sz="6" w:space="0" w:color="808080"/>
+              <w:bottom w:val="single" w:sz="6" w:space="0" w:color="808080"/>
+              <w:right w:val="single" w:sz="7" w:space="0" w:color="808080"/>
+            </w:tcBorders>
+            <w:shd w:val="clear" w:color="auto" w:fill="F0F0F0"/>
+          </w:tcPr>
+          <w:p>
+            <w:pPr>
+              <w:ind w:left="2"/>
+              <w:jc w:val="both"/>
+              <w:rPr>
+                <w:sz w:val="16"/>
+              </w:rPr>
+            </w:pPr>
+            <w:r>
+              <w:rPr>
+                <w:sz w:val="16"/>
+              </w:rPr>
+              <w:t>Type</w:t>
+            </w:r>
+          </w:p>
+        </w:tc>
+        <w:tc>
+          <w:tcPr>
+            <w:tcW w:w="2167" w:type="dxa"/>
+            <w:tcBorders>
+              <w:top w:val="single" w:sz="7" w:space="0" w:color="808080"/>
+              <w:left w:val="single" w:sz="7" w:space="0" w:color="808080"/>
+              <w:bottom w:val="single" w:sz="6" w:space="0" w:color="808080"/>
+              <w:right w:val="single" w:sz="7" w:space="0" w:color="808080"/>
+            </w:tcBorders>
+            <w:shd w:val="clear" w:color="auto" w:fill="F0F0F0"/>
+          </w:tcPr>
+          <w:p>
+            <w:pPr>
+              <w:ind w:left="1"/>
+            </w:pPr>
+            <w:r>
+              <w:rPr>
+                <w:sz w:val="16"/>
+              </w:rPr>
+              <w:t>Validation Rules</w:t>
+            </w:r>
+          </w:p>
+        </w:tc>
+        <w:tc>
+          <w:tcPr>
+            <w:tcW w:w="2167" w:type="dxa"/>
+            <w:tcBorders>
+              <w:top w:val="single" w:sz="7" w:space="0" w:color="808080"/>
+              <w:left w:val="single" w:sz="7" w:space="0" w:color="808080"/>
+              <w:bottom w:val="single" w:sz="6" w:space="0" w:color="808080"/>
+              <w:right w:val="single" w:sz="7" w:space="0" w:color="C0C0C0"/>
+            </w:tcBorders>
+            <w:shd w:val="clear" w:color="auto" w:fill="F0F0F0"/>
+          </w:tcPr>
+          <w:p>
+            <w:pPr>
+              <w:ind w:left="1"/>
+            </w:pPr>
+            <w:r>
+              <w:rPr>
+                <w:sz w:val="16"/>
+              </w:rPr>
+              <w:t>Example Data</w:t>
+            </w:r>
+          </w:p>
+        </w:tc>
+      </w:tr>
+      <w:tr>
+        <w:trPr>
+          <w:trHeight w:val="1140"/>
+        </w:trPr>
+        <w:tc>
+          <w:tcPr>
+            <w:tcW w:w="2275" w:type="dxa"/>
+            <w:tcBorders>
+              <w:top w:val="single" w:sz="7" w:space="0" w:color="808080"/>
+              <w:left w:val="single" w:sz="6" w:space="0" w:color="808080"/>
+              <w:bottom w:val="single" w:sz="7" w:space="0" w:color="808080"/>
+              <w:right w:val="single" w:sz="6" w:space="0" w:color="808080"/>
+            </w:tcBorders>
+          </w:tcPr>
+          <w:p>
+            <w:r>
+              <w:t>Patient</w:t>
+            </w:r>
+          </w:p>
+        </w:tc>
+        <w:tc>
+          <w:tcPr>
+            <w:tcW w:w="779" w:type="dxa"/>
+            <w:tcBorders>
+              <w:top w:val="single" w:sz="7" w:space="0" w:color="808080"/>
+              <w:left w:val="single" w:sz="6" w:space="0" w:color="808080"/>
+              <w:bottom w:val="single" w:sz="7" w:space="0" w:color="808080"/>
+              <w:right w:val="single" w:sz="7" w:space="0" w:color="808080"/>
+            </w:tcBorders>
+          </w:tcPr>
+          <w:p>
+            <w:pPr>
+              <w:ind w:left="10" w:hanging="10"/>
+            </w:pPr>
+          </w:p>
+        </w:tc>
+        <w:tc>
+          <w:tcPr>
+            <w:tcW w:w="2167" w:type="dxa"/>
+            <w:tcBorders>
+              <w:top w:val="single" w:sz="7" w:space="0" w:color="808080"/>
+              <w:left w:val="single" w:sz="7" w:space="0" w:color="808080"/>
+              <w:bottom w:val="single" w:sz="7" w:space="0" w:color="808080"/>
+              <w:right w:val="single" w:sz="7" w:space="0" w:color="808080"/>
+            </w:tcBorders>
+          </w:tcPr>
+          <w:p>
+            <w:pPr>
+              <w:rPr>
+                <w:sz w:val="16"/>
+                <w:szCs w:val="16"/>
+              </w:rPr>
+            </w:pPr>
+          </w:p>
+        </w:tc>
+        <w:tc>
+          <w:tcPr>
+            <w:tcW w:w="2167" w:type="dxa"/>
+            <w:tcBorders>
+              <w:top w:val="single" w:sz="7" w:space="0" w:color="808080"/>
+              <w:left w:val="single" w:sz="7" w:space="0" w:color="808080"/>
+              <w:bottom w:val="single" w:sz="7" w:space="0" w:color="808080"/>
+              <w:right w:val="single" w:sz="7" w:space="0" w:color="C0C0C0"/>
+            </w:tcBorders>
+          </w:tcPr>
+          <w:p>
+            <w:pPr>
+              <w:rPr>
+                <w:sz w:val="16"/>
+                <w:szCs w:val="16"/>
+              </w:rPr>
+            </w:pPr>
+          </w:p>
+        </w:tc>
+      </w:tr>
+      <w:tr>
+        <w:trPr>
+          <w:trHeight w:val="285"/>
+        </w:trPr>
+        <w:tc>
+          <w:tcPr>
+            <w:tcW w:w="2275" w:type="dxa"/>
+            <w:tcBorders>
+              <w:top w:val="single" w:sz="7" w:space="0" w:color="808080"/>
+              <w:left w:val="single" w:sz="6" w:space="0" w:color="808080"/>
+              <w:bottom w:val="single" w:sz="6" w:space="0" w:color="808080"/>
+              <w:right w:val="single" w:sz="6" w:space="0" w:color="808080"/>
+            </w:tcBorders>
+          </w:tcPr>
+          <w:p>
+            <w:r>
+              <w:rPr>
+                <w:sz w:val="16"/>
+              </w:rPr>
+              <w:t>I</w:t>
+            </w:r>
+            <w:r>
+              <w:rPr>
+                <w:rFonts w:ascii="Times New Roman" w:eastAsia="Times New Roman" w:hAnsi="Times New Roman" w:cs="Times New Roman"/>
+                <w:sz w:val="16"/>
+              </w:rPr>
+              <w:t>d</w:t>
+            </w:r>
+          </w:p>
+        </w:tc>
+        <w:tc>
+          <w:tcPr>
+            <w:tcW w:w="779" w:type="dxa"/>
+            <w:tcBorders>
+              <w:top w:val="single" w:sz="7" w:space="0" w:color="808080"/>
+              <w:left w:val="single" w:sz="6" w:space="0" w:color="808080"/>
+              <w:bottom w:val="single" w:sz="6" w:space="0" w:color="808080"/>
+              <w:right w:val="single" w:sz="7" w:space="0" w:color="808080"/>
+            </w:tcBorders>
+          </w:tcPr>
+          <w:p>
+            <w:pPr>
+              <w:ind w:left="2"/>
+              <w:jc w:val="both"/>
+            </w:pPr>
+            <w:r>
+              <w:rPr>
+                <w:rFonts w:ascii="Times New Roman" w:eastAsia="Times New Roman" w:hAnsi="Times New Roman" w:cs="Times New Roman"/>
+                <w:sz w:val="16"/>
+              </w:rPr>
+              <w:t>INTEGER</w:t>
+            </w:r>
+          </w:p>
+        </w:tc>
+        <w:tc>
+          <w:tcPr>
+            <w:tcW w:w="2167" w:type="dxa"/>
+            <w:tcBorders>
+              <w:top w:val="single" w:sz="7" w:space="0" w:color="808080"/>
+              <w:left w:val="single" w:sz="7" w:space="0" w:color="808080"/>
+              <w:bottom w:val="single" w:sz="6" w:space="0" w:color="808080"/>
+              <w:right w:val="single" w:sz="7" w:space="0" w:color="808080"/>
+            </w:tcBorders>
+          </w:tcPr>
+          <w:p>
+            <w:pPr>
+              <w:ind w:left="1"/>
+              <w:rPr>
+                <w:sz w:val="16"/>
+                <w:szCs w:val="16"/>
+              </w:rPr>
+            </w:pPr>
+            <w:r>
+              <w:rPr>
+                <w:sz w:val="16"/>
+                <w:szCs w:val="16"/>
+              </w:rPr>
+              <w:t>PRIMARY KEY AUTO INCREMENTING</w:t>
+            </w:r>
+          </w:p>
+        </w:tc>
+        <w:tc>
+          <w:tcPr>
+            <w:tcW w:w="2167" w:type="dxa"/>
+            <w:tcBorders>
+              <w:top w:val="single" w:sz="7" w:space="0" w:color="808080"/>
+              <w:left w:val="single" w:sz="7" w:space="0" w:color="808080"/>
+              <w:bottom w:val="single" w:sz="6" w:space="0" w:color="808080"/>
+              <w:right w:val="single" w:sz="7" w:space="0" w:color="C0C0C0"/>
+            </w:tcBorders>
+          </w:tcPr>
+          <w:p>
+            <w:pPr>
+              <w:ind w:left="1"/>
+              <w:rPr>
+                <w:sz w:val="16"/>
+                <w:szCs w:val="16"/>
+              </w:rPr>
+            </w:pPr>
+            <w:r>
+              <w:rPr>
+                <w:sz w:val="16"/>
+                <w:szCs w:val="16"/>
+              </w:rPr>
+              <w:t>2</w:t>
+            </w:r>
+          </w:p>
+        </w:tc>
+      </w:tr>
+      <w:tr>
+        <w:trPr>
+          <w:trHeight w:val="286"/>
+        </w:trPr>
+        <w:tc>
+          <w:tcPr>
+            <w:tcW w:w="2275" w:type="dxa"/>
+            <w:tcBorders>
+              <w:top w:val="single" w:sz="6" w:space="0" w:color="808080"/>
+              <w:left w:val="single" w:sz="6" w:space="0" w:color="808080"/>
+              <w:bottom w:val="single" w:sz="6" w:space="0" w:color="808080"/>
+              <w:right w:val="single" w:sz="6" w:space="0" w:color="808080"/>
+            </w:tcBorders>
+          </w:tcPr>
+          <w:p>
+            <w:r>
+              <w:rPr>
+                <w:rFonts w:ascii="Times New Roman" w:eastAsia="Times New Roman" w:hAnsi="Times New Roman" w:cs="Times New Roman"/>
+                <w:sz w:val="16"/>
+              </w:rPr>
+              <w:t>name</w:t>
+            </w:r>
+          </w:p>
+        </w:tc>
+        <w:tc>
+          <w:tcPr>
+            <w:tcW w:w="779" w:type="dxa"/>
+            <w:tcBorders>
+              <w:top w:val="single" w:sz="6" w:space="0" w:color="808080"/>
+              <w:left w:val="single" w:sz="6" w:space="0" w:color="808080"/>
+              <w:bottom w:val="single" w:sz="6" w:space="0" w:color="808080"/>
+              <w:right w:val="single" w:sz="7" w:space="0" w:color="808080"/>
+            </w:tcBorders>
+          </w:tcPr>
+          <w:p>
+            <w:pPr>
+              <w:ind w:left="2"/>
+            </w:pPr>
+            <w:r>
+              <w:rPr>
+                <w:rFonts w:ascii="Times New Roman" w:eastAsia="Times New Roman" w:hAnsi="Times New Roman" w:cs="Times New Roman"/>
+                <w:sz w:val="16"/>
+              </w:rPr>
+              <w:t>TEXT</w:t>
+            </w:r>
+          </w:p>
+        </w:tc>
+        <w:tc>
+          <w:tcPr>
+            <w:tcW w:w="2167" w:type="dxa"/>
+            <w:tcBorders>
+              <w:top w:val="single" w:sz="6" w:space="0" w:color="808080"/>
+              <w:left w:val="single" w:sz="7" w:space="0" w:color="808080"/>
+              <w:bottom w:val="single" w:sz="6" w:space="0" w:color="808080"/>
+              <w:right w:val="single" w:sz="7" w:space="0" w:color="808080"/>
+            </w:tcBorders>
+          </w:tcPr>
+          <w:p>
+            <w:pPr>
+              <w:ind w:left="1"/>
+              <w:rPr>
+                <w:sz w:val="16"/>
+                <w:szCs w:val="16"/>
+              </w:rPr>
+            </w:pPr>
+            <w:r>
+              <w:rPr>
+                <w:sz w:val="16"/>
+                <w:szCs w:val="16"/>
+              </w:rPr>
+              <w:t>NOT NULL</w:t>
+            </w:r>
+          </w:p>
+        </w:tc>
+        <w:tc>
+          <w:tcPr>
+            <w:tcW w:w="2167" w:type="dxa"/>
+            <w:tcBorders>
+              <w:top w:val="single" w:sz="6" w:space="0" w:color="808080"/>
+              <w:left w:val="single" w:sz="7" w:space="0" w:color="808080"/>
+              <w:bottom w:val="single" w:sz="6" w:space="0" w:color="808080"/>
+              <w:right w:val="single" w:sz="7" w:space="0" w:color="C0C0C0"/>
+            </w:tcBorders>
+          </w:tcPr>
+          <w:p>
+            <w:pPr>
+              <w:ind w:left="1"/>
+              <w:rPr>
+                <w:sz w:val="16"/>
+                <w:szCs w:val="16"/>
+              </w:rPr>
+            </w:pPr>
+            <w:r>
+              <w:rPr>
+                <w:sz w:val="16"/>
+                <w:szCs w:val="16"/>
+              </w:rPr>
+              <w:t>Sam H</w:t>
+            </w:r>
+          </w:p>
+        </w:tc>
+      </w:tr>
+      <w:tr>
+        <w:trPr>
+          <w:trHeight w:val="285"/>
+        </w:trPr>
+        <w:tc>
+          <w:tcPr>
+            <w:tcW w:w="2275" w:type="dxa"/>
+            <w:tcBorders>
+              <w:top w:val="single" w:sz="6" w:space="0" w:color="808080"/>
+              <w:left w:val="single" w:sz="6" w:space="0" w:color="808080"/>
+              <w:bottom w:val="single" w:sz="6" w:space="0" w:color="808080"/>
+              <w:right w:val="single" w:sz="6" w:space="0" w:color="808080"/>
+            </w:tcBorders>
+          </w:tcPr>
+          <w:p>
+            <w:r>
+              <w:rPr>
+                <w:rFonts w:ascii="Times New Roman" w:eastAsia="Times New Roman" w:hAnsi="Times New Roman" w:cs="Times New Roman"/>
+                <w:sz w:val="16"/>
+              </w:rPr>
+              <w:t>dob</w:t>
+            </w:r>
+          </w:p>
+        </w:tc>
+        <w:tc>
+          <w:tcPr>
+            <w:tcW w:w="779" w:type="dxa"/>
+            <w:tcBorders>
+              <w:top w:val="single" w:sz="6" w:space="0" w:color="808080"/>
+              <w:left w:val="single" w:sz="6" w:space="0" w:color="808080"/>
+              <w:bottom w:val="single" w:sz="6" w:space="0" w:color="808080"/>
+              <w:right w:val="single" w:sz="7" w:space="0" w:color="808080"/>
+            </w:tcBorders>
+          </w:tcPr>
+          <w:p>
+            <w:pPr>
+              <w:ind w:left="2"/>
+            </w:pPr>
+            <w:r>
+              <w:rPr>
+                <w:rFonts w:ascii="Times New Roman" w:eastAsia="Times New Roman" w:hAnsi="Times New Roman" w:cs="Times New Roman"/>
+                <w:sz w:val="16"/>
+              </w:rPr>
+              <w:t>TEXT</w:t>
+            </w:r>
+          </w:p>
+        </w:tc>
+        <w:tc>
+          <w:tcPr>
+            <w:tcW w:w="2167" w:type="dxa"/>
+            <w:tcBorders>
+              <w:top w:val="single" w:sz="6" w:space="0" w:color="808080"/>
+              <w:left w:val="single" w:sz="7" w:space="0" w:color="808080"/>
+              <w:bottom w:val="single" w:sz="6" w:space="0" w:color="808080"/>
+              <w:right w:val="single" w:sz="7" w:space="0" w:color="808080"/>
+            </w:tcBorders>
+          </w:tcPr>
+          <w:p>
+            <w:pPr>
+              <w:ind w:left="1"/>
+              <w:rPr>
+                <w:sz w:val="16"/>
+                <w:szCs w:val="16"/>
+              </w:rPr>
+            </w:pPr>
+            <w:r>
+              <w:rPr>
+                <w:sz w:val="16"/>
+                <w:szCs w:val="16"/>
+              </w:rPr>
+              <w:t>NOT NULL</w:t>
+            </w:r>
+          </w:p>
+        </w:tc>
+        <w:tc>
+          <w:tcPr>
+            <w:tcW w:w="2167" w:type="dxa"/>
+            <w:tcBorders>
+              <w:top w:val="single" w:sz="6" w:space="0" w:color="808080"/>
+              <w:left w:val="single" w:sz="7" w:space="0" w:color="808080"/>
+              <w:bottom w:val="single" w:sz="6" w:space="0" w:color="808080"/>
+              <w:right w:val="single" w:sz="7" w:space="0" w:color="C0C0C0"/>
+            </w:tcBorders>
+          </w:tcPr>
+          <w:p>
+            <w:pPr>
+              <w:ind w:left="1"/>
+              <w:rPr>
+                <w:sz w:val="16"/>
+                <w:szCs w:val="16"/>
+              </w:rPr>
+            </w:pPr>
+            <w:r>
+              <w:rPr>
+                <w:sz w:val="16"/>
+                <w:szCs w:val="16"/>
+              </w:rPr>
+              <w:t>1999-11-12</w:t>
+            </w:r>
+          </w:p>
+        </w:tc>
+      </w:tr>
+      <w:tr>
+        <w:trPr>
+          <w:trHeight w:val="285"/>
+        </w:trPr>
+        <w:tc>
+          <w:tcPr>
+            <w:tcW w:w="2275" w:type="dxa"/>
+            <w:tcBorders>
+              <w:top w:val="single" w:sz="6" w:space="0" w:color="808080"/>
+              <w:left w:val="single" w:sz="6" w:space="0" w:color="808080"/>
+              <w:bottom w:val="single" w:sz="7" w:space="0" w:color="808080"/>
+              <w:right w:val="single" w:sz="6" w:space="0" w:color="808080"/>
+            </w:tcBorders>
+          </w:tcPr>
+          <w:p>
+            <w:r>
+              <w:rPr>
+                <w:rFonts w:ascii="Times New Roman" w:eastAsia="Times New Roman" w:hAnsi="Times New Roman" w:cs="Times New Roman"/>
+                <w:sz w:val="16"/>
+              </w:rPr>
+              <w:t>address</w:t>
+            </w:r>
+          </w:p>
+        </w:tc>
+        <w:tc>
+          <w:tcPr>
+            <w:tcW w:w="779" w:type="dxa"/>
+            <w:tcBorders>
+              <w:top w:val="single" w:sz="6" w:space="0" w:color="808080"/>
+              <w:left w:val="single" w:sz="6" w:space="0" w:color="808080"/>
+              <w:bottom w:val="single" w:sz="7" w:space="0" w:color="808080"/>
+              <w:right w:val="single" w:sz="7" w:space="0" w:color="808080"/>
+            </w:tcBorders>
+          </w:tcPr>
+          <w:p>
+            <w:pPr>
+              <w:ind w:left="2"/>
+            </w:pPr>
+            <w:r>
+              <w:rPr>
+                <w:rFonts w:ascii="Times New Roman" w:eastAsia="Times New Roman" w:hAnsi="Times New Roman" w:cs="Times New Roman"/>
+                <w:sz w:val="16"/>
+              </w:rPr>
+              <w:t>TEXT</w:t>
+            </w:r>
+          </w:p>
+        </w:tc>
+        <w:tc>
+          <w:tcPr>
+            <w:tcW w:w="2167" w:type="dxa"/>
+            <w:tcBorders>
+              <w:top w:val="single" w:sz="6" w:space="0" w:color="808080"/>
+              <w:left w:val="single" w:sz="7" w:space="0" w:color="808080"/>
+              <w:bottom w:val="single" w:sz="7" w:space="0" w:color="808080"/>
+              <w:right w:val="single" w:sz="7" w:space="0" w:color="808080"/>
+            </w:tcBorders>
+          </w:tcPr>
+          <w:p>
+            <w:pPr>
+              <w:ind w:left="1"/>
+              <w:rPr>
+                <w:sz w:val="16"/>
+                <w:szCs w:val="16"/>
+              </w:rPr>
+            </w:pPr>
+            <w:r>
+              <w:rPr>
+                <w:sz w:val="16"/>
+                <w:szCs w:val="16"/>
+              </w:rPr>
+              <w:t>NOT NULL</w:t>
+            </w:r>
+          </w:p>
+        </w:tc>
+        <w:tc>
+          <w:tcPr>
+            <w:tcW w:w="2167" w:type="dxa"/>
+            <w:tcBorders>
+              <w:top w:val="single" w:sz="6" w:space="0" w:color="808080"/>
+              <w:left w:val="single" w:sz="7" w:space="0" w:color="808080"/>
+              <w:bottom w:val="single" w:sz="7" w:space="0" w:color="808080"/>
+              <w:right w:val="single" w:sz="7" w:space="0" w:color="C0C0C0"/>
+            </w:tcBorders>
+          </w:tcPr>
+          <w:p>
+            <w:pPr>
+              <w:ind w:left="1"/>
+              <w:rPr>
+                <w:sz w:val="16"/>
+                <w:szCs w:val="16"/>
+              </w:rPr>
+            </w:pPr>
+            <w:r>
+              <w:rPr>
+                <w:sz w:val="16"/>
+                <w:szCs w:val="16"/>
+              </w:rPr>
+              <w:t xml:space="preserve">17 Isaac Street, Bargara </w:t>
+            </w:r>
+          </w:p>
+        </w:tc>
+      </w:tr>
+      <w:tr>
+        <w:trPr>
+          <w:trHeight w:val="285"/>
+        </w:trPr>
+        <w:tc>
+          <w:tcPr>
+            <w:tcW w:w="2275" w:type="dxa"/>
+            <w:tcBorders>
+              <w:top w:val="single" w:sz="7" w:space="0" w:color="808080"/>
+              <w:left w:val="single" w:sz="6" w:space="0" w:color="808080"/>
+              <w:bottom w:val="single" w:sz="6" w:space="0" w:color="808080"/>
+              <w:right w:val="single" w:sz="6" w:space="0" w:color="808080"/>
+            </w:tcBorders>
+          </w:tcPr>
+          <w:p>
+            <w:r>
+              <w:rPr>
+                <w:rFonts w:ascii="Times New Roman" w:eastAsia="Times New Roman" w:hAnsi="Times New Roman" w:cs="Times New Roman"/>
+                <w:sz w:val="16"/>
+              </w:rPr>
+              <w:t>post</w:t>
+            </w:r>
+          </w:p>
+        </w:tc>
+        <w:tc>
+          <w:tcPr>
+            <w:tcW w:w="779" w:type="dxa"/>
+            <w:tcBorders>
+              <w:top w:val="single" w:sz="7" w:space="0" w:color="808080"/>
+              <w:left w:val="single" w:sz="6" w:space="0" w:color="808080"/>
+              <w:bottom w:val="single" w:sz="6" w:space="0" w:color="808080"/>
+              <w:right w:val="single" w:sz="7" w:space="0" w:color="808080"/>
+            </w:tcBorders>
+          </w:tcPr>
+          <w:p>
+            <w:pPr>
+              <w:ind w:left="2"/>
+            </w:pPr>
+            <w:r>
+              <w:rPr>
+                <w:rFonts w:ascii="Times New Roman" w:eastAsia="Times New Roman" w:hAnsi="Times New Roman" w:cs="Times New Roman"/>
+                <w:sz w:val="16"/>
+              </w:rPr>
+              <w:t>TEXT</w:t>
+            </w:r>
+          </w:p>
+        </w:tc>
+        <w:tc>
+          <w:tcPr>
+            <w:tcW w:w="2167" w:type="dxa"/>
+            <w:tcBorders>
+              <w:top w:val="single" w:sz="7" w:space="0" w:color="808080"/>
+              <w:left w:val="single" w:sz="7" w:space="0" w:color="808080"/>
+              <w:bottom w:val="single" w:sz="6" w:space="0" w:color="808080"/>
+              <w:right w:val="single" w:sz="7" w:space="0" w:color="808080"/>
+            </w:tcBorders>
+          </w:tcPr>
+          <w:p>
+            <w:pPr>
+              <w:ind w:left="1"/>
+              <w:rPr>
+                <w:sz w:val="16"/>
+                <w:szCs w:val="16"/>
+              </w:rPr>
+            </w:pPr>
+            <w:r>
+              <w:rPr>
+                <w:sz w:val="16"/>
+                <w:szCs w:val="16"/>
+              </w:rPr>
+              <w:t>NOT NULL</w:t>
+            </w:r>
+          </w:p>
+        </w:tc>
+        <w:tc>
+          <w:tcPr>
+            <w:tcW w:w="2167" w:type="dxa"/>
+            <w:tcBorders>
+              <w:top w:val="single" w:sz="7" w:space="0" w:color="808080"/>
+              <w:left w:val="single" w:sz="7" w:space="0" w:color="808080"/>
+              <w:bottom w:val="single" w:sz="6" w:space="0" w:color="808080"/>
+              <w:right w:val="single" w:sz="7" w:space="0" w:color="C0C0C0"/>
+            </w:tcBorders>
+          </w:tcPr>
+          <w:p>
+            <w:pPr>
+              <w:ind w:left="1"/>
+              <w:rPr>
+                <w:sz w:val="16"/>
+                <w:szCs w:val="16"/>
+              </w:rPr>
+            </w:pPr>
+            <w:r>
+              <w:rPr>
+                <w:sz w:val="16"/>
+                <w:szCs w:val="16"/>
+              </w:rPr>
+              <w:t>4670</w:t>
+            </w:r>
+          </w:p>
+        </w:tc>
+      </w:tr>
+      <w:tr>
+        <w:trPr>
+          <w:trHeight w:val="286"/>
+        </w:trPr>
+        <w:tc>
+          <w:tcPr>
+            <w:tcW w:w="2275" w:type="dxa"/>
+            <w:tcBorders>
+              <w:top w:val="single" w:sz="6" w:space="0" w:color="808080"/>
+              <w:left w:val="single" w:sz="6" w:space="0" w:color="808080"/>
+              <w:bottom w:val="single" w:sz="6" w:space="0" w:color="808080"/>
+              <w:right w:val="single" w:sz="6" w:space="0" w:color="808080"/>
+            </w:tcBorders>
+          </w:tcPr>
+          <w:p>
+            <w:r>
+              <w:rPr>
+                <w:rFonts w:ascii="Times New Roman" w:eastAsia="Times New Roman" w:hAnsi="Times New Roman" w:cs="Times New Roman"/>
+                <w:sz w:val="16"/>
+              </w:rPr>
+              <w:t>height</w:t>
+            </w:r>
+          </w:p>
+        </w:tc>
+        <w:tc>
+          <w:tcPr>
+            <w:tcW w:w="779" w:type="dxa"/>
+            <w:tcBorders>
+              <w:top w:val="single" w:sz="6" w:space="0" w:color="808080"/>
+              <w:left w:val="single" w:sz="6" w:space="0" w:color="808080"/>
+              <w:bottom w:val="single" w:sz="6" w:space="0" w:color="808080"/>
+              <w:right w:val="single" w:sz="7" w:space="0" w:color="808080"/>
+            </w:tcBorders>
+          </w:tcPr>
+          <w:p>
+            <w:pPr>
+              <w:ind w:left="2"/>
+              <w:jc w:val="both"/>
+            </w:pPr>
+            <w:r>
+              <w:rPr>
+                <w:rFonts w:ascii="Times New Roman" w:eastAsia="Times New Roman" w:hAnsi="Times New Roman" w:cs="Times New Roman"/>
+                <w:sz w:val="16"/>
+              </w:rPr>
+              <w:t>INTEGER</w:t>
+            </w:r>
+          </w:p>
+        </w:tc>
+        <w:tc>
+          <w:tcPr>
+            <w:tcW w:w="2167" w:type="dxa"/>
+            <w:tcBorders>
+              <w:top w:val="single" w:sz="6" w:space="0" w:color="808080"/>
+              <w:left w:val="single" w:sz="7" w:space="0" w:color="808080"/>
+              <w:bottom w:val="single" w:sz="6" w:space="0" w:color="808080"/>
+              <w:right w:val="single" w:sz="7" w:space="0" w:color="808080"/>
+            </w:tcBorders>
+          </w:tcPr>
+          <w:p>
+            <w:pPr>
+              <w:ind w:left="1"/>
+              <w:rPr>
+                <w:sz w:val="16"/>
+                <w:szCs w:val="16"/>
+              </w:rPr>
+            </w:pPr>
+            <w:r>
+              <w:rPr>
+                <w:sz w:val="16"/>
+                <w:szCs w:val="16"/>
+              </w:rPr>
+              <w:t>NOT NULL</w:t>
+            </w:r>
+          </w:p>
+        </w:tc>
+        <w:tc>
+          <w:tcPr>
+            <w:tcW w:w="2167" w:type="dxa"/>
+            <w:tcBorders>
+              <w:top w:val="single" w:sz="6" w:space="0" w:color="808080"/>
+              <w:left w:val="single" w:sz="7" w:space="0" w:color="808080"/>
+              <w:bottom w:val="single" w:sz="6" w:space="0" w:color="808080"/>
+              <w:right w:val="single" w:sz="7" w:space="0" w:color="C0C0C0"/>
+            </w:tcBorders>
+          </w:tcPr>
+          <w:p>
+            <w:pPr>
+              <w:ind w:left="1"/>
+              <w:rPr>
+                <w:sz w:val="16"/>
+                <w:szCs w:val="16"/>
+              </w:rPr>
+            </w:pPr>
+            <w:r>
+              <w:rPr>
+                <w:sz w:val="16"/>
+                <w:szCs w:val="16"/>
+              </w:rPr>
+              <w:t>112</w:t>
+            </w:r>
+          </w:p>
+        </w:tc>
+      </w:tr>
+      <w:tr>
+        <w:trPr>
+          <w:trHeight w:val="285"/>
+        </w:trPr>
+        <w:tc>
+          <w:tcPr>
+            <w:tcW w:w="2275" w:type="dxa"/>
+            <w:tcBorders>
+              <w:top w:val="single" w:sz="6" w:space="0" w:color="808080"/>
+              <w:left w:val="single" w:sz="6" w:space="0" w:color="808080"/>
+              <w:bottom w:val="single" w:sz="6" w:space="0" w:color="808080"/>
+              <w:right w:val="single" w:sz="6" w:space="0" w:color="808080"/>
+            </w:tcBorders>
+          </w:tcPr>
+          <w:p>
+            <w:r>
+              <w:rPr>
+                <w:rFonts w:ascii="Times New Roman" w:eastAsia="Times New Roman" w:hAnsi="Times New Roman" w:cs="Times New Roman"/>
+                <w:sz w:val="16"/>
+              </w:rPr>
+              <w:t>weight</w:t>
+            </w:r>
+          </w:p>
+        </w:tc>
+        <w:tc>
+          <w:tcPr>
+            <w:tcW w:w="779" w:type="dxa"/>
+            <w:tcBorders>
+              <w:top w:val="single" w:sz="6" w:space="0" w:color="808080"/>
+              <w:left w:val="single" w:sz="6" w:space="0" w:color="808080"/>
+              <w:bottom w:val="single" w:sz="6" w:space="0" w:color="808080"/>
+              <w:right w:val="single" w:sz="7" w:space="0" w:color="808080"/>
+            </w:tcBorders>
+          </w:tcPr>
+          <w:p>
+            <w:pPr>
+              <w:ind w:left="2"/>
+              <w:jc w:val="both"/>
+            </w:pPr>
+            <w:r>
+              <w:rPr>
+                <w:rFonts w:ascii="Times New Roman" w:eastAsia="Times New Roman" w:hAnsi="Times New Roman" w:cs="Times New Roman"/>
+                <w:sz w:val="16"/>
+              </w:rPr>
+              <w:t>INTEGER</w:t>
+            </w:r>
+          </w:p>
+        </w:tc>
+        <w:tc>
+          <w:tcPr>
+            <w:tcW w:w="2167" w:type="dxa"/>
+            <w:tcBorders>
+              <w:top w:val="single" w:sz="6" w:space="0" w:color="808080"/>
+              <w:left w:val="single" w:sz="7" w:space="0" w:color="808080"/>
+              <w:bottom w:val="single" w:sz="6" w:space="0" w:color="808080"/>
+              <w:right w:val="single" w:sz="7" w:space="0" w:color="808080"/>
+            </w:tcBorders>
+          </w:tcPr>
+          <w:p>
+            <w:pPr>
+              <w:ind w:left="1"/>
+              <w:rPr>
+                <w:sz w:val="16"/>
+                <w:szCs w:val="16"/>
+              </w:rPr>
+            </w:pPr>
+            <w:r>
+              <w:rPr>
+                <w:sz w:val="16"/>
+                <w:szCs w:val="16"/>
+              </w:rPr>
+              <w:t>NOT NULL</w:t>
+            </w:r>
+          </w:p>
+        </w:tc>
+        <w:tc>
+          <w:tcPr>
+            <w:tcW w:w="2167" w:type="dxa"/>
+            <w:tcBorders>
+              <w:top w:val="single" w:sz="6" w:space="0" w:color="808080"/>
+              <w:left w:val="single" w:sz="7" w:space="0" w:color="808080"/>
+              <w:bottom w:val="single" w:sz="6" w:space="0" w:color="808080"/>
+              <w:right w:val="single" w:sz="7" w:space="0" w:color="C0C0C0"/>
+            </w:tcBorders>
+          </w:tcPr>
+          <w:p>
+            <w:pPr>
+              <w:ind w:left="1"/>
+              <w:rPr>
+                <w:sz w:val="16"/>
+                <w:szCs w:val="16"/>
+              </w:rPr>
+            </w:pPr>
+            <w:r>
+              <w:rPr>
+                <w:sz w:val="16"/>
+                <w:szCs w:val="16"/>
+              </w:rPr>
+              <w:t>17</w:t>
+            </w:r>
+          </w:p>
+        </w:tc>
+      </w:tr>
+    </w:tbl>
+    <w:p/>
+    <w:p/>
+    <w:p/>
+    <w:p/>
+    <w:p/>
+    <w:p/>
+    <w:tbl>
+      <w:tblPr>
+        <w:tblStyle w:val="TableGrid"/>
+        <w:tblW w:w="7388" w:type="dxa"/>
+        <w:tblInd w:w="16" w:type="dxa"/>
+        <w:tblCellMar>
+          <w:top w:w="82" w:type="dxa"/>
+          <w:left w:w="44" w:type="dxa"/>
+          <w:bottom w:w="0" w:type="dxa"/>
+          <w:right w:w="48" w:type="dxa"/>
+        </w:tblCellMar>
+        <w:tblLook w:val="04A0" w:firstRow="1" w:lastRow="0" w:firstColumn="1" w:lastColumn="0" w:noHBand="0" w:noVBand="1"/>
+      </w:tblPr>
+      <w:tblGrid>
+        <w:gridCol w:w="2275"/>
+        <w:gridCol w:w="779"/>
+        <w:gridCol w:w="2167"/>
+        <w:gridCol w:w="2167"/>
+      </w:tblGrid>
+      <w:tr>
+        <w:trPr>
+          <w:trHeight w:val="285"/>
+        </w:trPr>
+        <w:tc>
+          <w:tcPr>
+            <w:tcW w:w="2275" w:type="dxa"/>
+            <w:tcBorders>
+              <w:top w:val="single" w:sz="7" w:space="0" w:color="808080"/>
+              <w:left w:val="single" w:sz="6" w:space="0" w:color="808080"/>
+              <w:bottom w:val="single" w:sz="6" w:space="0" w:color="808080"/>
+              <w:right w:val="single" w:sz="6" w:space="0" w:color="808080"/>
+            </w:tcBorders>
+            <w:shd w:val="clear" w:color="auto" w:fill="F0F0F0"/>
+          </w:tcPr>
+          <w:p>
+            <w:pPr>
+              <w:jc w:val="center"/>
+              <w:rPr>
+                <w:sz w:val="16"/>
+              </w:rPr>
+            </w:pPr>
+            <w:r>
+              <w:rPr>
+                <w:sz w:val="16"/>
+              </w:rPr>
+              <w:lastRenderedPageBreak/>
+              <w:t>Name</w:t>
+            </w:r>
+          </w:p>
+        </w:tc>
+        <w:tc>
+          <w:tcPr>
+            <w:tcW w:w="779" w:type="dxa"/>
+            <w:tcBorders>
+              <w:top w:val="single" w:sz="7" w:space="0" w:color="808080"/>
+              <w:left w:val="single" w:sz="6" w:space="0" w:color="808080"/>
+              <w:bottom w:val="single" w:sz="6" w:space="0" w:color="808080"/>
+              <w:right w:val="single" w:sz="7" w:space="0" w:color="808080"/>
+            </w:tcBorders>
+            <w:shd w:val="clear" w:color="auto" w:fill="F0F0F0"/>
+          </w:tcPr>
+          <w:p>
+            <w:pPr>
+              <w:ind w:left="2"/>
+              <w:jc w:val="center"/>
+              <w:rPr>
+                <w:sz w:val="16"/>
+              </w:rPr>
+            </w:pPr>
+            <w:r>
+              <w:rPr>
+                <w:sz w:val="16"/>
+              </w:rPr>
+              <w:t>Type</w:t>
+            </w:r>
+          </w:p>
+        </w:tc>
+        <w:tc>
+          <w:tcPr>
+            <w:tcW w:w="2167" w:type="dxa"/>
+            <w:tcBorders>
+              <w:top w:val="single" w:sz="7" w:space="0" w:color="808080"/>
+              <w:left w:val="single" w:sz="7" w:space="0" w:color="808080"/>
+              <w:bottom w:val="single" w:sz="6" w:space="0" w:color="808080"/>
+              <w:right w:val="single" w:sz="7" w:space="0" w:color="808080"/>
+            </w:tcBorders>
+            <w:shd w:val="clear" w:color="auto" w:fill="F0F0F0"/>
+          </w:tcPr>
+          <w:p>
+            <w:pPr>
+              <w:ind w:left="1"/>
+              <w:jc w:val="center"/>
+            </w:pPr>
+            <w:r>
+              <w:rPr>
+                <w:sz w:val="16"/>
+              </w:rPr>
+              <w:t>Validation Rules</w:t>
+            </w:r>
+          </w:p>
+        </w:tc>
+        <w:tc>
+          <w:tcPr>
+            <w:tcW w:w="2167" w:type="dxa"/>
+            <w:tcBorders>
+              <w:top w:val="single" w:sz="7" w:space="0" w:color="808080"/>
+              <w:left w:val="single" w:sz="7" w:space="0" w:color="808080"/>
+              <w:bottom w:val="single" w:sz="6" w:space="0" w:color="808080"/>
+              <w:right w:val="single" w:sz="7" w:space="0" w:color="C0C0C0"/>
+            </w:tcBorders>
+            <w:shd w:val="clear" w:color="auto" w:fill="F0F0F0"/>
+          </w:tcPr>
+          <w:p>
+            <w:pPr>
+              <w:ind w:left="1"/>
+              <w:jc w:val="center"/>
+            </w:pPr>
+            <w:r>
+              <w:rPr>
+                <w:sz w:val="16"/>
+              </w:rPr>
+              <w:t>Example Data</w:t>
+            </w:r>
+          </w:p>
+        </w:tc>
+      </w:tr>
+      <w:tr>
+        <w:trPr>
+          <w:trHeight w:val="930"/>
+        </w:trPr>
+        <w:tc>
+          <w:tcPr>
+            <w:tcW w:w="2275" w:type="dxa"/>
+            <w:tcBorders>
+              <w:top w:val="single" w:sz="6" w:space="0" w:color="808080"/>
+              <w:left w:val="single" w:sz="6" w:space="0" w:color="808080"/>
+              <w:bottom w:val="single" w:sz="6" w:space="0" w:color="808080"/>
+              <w:right w:val="single" w:sz="6" w:space="0" w:color="808080"/>
+            </w:tcBorders>
+          </w:tcPr>
+          <w:p>
+            <w:r>
+              <w:t>Type</w:t>
+            </w:r>
+          </w:p>
+        </w:tc>
+        <w:tc>
+          <w:tcPr>
+            <w:tcW w:w="779" w:type="dxa"/>
+            <w:tcBorders>
+              <w:top w:val="single" w:sz="6" w:space="0" w:color="808080"/>
+              <w:left w:val="single" w:sz="6" w:space="0" w:color="808080"/>
+              <w:bottom w:val="single" w:sz="6" w:space="0" w:color="808080"/>
+              <w:right w:val="single" w:sz="7" w:space="0" w:color="808080"/>
+            </w:tcBorders>
+          </w:tcPr>
+          <w:p>
+            <w:pPr>
+              <w:ind w:left="2"/>
+            </w:pPr>
+            <w:r>
+              <w:rPr>
+                <w:sz w:val="24"/>
+              </w:rPr>
+              <w:t xml:space="preserve"> </w:t>
+            </w:r>
+          </w:p>
+        </w:tc>
+        <w:tc>
+          <w:tcPr>
+            <w:tcW w:w="2167" w:type="dxa"/>
+            <w:tcBorders>
+              <w:top w:val="single" w:sz="6" w:space="0" w:color="808080"/>
+              <w:left w:val="single" w:sz="7" w:space="0" w:color="808080"/>
+              <w:bottom w:val="single" w:sz="6" w:space="0" w:color="808080"/>
+              <w:right w:val="single" w:sz="7" w:space="0" w:color="808080"/>
+            </w:tcBorders>
+          </w:tcPr>
+          <w:p>
+            <w:pPr>
+              <w:ind w:left="1"/>
+              <w:rPr>
+                <w:sz w:val="16"/>
+                <w:szCs w:val="16"/>
+              </w:rPr>
+            </w:pPr>
+          </w:p>
+        </w:tc>
+        <w:tc>
+          <w:tcPr>
+            <w:tcW w:w="2167" w:type="dxa"/>
+            <w:tcBorders>
+              <w:top w:val="single" w:sz="6" w:space="0" w:color="808080"/>
+              <w:left w:val="single" w:sz="7" w:space="0" w:color="808080"/>
+              <w:bottom w:val="single" w:sz="6" w:space="0" w:color="808080"/>
+              <w:right w:val="single" w:sz="7" w:space="0" w:color="C0C0C0"/>
+            </w:tcBorders>
+          </w:tcPr>
+          <w:p>
+            <w:pPr>
+              <w:ind w:left="1"/>
+              <w:rPr>
+                <w:sz w:val="16"/>
+                <w:szCs w:val="16"/>
+              </w:rPr>
+            </w:pPr>
+          </w:p>
+        </w:tc>
+      </w:tr>
+      <w:tr>
+        <w:trPr>
+          <w:trHeight w:val="286"/>
+        </w:trPr>
+        <w:tc>
+          <w:tcPr>
+            <w:tcW w:w="2275" w:type="dxa"/>
+            <w:tcBorders>
+              <w:top w:val="single" w:sz="6" w:space="0" w:color="808080"/>
+              <w:left w:val="single" w:sz="6" w:space="0" w:color="808080"/>
+              <w:bottom w:val="single" w:sz="6" w:space="0" w:color="808080"/>
+              <w:right w:val="single" w:sz="6" w:space="0" w:color="808080"/>
+            </w:tcBorders>
+          </w:tcPr>
+          <w:p>
+            <w:r>
+              <w:rPr>
+                <w:rFonts w:ascii="Times New Roman" w:eastAsia="Times New Roman" w:hAnsi="Times New Roman" w:cs="Times New Roman"/>
+                <w:sz w:val="16"/>
+              </w:rPr>
+              <w:t>id</w:t>
+            </w:r>
+          </w:p>
+        </w:tc>
+        <w:tc>
+          <w:tcPr>
+            <w:tcW w:w="779" w:type="dxa"/>
+            <w:tcBorders>
+              <w:top w:val="single" w:sz="6" w:space="0" w:color="808080"/>
+              <w:left w:val="single" w:sz="6" w:space="0" w:color="808080"/>
+              <w:bottom w:val="single" w:sz="6" w:space="0" w:color="808080"/>
+              <w:right w:val="single" w:sz="7" w:space="0" w:color="808080"/>
+            </w:tcBorders>
+          </w:tcPr>
+          <w:p>
+            <w:pPr>
+              <w:ind w:left="2"/>
+              <w:jc w:val="both"/>
+            </w:pPr>
+            <w:r>
+              <w:rPr>
+                <w:rFonts w:ascii="Times New Roman" w:eastAsia="Times New Roman" w:hAnsi="Times New Roman" w:cs="Times New Roman"/>
+                <w:sz w:val="16"/>
+              </w:rPr>
+              <w:t>INTEGER</w:t>
+            </w:r>
+          </w:p>
+        </w:tc>
+        <w:tc>
+          <w:tcPr>
+            <w:tcW w:w="2167" w:type="dxa"/>
+            <w:tcBorders>
+              <w:top w:val="single" w:sz="6" w:space="0" w:color="808080"/>
+              <w:left w:val="single" w:sz="7" w:space="0" w:color="808080"/>
+              <w:bottom w:val="single" w:sz="6" w:space="0" w:color="808080"/>
+              <w:right w:val="single" w:sz="7" w:space="0" w:color="808080"/>
+            </w:tcBorders>
+          </w:tcPr>
+          <w:p>
+            <w:pPr>
+              <w:ind w:left="1"/>
+              <w:rPr>
+                <w:sz w:val="16"/>
+                <w:szCs w:val="16"/>
+              </w:rPr>
+            </w:pPr>
+            <w:r>
+              <w:rPr>
+                <w:sz w:val="16"/>
+                <w:szCs w:val="16"/>
+              </w:rPr>
+              <w:t>PRIMARY KEY AUTO INCREMENTING</w:t>
+            </w:r>
+          </w:p>
+        </w:tc>
+        <w:tc>
+          <w:tcPr>
+            <w:tcW w:w="2167" w:type="dxa"/>
+            <w:tcBorders>
+              <w:top w:val="single" w:sz="6" w:space="0" w:color="808080"/>
+              <w:left w:val="single" w:sz="7" w:space="0" w:color="808080"/>
+              <w:bottom w:val="single" w:sz="6" w:space="0" w:color="808080"/>
+              <w:right w:val="single" w:sz="7" w:space="0" w:color="C0C0C0"/>
+            </w:tcBorders>
+          </w:tcPr>
+          <w:p>
+            <w:pPr>
+              <w:ind w:left="1"/>
+              <w:rPr>
+                <w:sz w:val="16"/>
+                <w:szCs w:val="16"/>
+              </w:rPr>
+            </w:pPr>
+            <w:r>
+              <w:rPr>
+                <w:sz w:val="16"/>
+                <w:szCs w:val="16"/>
+              </w:rPr>
+              <w:t>4</w:t>
+            </w:r>
+          </w:p>
+        </w:tc>
+      </w:tr>
+      <w:tr>
+        <w:trPr>
+          <w:trHeight w:val="285"/>
+        </w:trPr>
+        <w:tc>
+          <w:tcPr>
+            <w:tcW w:w="2275" w:type="dxa"/>
+            <w:tcBorders>
+              <w:top w:val="single" w:sz="6" w:space="0" w:color="808080"/>
+              <w:left w:val="single" w:sz="6" w:space="0" w:color="808080"/>
+              <w:bottom w:val="single" w:sz="6" w:space="0" w:color="808080"/>
+              <w:right w:val="single" w:sz="6" w:space="0" w:color="808080"/>
+            </w:tcBorders>
+          </w:tcPr>
+          <w:p>
+            <w:r>
+              <w:rPr>
+                <w:rFonts w:ascii="Times New Roman" w:eastAsia="Times New Roman" w:hAnsi="Times New Roman" w:cs="Times New Roman"/>
+                <w:sz w:val="16"/>
+              </w:rPr>
+              <w:t>code</w:t>
+            </w:r>
+          </w:p>
+        </w:tc>
+        <w:tc>
+          <w:tcPr>
+            <w:tcW w:w="779" w:type="dxa"/>
+            <w:tcBorders>
+              <w:top w:val="single" w:sz="6" w:space="0" w:color="808080"/>
+              <w:left w:val="single" w:sz="6" w:space="0" w:color="808080"/>
+              <w:bottom w:val="single" w:sz="6" w:space="0" w:color="808080"/>
+              <w:right w:val="single" w:sz="7" w:space="0" w:color="808080"/>
+            </w:tcBorders>
+          </w:tcPr>
+          <w:p>
+            <w:pPr>
+              <w:ind w:left="2"/>
+            </w:pPr>
+            <w:r>
+              <w:rPr>
+                <w:rFonts w:ascii="Times New Roman" w:eastAsia="Times New Roman" w:hAnsi="Times New Roman" w:cs="Times New Roman"/>
+                <w:sz w:val="16"/>
+              </w:rPr>
+              <w:t>TEXT</w:t>
+            </w:r>
+          </w:p>
+        </w:tc>
+        <w:tc>
+          <w:tcPr>
+            <w:tcW w:w="2167" w:type="dxa"/>
+            <w:tcBorders>
+              <w:top w:val="single" w:sz="6" w:space="0" w:color="808080"/>
+              <w:left w:val="single" w:sz="7" w:space="0" w:color="808080"/>
+              <w:bottom w:val="single" w:sz="6" w:space="0" w:color="808080"/>
+              <w:right w:val="single" w:sz="7" w:space="0" w:color="808080"/>
+            </w:tcBorders>
+          </w:tcPr>
+          <w:p>
+            <w:pPr>
+              <w:ind w:left="1"/>
+              <w:rPr>
+                <w:sz w:val="16"/>
+                <w:szCs w:val="16"/>
+              </w:rPr>
+            </w:pPr>
+            <w:r>
+              <w:rPr>
+                <w:sz w:val="16"/>
+                <w:szCs w:val="16"/>
+              </w:rPr>
+              <w:t>NOT NULL</w:t>
+            </w:r>
+          </w:p>
+        </w:tc>
+        <w:tc>
+          <w:tcPr>
+            <w:tcW w:w="2167" w:type="dxa"/>
+            <w:tcBorders>
+              <w:top w:val="single" w:sz="6" w:space="0" w:color="808080"/>
+              <w:left w:val="single" w:sz="7" w:space="0" w:color="808080"/>
+              <w:bottom w:val="single" w:sz="6" w:space="0" w:color="808080"/>
+              <w:right w:val="single" w:sz="7" w:space="0" w:color="C0C0C0"/>
+            </w:tcBorders>
+          </w:tcPr>
+          <w:p>
+            <w:pPr>
+              <w:ind w:left="1"/>
+              <w:rPr>
+                <w:sz w:val="16"/>
+                <w:szCs w:val="16"/>
+              </w:rPr>
+            </w:pPr>
+            <w:r>
+              <w:rPr>
+                <w:sz w:val="16"/>
+                <w:szCs w:val="16"/>
+              </w:rPr>
+              <w:t>XRY</w:t>
+            </w:r>
+          </w:p>
+        </w:tc>
+      </w:tr>
+      <w:tr>
+        <w:trPr>
+          <w:trHeight w:val="285"/>
+        </w:trPr>
+        <w:tc>
+          <w:tcPr>
+            <w:tcW w:w="2275" w:type="dxa"/>
+            <w:tcBorders>
+              <w:top w:val="single" w:sz="6" w:space="0" w:color="808080"/>
+              <w:left w:val="single" w:sz="6" w:space="0" w:color="808080"/>
+              <w:bottom w:val="single" w:sz="7" w:space="0" w:color="808080"/>
+              <w:right w:val="single" w:sz="6" w:space="0" w:color="808080"/>
+            </w:tcBorders>
+          </w:tcPr>
+          <w:p>
+            <w:r>
+              <w:rPr>
+                <w:rFonts w:ascii="Times New Roman" w:eastAsia="Times New Roman" w:hAnsi="Times New Roman" w:cs="Times New Roman"/>
+                <w:sz w:val="16"/>
+              </w:rPr>
+              <w:t>name</w:t>
+            </w:r>
+          </w:p>
+        </w:tc>
+        <w:tc>
+          <w:tcPr>
+            <w:tcW w:w="779" w:type="dxa"/>
+            <w:tcBorders>
+              <w:top w:val="single" w:sz="6" w:space="0" w:color="808080"/>
+              <w:left w:val="single" w:sz="6" w:space="0" w:color="808080"/>
+              <w:bottom w:val="single" w:sz="7" w:space="0" w:color="808080"/>
+              <w:right w:val="single" w:sz="7" w:space="0" w:color="808080"/>
+            </w:tcBorders>
+          </w:tcPr>
+          <w:p>
+            <w:pPr>
+              <w:ind w:left="2"/>
+            </w:pPr>
+            <w:r>
+              <w:rPr>
+                <w:rFonts w:ascii="Times New Roman" w:eastAsia="Times New Roman" w:hAnsi="Times New Roman" w:cs="Times New Roman"/>
+                <w:sz w:val="16"/>
+              </w:rPr>
+              <w:t>TEXT</w:t>
+            </w:r>
+          </w:p>
+        </w:tc>
+        <w:tc>
+          <w:tcPr>
+            <w:tcW w:w="2167" w:type="dxa"/>
+            <w:tcBorders>
+              <w:top w:val="single" w:sz="6" w:space="0" w:color="808080"/>
+              <w:left w:val="single" w:sz="7" w:space="0" w:color="808080"/>
+              <w:bottom w:val="single" w:sz="7" w:space="0" w:color="808080"/>
+              <w:right w:val="single" w:sz="7" w:space="0" w:color="808080"/>
+            </w:tcBorders>
+          </w:tcPr>
+          <w:p>
+            <w:pPr>
+              <w:ind w:left="1"/>
+              <w:rPr>
+                <w:sz w:val="16"/>
+                <w:szCs w:val="16"/>
+              </w:rPr>
+            </w:pPr>
+            <w:r>
+              <w:rPr>
+                <w:sz w:val="16"/>
+                <w:szCs w:val="16"/>
+              </w:rPr>
+              <w:t>NOT NULL</w:t>
+            </w:r>
+          </w:p>
+        </w:tc>
+        <w:tc>
+          <w:tcPr>
+            <w:tcW w:w="2167" w:type="dxa"/>
+            <w:tcBorders>
+              <w:top w:val="single" w:sz="6" w:space="0" w:color="808080"/>
+              <w:left w:val="single" w:sz="7" w:space="0" w:color="808080"/>
+              <w:bottom w:val="single" w:sz="7" w:space="0" w:color="808080"/>
+              <w:right w:val="single" w:sz="7" w:space="0" w:color="C0C0C0"/>
+            </w:tcBorders>
+          </w:tcPr>
+          <w:p>
+            <w:pPr>
+              <w:ind w:left="1"/>
+              <w:rPr>
+                <w:sz w:val="16"/>
+                <w:szCs w:val="16"/>
+              </w:rPr>
+            </w:pPr>
+            <w:r>
+              <w:rPr>
+                <w:sz w:val="16"/>
+                <w:szCs w:val="16"/>
+              </w:rPr>
+              <w:t>X-Ray</w:t>
+            </w:r>
+          </w:p>
+        </w:tc>
+      </w:tr>
+      <w:tr>
+        <w:trPr>
+          <w:trHeight w:val="285"/>
+        </w:trPr>
+        <w:tc>
+          <w:tcPr>
+            <w:tcW w:w="2275" w:type="dxa"/>
+            <w:tcBorders>
+              <w:top w:val="single" w:sz="7" w:space="0" w:color="808080"/>
+              <w:left w:val="single" w:sz="6" w:space="0" w:color="808080"/>
+              <w:bottom w:val="single" w:sz="6" w:space="0" w:color="808080"/>
+              <w:right w:val="single" w:sz="6" w:space="0" w:color="808080"/>
+            </w:tcBorders>
+          </w:tcPr>
+          <w:p>
+            <w:r>
+              <w:rPr>
+                <w:rFonts w:ascii="Times New Roman" w:eastAsia="Times New Roman" w:hAnsi="Times New Roman" w:cs="Times New Roman"/>
+                <w:sz w:val="16"/>
+              </w:rPr>
+              <w:t>desc</w:t>
+            </w:r>
+          </w:p>
+        </w:tc>
+        <w:tc>
+          <w:tcPr>
+            <w:tcW w:w="779" w:type="dxa"/>
+            <w:tcBorders>
+              <w:top w:val="single" w:sz="7" w:space="0" w:color="808080"/>
+              <w:left w:val="single" w:sz="6" w:space="0" w:color="808080"/>
+              <w:bottom w:val="single" w:sz="6" w:space="0" w:color="808080"/>
+              <w:right w:val="single" w:sz="7" w:space="0" w:color="808080"/>
+            </w:tcBorders>
+          </w:tcPr>
+          <w:p>
+            <w:pPr>
+              <w:ind w:left="2"/>
+            </w:pPr>
+            <w:r>
+              <w:rPr>
+                <w:rFonts w:ascii="Times New Roman" w:eastAsia="Times New Roman" w:hAnsi="Times New Roman" w:cs="Times New Roman"/>
+                <w:sz w:val="16"/>
+              </w:rPr>
+              <w:t>TEXT</w:t>
+            </w:r>
+          </w:p>
+        </w:tc>
+        <w:tc>
+          <w:tcPr>
+            <w:tcW w:w="2167" w:type="dxa"/>
+            <w:tcBorders>
+              <w:top w:val="single" w:sz="7" w:space="0" w:color="808080"/>
+              <w:left w:val="single" w:sz="7" w:space="0" w:color="808080"/>
+              <w:bottom w:val="single" w:sz="6" w:space="0" w:color="808080"/>
+              <w:right w:val="single" w:sz="7" w:space="0" w:color="808080"/>
+            </w:tcBorders>
+          </w:tcPr>
+          <w:p>
+            <w:pPr>
+              <w:ind w:left="1"/>
+              <w:rPr>
+                <w:sz w:val="16"/>
+                <w:szCs w:val="16"/>
+              </w:rPr>
+            </w:pPr>
+            <w:r>
+              <w:rPr>
+                <w:sz w:val="16"/>
+                <w:szCs w:val="16"/>
+              </w:rPr>
+              <w:t>NOT NULL</w:t>
+            </w:r>
+          </w:p>
+        </w:tc>
+        <w:tc>
+          <w:tcPr>
+            <w:tcW w:w="2167" w:type="dxa"/>
+            <w:tcBorders>
+              <w:top w:val="single" w:sz="7" w:space="0" w:color="808080"/>
+              <w:left w:val="single" w:sz="7" w:space="0" w:color="808080"/>
+              <w:bottom w:val="single" w:sz="6" w:space="0" w:color="808080"/>
+              <w:right w:val="single" w:sz="7" w:space="0" w:color="C0C0C0"/>
+            </w:tcBorders>
+          </w:tcPr>
+          <w:p>
+            <w:pPr>
+              <w:ind w:left="1"/>
+              <w:rPr>
+                <w:sz w:val="16"/>
+                <w:szCs w:val="16"/>
+              </w:rPr>
+            </w:pPr>
+            <w:r>
+              <w:rPr>
+                <w:sz w:val="16"/>
+                <w:szCs w:val="16"/>
+              </w:rPr>
+              <w:t>X-Ray for patient</w:t>
+            </w:r>
+          </w:p>
+        </w:tc>
+      </w:tr>
+      <w:tr>
+        <w:trPr>
+          <w:trHeight w:val="286"/>
+        </w:trPr>
+        <w:tc>
+          <w:tcPr>
+            <w:tcW w:w="2275" w:type="dxa"/>
+            <w:tcBorders>
+              <w:top w:val="single" w:sz="6" w:space="0" w:color="808080"/>
+              <w:left w:val="single" w:sz="6" w:space="0" w:color="808080"/>
+              <w:bottom w:val="single" w:sz="6" w:space="0" w:color="808080"/>
+              <w:right w:val="single" w:sz="6" w:space="0" w:color="808080"/>
+            </w:tcBorders>
+          </w:tcPr>
+          <w:p>
+            <w:r>
+              <w:rPr>
+                <w:rFonts w:ascii="Times New Roman" w:eastAsia="Times New Roman" w:hAnsi="Times New Roman" w:cs="Times New Roman"/>
+                <w:sz w:val="16"/>
+              </w:rPr>
+              <w:t>price</w:t>
+            </w:r>
+          </w:p>
+        </w:tc>
+        <w:tc>
+          <w:tcPr>
+            <w:tcW w:w="779" w:type="dxa"/>
+            <w:tcBorders>
+              <w:top w:val="single" w:sz="6" w:space="0" w:color="808080"/>
+              <w:left w:val="single" w:sz="6" w:space="0" w:color="808080"/>
+              <w:bottom w:val="single" w:sz="6" w:space="0" w:color="808080"/>
+              <w:right w:val="single" w:sz="7" w:space="0" w:color="808080"/>
+            </w:tcBorders>
+          </w:tcPr>
+          <w:p>
+            <w:pPr>
+              <w:ind w:left="2"/>
+              <w:jc w:val="both"/>
+            </w:pPr>
+            <w:r>
+              <w:rPr>
+                <w:rFonts w:ascii="Times New Roman" w:eastAsia="Times New Roman" w:hAnsi="Times New Roman" w:cs="Times New Roman"/>
+                <w:sz w:val="16"/>
+              </w:rPr>
+              <w:t>INTEGER</w:t>
+            </w:r>
+          </w:p>
+        </w:tc>
+        <w:tc>
+          <w:tcPr>
+            <w:tcW w:w="2167" w:type="dxa"/>
+            <w:tcBorders>
+              <w:top w:val="single" w:sz="6" w:space="0" w:color="808080"/>
+              <w:left w:val="single" w:sz="7" w:space="0" w:color="808080"/>
+              <w:bottom w:val="single" w:sz="6" w:space="0" w:color="808080"/>
+              <w:right w:val="single" w:sz="7" w:space="0" w:color="808080"/>
+            </w:tcBorders>
+          </w:tcPr>
+          <w:p>
+            <w:pPr>
+              <w:ind w:left="1"/>
+              <w:rPr>
+                <w:sz w:val="16"/>
+                <w:szCs w:val="16"/>
+              </w:rPr>
+            </w:pPr>
+            <w:r>
+              <w:rPr>
+                <w:sz w:val="16"/>
+                <w:szCs w:val="16"/>
+              </w:rPr>
+              <w:t>NOT NULL</w:t>
+            </w:r>
+          </w:p>
+        </w:tc>
+        <w:tc>
+          <w:tcPr>
+            <w:tcW w:w="2167" w:type="dxa"/>
+            <w:tcBorders>
+              <w:top w:val="single" w:sz="6" w:space="0" w:color="808080"/>
+              <w:left w:val="single" w:sz="7" w:space="0" w:color="808080"/>
+              <w:bottom w:val="single" w:sz="6" w:space="0" w:color="808080"/>
+              <w:right w:val="single" w:sz="7" w:space="0" w:color="C0C0C0"/>
+            </w:tcBorders>
+          </w:tcPr>
+          <w:p>
+            <w:pPr>
+              <w:ind w:left="1"/>
+              <w:rPr>
+                <w:sz w:val="16"/>
+                <w:szCs w:val="16"/>
+              </w:rPr>
+            </w:pPr>
+            <w:r>
+              <w:rPr>
+                <w:sz w:val="16"/>
+                <w:szCs w:val="16"/>
+              </w:rPr>
+              <w:t>117</w:t>
+            </w:r>
+          </w:p>
+        </w:tc>
+      </w:tr>
+    </w:tbl>
+    <w:p>
+      <w:pPr>
+        <w:jc w:val="right"/>
+      </w:pPr>
+    </w:p>
+    <w:p/>
     <w:sectPr>
       <w:pgSz w:w="11906" w:h="16838"/>
       <w:pgMar w:top="1440" w:right="1440" w:bottom="1440" w:left="1440" w:header="708" w:footer="708" w:gutter="0"/>
@@ -761,6 +3456,25 @@
     <w:semiHidden/>
     <w:unhideWhenUsed/>
   </w:style>
+  <w:style w:type="table" w:customStyle="1" w:styleId="TableGrid">
+    <w:name w:val="TableGrid"/>
+    <w:rsid w:val="00A604BA"/>
+    <w:pPr>
+      <w:spacing w:after="0" w:line="240" w:lineRule="auto"/>
+    </w:pPr>
+    <w:rPr>
+      <w:rFonts w:eastAsiaTheme="minorEastAsia"/>
+      <w:lang w:eastAsia="en-AU"/>
+    </w:rPr>
+    <w:tblPr>
+      <w:tblCellMar>
+        <w:top w:w="0" w:type="dxa"/>
+        <w:left w:w="0" w:type="dxa"/>
+        <w:bottom w:w="0" w:type="dxa"/>
+        <w:right w:w="0" w:type="dxa"/>
+      </w:tblCellMar>
+    </w:tblPr>
+  </w:style>
 </w:styles>
 </file>
 

</xml_diff>

<commit_message>
import mind map into docx
</commit_message>
<xml_diff>
--- a/docs/fia3.docx
+++ b/docs/fia3.docx
@@ -4,6 +4,55 @@
   <w:body>
     <w:p>
       <w:r>
+        <w:rPr>
+          <w:noProof/>
+        </w:rPr>
+        <w:drawing>
+          <wp:inline distT="0" distB="0" distL="0" distR="0" wp14:anchorId="337967A1" wp14:editId="3C0002A3">
+            <wp:extent cx="13068300" cy="8863330"/>
+            <wp:effectExtent l="0" t="0" r="0" b="0"/>
+            <wp:docPr id="1077396774" name="Picture 1"/>
+            <wp:cNvGraphicFramePr>
+              <a:graphicFrameLocks xmlns:a="http://schemas.openxmlformats.org/drawingml/2006/main" noChangeAspect="1"/>
+            </wp:cNvGraphicFramePr>
+            <a:graphic xmlns:a="http://schemas.openxmlformats.org/drawingml/2006/main">
+              <a:graphicData uri="http://schemas.openxmlformats.org/drawingml/2006/picture">
+                <pic:pic xmlns:pic="http://schemas.openxmlformats.org/drawingml/2006/picture">
+                  <pic:nvPicPr>
+                    <pic:cNvPr id="1077396774" name="Picture 1077396774"/>
+                    <pic:cNvPicPr/>
+                  </pic:nvPicPr>
+                  <pic:blipFill>
+                    <a:blip r:embed="rId4" cstate="print">
+                      <a:extLst>
+                        <a:ext uri="{28A0092B-C50C-407E-A947-70E740481C1C}">
+                          <a14:useLocalDpi xmlns:a14="http://schemas.microsoft.com/office/drawing/2010/main" val="0"/>
+                        </a:ext>
+                      </a:extLst>
+                    </a:blip>
+                    <a:stretch>
+                      <a:fillRect/>
+                    </a:stretch>
+                  </pic:blipFill>
+                  <pic:spPr>
+                    <a:xfrm>
+                      <a:off x="0" y="0"/>
+                      <a:ext cx="13068300" cy="8863330"/>
+                    </a:xfrm>
+                    <a:prstGeom prst="rect">
+                      <a:avLst/>
+                    </a:prstGeom>
+                  </pic:spPr>
+                </pic:pic>
+              </a:graphicData>
+            </a:graphic>
+          </wp:inline>
+        </w:drawing>
+      </w:r>
+    </w:p>
+    <w:p>
+      <w:r>
+        <w:lastRenderedPageBreak/>
         <w:t>Conceptual Schema</w:t>
       </w:r>
     </w:p>
@@ -240,7 +289,6 @@
         <w:tblCellMar>
           <w:top w:w="82" w:type="dxa"/>
           <w:left w:w="44" w:type="dxa"/>
-          <w:bottom w:w="0" w:type="dxa"/>
           <w:right w:w="48" w:type="dxa"/>
         </w:tblCellMar>
         <w:tblLook w:val="04A0" w:firstRow="1" w:lastRow="0" w:firstColumn="1" w:lastColumn="0" w:noHBand="0" w:noVBand="1"/>
@@ -952,7 +1000,6 @@
         <w:tblCellMar>
           <w:top w:w="82" w:type="dxa"/>
           <w:left w:w="44" w:type="dxa"/>
-          <w:bottom w:w="0" w:type="dxa"/>
           <w:right w:w="48" w:type="dxa"/>
         </w:tblCellMar>
         <w:tblLook w:val="04A0" w:firstRow="1" w:lastRow="0" w:firstColumn="1" w:lastColumn="0" w:noHBand="0" w:noVBand="1"/>
@@ -1371,7 +1418,6 @@
         <w:tblCellMar>
           <w:top w:w="82" w:type="dxa"/>
           <w:left w:w="44" w:type="dxa"/>
-          <w:bottom w:w="0" w:type="dxa"/>
           <w:right w:w="48" w:type="dxa"/>
         </w:tblCellMar>
         <w:tblLook w:val="04A0" w:firstRow="1" w:lastRow="0" w:firstColumn="1" w:lastColumn="0" w:noHBand="0" w:noVBand="1"/>
@@ -2298,7 +2344,6 @@
         <w:tblCellMar>
           <w:top w:w="82" w:type="dxa"/>
           <w:left w:w="44" w:type="dxa"/>
-          <w:bottom w:w="0" w:type="dxa"/>
           <w:right w:w="48" w:type="dxa"/>
         </w:tblCellMar>
         <w:tblLook w:val="04A0" w:firstRow="1" w:lastRow="0" w:firstColumn="1" w:lastColumn="0" w:noHBand="0" w:noVBand="1"/>
@@ -3019,7 +3064,7 @@
     </w:p>
     <w:p/>
     <w:sectPr>
-      <w:pgSz w:w="11906" w:h="16838"/>
+      <w:pgSz w:w="23811" w:h="16838" w:orient="landscape" w:code="8"/>
       <w:pgMar w:top="1440" w:right="1440" w:bottom="1440" w:left="1440" w:header="708" w:footer="708" w:gutter="0"/>
       <w:cols w:space="708"/>
       <w:docGrid w:linePitch="360"/>

</xml_diff>

<commit_message>
criteria and dfd done
</commit_message>
<xml_diff>
--- a/docs/fia3.docx
+++ b/docs/fia3.docx
@@ -79,6 +79,72 @@
           <w:noProof/>
         </w:rPr>
         <w:lastRenderedPageBreak/>
+        <w:drawing>
+          <wp:anchor distT="0" distB="0" distL="114300" distR="114300" simplePos="0" relativeHeight="251722752" behindDoc="0" locked="0" layoutInCell="1" allowOverlap="1" wp14:anchorId="4BF4F5B4" wp14:editId="190C2F1E">
+            <wp:simplePos x="0" y="0"/>
+            <wp:positionH relativeFrom="margin">
+              <wp:posOffset>805180</wp:posOffset>
+            </wp:positionH>
+            <wp:positionV relativeFrom="paragraph">
+              <wp:posOffset>239395</wp:posOffset>
+            </wp:positionV>
+            <wp:extent cx="6482715" cy="8609330"/>
+            <wp:effectExtent l="0" t="0" r="0" b="1270"/>
+            <wp:wrapSquare wrapText="bothSides"/>
+            <wp:docPr id="1445481048" name="Picture 1"/>
+            <wp:cNvGraphicFramePr>
+              <a:graphicFrameLocks xmlns:a="http://schemas.openxmlformats.org/drawingml/2006/main" noChangeAspect="1"/>
+            </wp:cNvGraphicFramePr>
+            <a:graphic xmlns:a="http://schemas.openxmlformats.org/drawingml/2006/main">
+              <a:graphicData uri="http://schemas.openxmlformats.org/drawingml/2006/picture">
+                <pic:pic xmlns:pic="http://schemas.openxmlformats.org/drawingml/2006/picture">
+                  <pic:nvPicPr>
+                    <pic:cNvPr id="1445481048" name="Picture 1"/>
+                    <pic:cNvPicPr>
+                      <a:picLocks noChangeAspect="1" noChangeArrowheads="1"/>
+                    </pic:cNvPicPr>
+                  </pic:nvPicPr>
+                  <pic:blipFill>
+                    <a:blip r:embed="rId9" cstate="print">
+                      <a:extLst>
+                        <a:ext uri="{28A0092B-C50C-407E-A947-70E740481C1C}">
+                          <a14:useLocalDpi xmlns:a14="http://schemas.microsoft.com/office/drawing/2010/main" val="0"/>
+                        </a:ext>
+                      </a:extLst>
+                    </a:blip>
+                    <a:stretch>
+                      <a:fillRect/>
+                    </a:stretch>
+                  </pic:blipFill>
+                  <pic:spPr bwMode="auto">
+                    <a:xfrm>
+                      <a:off x="0" y="0"/>
+                      <a:ext cx="6482715" cy="8609330"/>
+                    </a:xfrm>
+                    <a:prstGeom prst="rect">
+                      <a:avLst/>
+                    </a:prstGeom>
+                    <a:noFill/>
+                    <a:ln>
+                      <a:noFill/>
+                    </a:ln>
+                  </pic:spPr>
+                </pic:pic>
+              </a:graphicData>
+            </a:graphic>
+            <wp14:sizeRelH relativeFrom="margin">
+              <wp14:pctWidth>0</wp14:pctWidth>
+            </wp14:sizeRelH>
+            <wp14:sizeRelV relativeFrom="margin">
+              <wp14:pctHeight>0</wp14:pctHeight>
+            </wp14:sizeRelV>
+          </wp:anchor>
+        </w:drawing>
+      </w:r>
+      <w:r>
+        <w:rPr>
+          <w:noProof/>
+        </w:rPr>
         <mc:AlternateContent>
           <mc:Choice Requires="wps">
             <w:drawing>
@@ -182,7 +248,28 @@
                                 <w:sz w:val="24"/>
                                 <w:szCs w:val="24"/>
                               </w:rPr>
-                              <w:t>recognise and describe programming elements, user interface components and useability principles.</w:t>
+                              <w:t>recognise and describe programming elements, user interface components and useability</w:t>
+                            </w:r>
+                            <w:r>
+                              <w:rPr>
+                                <w:sz w:val="24"/>
+                                <w:szCs w:val="24"/>
+                              </w:rPr>
+                              <w:t xml:space="preserve"> </w:t>
+                            </w:r>
+                            <w:r>
+                              <w:rPr>
+                                <w:sz w:val="24"/>
+                                <w:szCs w:val="24"/>
+                              </w:rPr>
+                              <w:t>principles</w:t>
+                            </w:r>
+                            <w:r>
+                              <w:rPr>
+                                <w:sz w:val="24"/>
+                                <w:szCs w:val="24"/>
+                              </w:rPr>
+                              <w:t>.</w:t>
                             </w:r>
                           </w:p>
                           <w:p>
@@ -210,7 +297,28 @@
                                 <w:sz w:val="24"/>
                                 <w:szCs w:val="24"/>
                               </w:rPr>
-                              <w:t>symbolise and explain programming information &amp; ideas, data structures and interrelationships between user experiences &amp; data of the prototype.</w:t>
+                              <w:t>symbolise and explain programming information and ideas, data structures and</w:t>
+                            </w:r>
+                            <w:r>
+                              <w:rPr>
+                                <w:sz w:val="24"/>
+                                <w:szCs w:val="24"/>
+                              </w:rPr>
+                              <w:t xml:space="preserve"> </w:t>
+                            </w:r>
+                            <w:r>
+                              <w:rPr>
+                                <w:sz w:val="24"/>
+                                <w:szCs w:val="24"/>
+                              </w:rPr>
+                              <w:t>interrelationships between user experiences and data of the digital prototype</w:t>
+                            </w:r>
+                            <w:r>
+                              <w:rPr>
+                                <w:sz w:val="24"/>
+                                <w:szCs w:val="24"/>
+                              </w:rPr>
+                              <w:t>.</w:t>
                             </w:r>
                           </w:p>
                           <w:p>
@@ -254,7 +362,28 @@
                                 <w:sz w:val="24"/>
                                 <w:szCs w:val="24"/>
                               </w:rPr>
-                              <w:t>analyse the problem and information related to the technical proposal for a low-fidelity prototype digital solution.</w:t>
+                              <w:t>analyse the problem and information related to the technical proposal for a low-fidelity</w:t>
+                            </w:r>
+                            <w:r>
+                              <w:rPr>
+                                <w:sz w:val="24"/>
+                                <w:szCs w:val="24"/>
+                              </w:rPr>
+                              <w:t xml:space="preserve"> </w:t>
+                            </w:r>
+                            <w:r>
+                              <w:rPr>
+                                <w:sz w:val="24"/>
+                                <w:szCs w:val="24"/>
+                              </w:rPr>
+                              <w:t>prototype digital solution</w:t>
+                            </w:r>
+                            <w:r>
+                              <w:rPr>
+                                <w:sz w:val="24"/>
+                                <w:szCs w:val="24"/>
+                              </w:rPr>
+                              <w:t xml:space="preserve">. </w:t>
                             </w:r>
                           </w:p>
                           <w:p>
@@ -333,7 +462,42 @@
                                 <w:sz w:val="24"/>
                                 <w:szCs w:val="24"/>
                               </w:rPr>
-                              <w:t>synthesise information and ideas to determine user interface and programmed components for a digital solution.</w:t>
+                              <w:t>synthesise information and ideas to determine user interface and programmed</w:t>
+                            </w:r>
+                            <w:r>
+                              <w:rPr>
+                                <w:sz w:val="24"/>
+                                <w:szCs w:val="24"/>
+                              </w:rPr>
+                              <w:t xml:space="preserve"> </w:t>
+                            </w:r>
+                            <w:r>
+                              <w:rPr>
+                                <w:sz w:val="24"/>
+                                <w:szCs w:val="24"/>
+                              </w:rPr>
+                              <w:t>components for a digital</w:t>
+                            </w:r>
+                            <w:r>
+                              <w:rPr>
+                                <w:sz w:val="24"/>
+                                <w:szCs w:val="24"/>
+                              </w:rPr>
+                              <w:t xml:space="preserve"> </w:t>
+                            </w:r>
+                            <w:r>
+                              <w:rPr>
+                                <w:sz w:val="24"/>
+                                <w:szCs w:val="24"/>
+                              </w:rPr>
+                              <w:t>solution</w:t>
+                            </w:r>
+                            <w:r>
+                              <w:rPr>
+                                <w:sz w:val="24"/>
+                                <w:szCs w:val="24"/>
+                              </w:rPr>
+                              <w:t>.</w:t>
                             </w:r>
                           </w:p>
                           <w:p>
@@ -417,25 +581,88 @@
                                 <w:sz w:val="24"/>
                                 <w:szCs w:val="24"/>
                               </w:rPr>
-                              <w:t xml:space="preserve">The report must include </w:t>
+                              <w:t xml:space="preserve">The report must </w:t>
                             </w:r>
                             <w:r>
                               <w:rPr>
                                 <w:sz w:val="24"/>
                                 <w:szCs w:val="24"/>
                               </w:rPr>
-                              <w:t>decisions about and use mode-appropriate features, written language, and conventions for a technical audience.</w:t>
+                              <w:t xml:space="preserve">evaluate impacts, </w:t>
+                            </w:r>
+                            <w:r>
+                              <w:rPr>
+                                <w:sz w:val="24"/>
+                                <w:szCs w:val="24"/>
+                              </w:rPr>
+                              <w:t>components,</w:t>
+                            </w:r>
+                            <w:r>
+                              <w:rPr>
+                                <w:sz w:val="24"/>
+                                <w:szCs w:val="24"/>
+                              </w:rPr>
+                              <w:t xml:space="preserve"> and the digital solution against prescribed and self-determined criteria</w:t>
+                            </w:r>
+                            <w:r>
+                              <w:rPr>
+                                <w:sz w:val="24"/>
+                                <w:szCs w:val="24"/>
+                              </w:rPr>
+                              <w:t xml:space="preserve"> </w:t>
+                            </w:r>
+                            <w:r>
+                              <w:rPr>
+                                <w:sz w:val="24"/>
+                                <w:szCs w:val="24"/>
+                              </w:rPr>
+                              <w:t>to make refinements and justified recommendations</w:t>
+                            </w:r>
+                            <w:r>
+                              <w:rPr>
+                                <w:sz w:val="24"/>
+                                <w:szCs w:val="24"/>
+                              </w:rPr>
+                              <w:t>.</w:t>
                             </w:r>
                           </w:p>
                           <w:p>
                             <w:pPr>
                               <w:pStyle w:val="Heading3"/>
+                            </w:pPr>
+                            <w:r>
+                              <w:t>Self-Determined</w:t>
+                            </w:r>
+                          </w:p>
+                          <w:p>
+                            <w:pPr>
+                              <w:pStyle w:val="ListParagraph"/>
+                              <w:numPr>
+                                <w:ilvl w:val="0"/>
+                                <w:numId w:val="1"/>
+                              </w:numPr>
                               <w:jc w:val="both"/>
+                              <w:rPr>
+                                <w:sz w:val="24"/>
+                                <w:szCs w:val="24"/>
+                              </w:rPr>
                             </w:pPr>
                             <w:r>
-                              <w:t>Self-Determined</w:t>
-                            </w:r>
-                          </w:p>
+                              <w:rPr>
+                                <w:sz w:val="24"/>
+                                <w:szCs w:val="24"/>
+                              </w:rPr>
+                              <w:t xml:space="preserve">The application must utilise some form of database implementation to allow for </w:t>
+                            </w:r>
+                            <w:r>
+                              <w:rPr>
+                                <w:sz w:val="24"/>
+                                <w:szCs w:val="24"/>
+                              </w:rPr>
+                              <w:t>permanent storage of data.</w:t>
+                            </w:r>
+                          </w:p>
+                          <w:p/>
                           <w:p>
                             <w:pPr>
                               <w:pStyle w:val="ListParagraph"/>
@@ -673,7 +900,28 @@
                           <w:sz w:val="24"/>
                           <w:szCs w:val="24"/>
                         </w:rPr>
-                        <w:t>recognise and describe programming elements, user interface components and useability principles.</w:t>
+                        <w:t>recognise and describe programming elements, user interface components and useability</w:t>
+                      </w:r>
+                      <w:r>
+                        <w:rPr>
+                          <w:sz w:val="24"/>
+                          <w:szCs w:val="24"/>
+                        </w:rPr>
+                        <w:t xml:space="preserve"> </w:t>
+                      </w:r>
+                      <w:r>
+                        <w:rPr>
+                          <w:sz w:val="24"/>
+                          <w:szCs w:val="24"/>
+                        </w:rPr>
+                        <w:t>principles</w:t>
+                      </w:r>
+                      <w:r>
+                        <w:rPr>
+                          <w:sz w:val="24"/>
+                          <w:szCs w:val="24"/>
+                        </w:rPr>
+                        <w:t>.</w:t>
                       </w:r>
                     </w:p>
                     <w:p>
@@ -701,7 +949,28 @@
                           <w:sz w:val="24"/>
                           <w:szCs w:val="24"/>
                         </w:rPr>
-                        <w:t>symbolise and explain programming information &amp; ideas, data structures and interrelationships between user experiences &amp; data of the prototype.</w:t>
+                        <w:t>symbolise and explain programming information and ideas, data structures and</w:t>
+                      </w:r>
+                      <w:r>
+                        <w:rPr>
+                          <w:sz w:val="24"/>
+                          <w:szCs w:val="24"/>
+                        </w:rPr>
+                        <w:t xml:space="preserve"> </w:t>
+                      </w:r>
+                      <w:r>
+                        <w:rPr>
+                          <w:sz w:val="24"/>
+                          <w:szCs w:val="24"/>
+                        </w:rPr>
+                        <w:t>interrelationships between user experiences and data of the digital prototype</w:t>
+                      </w:r>
+                      <w:r>
+                        <w:rPr>
+                          <w:sz w:val="24"/>
+                          <w:szCs w:val="24"/>
+                        </w:rPr>
+                        <w:t>.</w:t>
                       </w:r>
                     </w:p>
                     <w:p>
@@ -745,7 +1014,28 @@
                           <w:sz w:val="24"/>
                           <w:szCs w:val="24"/>
                         </w:rPr>
-                        <w:t>analyse the problem and information related to the technical proposal for a low-fidelity prototype digital solution.</w:t>
+                        <w:t>analyse the problem and information related to the technical proposal for a low-fidelity</w:t>
+                      </w:r>
+                      <w:r>
+                        <w:rPr>
+                          <w:sz w:val="24"/>
+                          <w:szCs w:val="24"/>
+                        </w:rPr>
+                        <w:t xml:space="preserve"> </w:t>
+                      </w:r>
+                      <w:r>
+                        <w:rPr>
+                          <w:sz w:val="24"/>
+                          <w:szCs w:val="24"/>
+                        </w:rPr>
+                        <w:t>prototype digital solution</w:t>
+                      </w:r>
+                      <w:r>
+                        <w:rPr>
+                          <w:sz w:val="24"/>
+                          <w:szCs w:val="24"/>
+                        </w:rPr>
+                        <w:t xml:space="preserve">. </w:t>
                       </w:r>
                     </w:p>
                     <w:p>
@@ -824,7 +1114,42 @@
                           <w:sz w:val="24"/>
                           <w:szCs w:val="24"/>
                         </w:rPr>
-                        <w:t>synthesise information and ideas to determine user interface and programmed components for a digital solution.</w:t>
+                        <w:t>synthesise information and ideas to determine user interface and programmed</w:t>
+                      </w:r>
+                      <w:r>
+                        <w:rPr>
+                          <w:sz w:val="24"/>
+                          <w:szCs w:val="24"/>
+                        </w:rPr>
+                        <w:t xml:space="preserve"> </w:t>
+                      </w:r>
+                      <w:r>
+                        <w:rPr>
+                          <w:sz w:val="24"/>
+                          <w:szCs w:val="24"/>
+                        </w:rPr>
+                        <w:t>components for a digital</w:t>
+                      </w:r>
+                      <w:r>
+                        <w:rPr>
+                          <w:sz w:val="24"/>
+                          <w:szCs w:val="24"/>
+                        </w:rPr>
+                        <w:t xml:space="preserve"> </w:t>
+                      </w:r>
+                      <w:r>
+                        <w:rPr>
+                          <w:sz w:val="24"/>
+                          <w:szCs w:val="24"/>
+                        </w:rPr>
+                        <w:t>solution</w:t>
+                      </w:r>
+                      <w:r>
+                        <w:rPr>
+                          <w:sz w:val="24"/>
+                          <w:szCs w:val="24"/>
+                        </w:rPr>
+                        <w:t>.</w:t>
                       </w:r>
                     </w:p>
                     <w:p>
@@ -908,25 +1233,88 @@
                           <w:sz w:val="24"/>
                           <w:szCs w:val="24"/>
                         </w:rPr>
-                        <w:t xml:space="preserve">The report must include </w:t>
+                        <w:t xml:space="preserve">The report must </w:t>
                       </w:r>
                       <w:r>
                         <w:rPr>
                           <w:sz w:val="24"/>
                           <w:szCs w:val="24"/>
                         </w:rPr>
-                        <w:t>decisions about and use mode-appropriate features, written language, and conventions for a technical audience.</w:t>
+                        <w:t xml:space="preserve">evaluate impacts, </w:t>
+                      </w:r>
+                      <w:r>
+                        <w:rPr>
+                          <w:sz w:val="24"/>
+                          <w:szCs w:val="24"/>
+                        </w:rPr>
+                        <w:t>components,</w:t>
+                      </w:r>
+                      <w:r>
+                        <w:rPr>
+                          <w:sz w:val="24"/>
+                          <w:szCs w:val="24"/>
+                        </w:rPr>
+                        <w:t xml:space="preserve"> and the digital solution against prescribed and self-determined criteria</w:t>
+                      </w:r>
+                      <w:r>
+                        <w:rPr>
+                          <w:sz w:val="24"/>
+                          <w:szCs w:val="24"/>
+                        </w:rPr>
+                        <w:t xml:space="preserve"> </w:t>
+                      </w:r>
+                      <w:r>
+                        <w:rPr>
+                          <w:sz w:val="24"/>
+                          <w:szCs w:val="24"/>
+                        </w:rPr>
+                        <w:t>to make refinements and justified recommendations</w:t>
+                      </w:r>
+                      <w:r>
+                        <w:rPr>
+                          <w:sz w:val="24"/>
+                          <w:szCs w:val="24"/>
+                        </w:rPr>
+                        <w:t>.</w:t>
                       </w:r>
                     </w:p>
                     <w:p>
                       <w:pPr>
                         <w:pStyle w:val="Heading3"/>
+                      </w:pPr>
+                      <w:r>
+                        <w:t>Self-Determined</w:t>
+                      </w:r>
+                    </w:p>
+                    <w:p>
+                      <w:pPr>
+                        <w:pStyle w:val="ListParagraph"/>
+                        <w:numPr>
+                          <w:ilvl w:val="0"/>
+                          <w:numId w:val="1"/>
+                        </w:numPr>
                         <w:jc w:val="both"/>
+                        <w:rPr>
+                          <w:sz w:val="24"/>
+                          <w:szCs w:val="24"/>
+                        </w:rPr>
                       </w:pPr>
                       <w:r>
-                        <w:t>Self-Determined</w:t>
+                        <w:rPr>
+                          <w:sz w:val="24"/>
+                          <w:szCs w:val="24"/>
+                        </w:rPr>
+                        <w:t xml:space="preserve">The application must utilise some form of database implementation to allow for </w:t>
+                      </w:r>
+                      <w:r>
+                        <w:rPr>
+                          <w:sz w:val="24"/>
+                          <w:szCs w:val="24"/>
+                        </w:rPr>
+                        <w:t>permanent storage of data.</w:t>
                       </w:r>
                     </w:p>
+                    <w:p/>
                     <w:p>
                       <w:pPr>
                         <w:pStyle w:val="ListParagraph"/>
@@ -1102,57 +1490,8 @@
         </w:tabs>
       </w:pPr>
       <w:r>
-        <w:rPr>
-          <w:noProof/>
-        </w:rPr>
-        <w:drawing>
-          <wp:inline distT="0" distB="0" distL="0" distR="0" wp14:anchorId="4BF4F5B4" wp14:editId="5CB2590E">
-            <wp:extent cx="8078850" cy="8495818"/>
-            <wp:effectExtent l="0" t="0" r="0" b="635"/>
-            <wp:docPr id="1445481048" name="Picture 1" descr="A picture containing text, diagram, parallel, plan&#10;&#10;Description automatically generated"/>
-            <wp:cNvGraphicFramePr>
-              <a:graphicFrameLocks xmlns:a="http://schemas.openxmlformats.org/drawingml/2006/main" noChangeAspect="1"/>
-            </wp:cNvGraphicFramePr>
-            <a:graphic xmlns:a="http://schemas.openxmlformats.org/drawingml/2006/main">
-              <a:graphicData uri="http://schemas.openxmlformats.org/drawingml/2006/picture">
-                <pic:pic xmlns:pic="http://schemas.openxmlformats.org/drawingml/2006/picture">
-                  <pic:nvPicPr>
-                    <pic:cNvPr id="1445481048" name="Picture 1" descr="A picture containing text, diagram, parallel, plan&#10;&#10;Description automatically generated"/>
-                    <pic:cNvPicPr>
-                      <a:picLocks noChangeAspect="1" noChangeArrowheads="1"/>
-                    </pic:cNvPicPr>
-                  </pic:nvPicPr>
-                  <pic:blipFill>
-                    <a:blip r:embed="rId9" cstate="print">
-                      <a:extLst>
-                        <a:ext uri="{28A0092B-C50C-407E-A947-70E740481C1C}">
-                          <a14:useLocalDpi xmlns:a14="http://schemas.microsoft.com/office/drawing/2010/main" val="0"/>
-                        </a:ext>
-                      </a:extLst>
-                    </a:blip>
-                    <a:srcRect/>
-                    <a:stretch>
-                      <a:fillRect/>
-                    </a:stretch>
-                  </pic:blipFill>
-                  <pic:spPr bwMode="auto">
-                    <a:xfrm>
-                      <a:off x="0" y="0"/>
-                      <a:ext cx="8115295" cy="8534144"/>
-                    </a:xfrm>
-                    <a:prstGeom prst="rect">
-                      <a:avLst/>
-                    </a:prstGeom>
-                    <a:noFill/>
-                    <a:ln>
-                      <a:noFill/>
-                    </a:ln>
-                  </pic:spPr>
-                </pic:pic>
-              </a:graphicData>
-            </a:graphic>
-          </wp:inline>
-        </w:drawing>
+        <w:lastRenderedPageBreak/>
+        <w:br w:type="textWrapping" w:clear="all"/>
       </w:r>
     </w:p>
     <w:p>
@@ -1160,7 +1499,6 @@
         <w:pStyle w:val="Heading1"/>
       </w:pPr>
       <w:r>
-        <w:lastRenderedPageBreak/>
         <w:t>Tools and Languages</w:t>
       </w:r>
     </w:p>
@@ -6225,11 +6563,7 @@
           </mc:Choice>
           <mc:Fallback>
             <w:pict>
-              <v:shapetype w14:anchorId="793B7640" id="_x0000_t202" coordsize="21600,21600" o:spt="202" path="m,l,21600r21600,l21600,xe">
-                <v:stroke joinstyle="miter"/>
-                <v:path gradientshapeok="t" o:connecttype="rect"/>
-              </v:shapetype>
-              <v:shape id="_x0000_s1036" type="#_x0000_t202" style="position:absolute;margin-left:200.95pt;margin-top:0;width:383.25pt;height:757.5pt;z-index:251719680;visibility:visible;mso-wrap-style:square;mso-width-percent:0;mso-height-percent:0;mso-wrap-distance-left:9pt;mso-wrap-distance-top:3.6pt;mso-wrap-distance-right:9pt;mso-wrap-distance-bottom:3.6pt;mso-position-horizontal:absolute;mso-position-horizontal-relative:margin;mso-position-vertical:absolute;mso-position-vertical-relative:text;mso-width-percent:0;mso-height-percent:0;mso-width-relative:margin;mso-height-relative:margin;v-text-anchor:top" o:gfxdata="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" filled="f">
+              <v:shape w14:anchorId="793B7640" id="_x0000_s1036" type="#_x0000_t202" style="position:absolute;margin-left:200.95pt;margin-top:0;width:383.25pt;height:757.5pt;z-index:251719680;visibility:visible;mso-wrap-style:square;mso-width-percent:0;mso-height-percent:0;mso-wrap-distance-left:9pt;mso-wrap-distance-top:3.6pt;mso-wrap-distance-right:9pt;mso-wrap-distance-bottom:3.6pt;mso-position-horizontal:absolute;mso-position-horizontal-relative:margin;mso-position-vertical:absolute;mso-position-vertical-relative:text;mso-width-percent:0;mso-height-percent:0;mso-width-relative:margin;mso-height-relative:margin;v-text-anchor:top" o:gfxdata="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" filled="f">
                 <v:textbox>
                   <w:txbxContent>
                     <w:p>
@@ -14403,10 +14737,10 @@
             <v:path o:extrusionok="f" gradientshapeok="t" o:connecttype="rect"/>
             <o:lock v:ext="edit" aspectratio="t"/>
           </v:shapetype>
-          <v:shape id="_x0000_i1025" type="#_x0000_t75" style="width:939pt;height:820.5pt" o:ole="">
+          <v:shape id="_x0000_i1025" type="#_x0000_t75" style="width:938.4pt;height:820.8pt" o:ole="">
             <v:imagedata r:id="rId45" o:title=""/>
           </v:shape>
-          <o:OLEObject Type="Embed" ProgID="Word.OpenDocumentText.12" ShapeID="_x0000_i1025" DrawAspect="Content" ObjectID="_1751442147" r:id="rId46"/>
+          <o:OLEObject Type="Embed" ProgID="Word.OpenDocumentText.12" ShapeID="_x0000_i1025" DrawAspect="Content" ObjectID="_1753009617" r:id="rId46"/>
         </w:object>
       </w:r>
     </w:p>
@@ -14415,10 +14749,10 @@
     <w:p>
       <w:r>
         <w:object w:dxaOrig="31564" w:dyaOrig="31515" w14:anchorId="1079A38C">
-          <v:shape id="_x0000_i1026" type="#_x0000_t75" style="width:1230.75pt;height:813pt" o:ole="">
+          <v:shape id="_x0000_i1026" type="#_x0000_t75" style="width:1231.2pt;height:813.6pt" o:ole="">
             <v:imagedata r:id="rId47" o:title=""/>
           </v:shape>
-          <o:OLEObject Type="Embed" ProgID="Word.OpenDocumentText.12" ShapeID="_x0000_i1026" DrawAspect="Content" ObjectID="_1751442148" r:id="rId48"/>
+          <o:OLEObject Type="Embed" ProgID="Word.OpenDocumentText.12" ShapeID="_x0000_i1026" DrawAspect="Content" ObjectID="_1753009618" r:id="rId48"/>
         </w:object>
       </w:r>
     </w:p>
@@ -14430,10 +14764,10 @@
       </w:pPr>
       <w:r>
         <w:object w:dxaOrig="31564" w:dyaOrig="31350" w14:anchorId="221AF12A">
-          <v:shape id="_x0000_i1027" type="#_x0000_t75" style="width:948.75pt;height:818.25pt" o:ole="">
+          <v:shape id="_x0000_i1027" type="#_x0000_t75" style="width:948pt;height:818.4pt" o:ole="">
             <v:imagedata r:id="rId49" o:title=""/>
           </v:shape>
-          <o:OLEObject Type="Embed" ProgID="Word.OpenDocumentText.12" ShapeID="_x0000_i1027" DrawAspect="Content" ObjectID="_1751442149" r:id="rId50"/>
+          <o:OLEObject Type="Embed" ProgID="Word.OpenDocumentText.12" ShapeID="_x0000_i1027" DrawAspect="Content" ObjectID="_1753009619" r:id="rId50"/>
         </w:object>
       </w:r>
     </w:p>
@@ -15261,6 +15595,28 @@
       <w:szCs w:val="24"/>
     </w:rPr>
   </w:style>
+  <w:style w:type="paragraph" w:styleId="Heading4">
+    <w:name w:val="heading 4"/>
+    <w:basedOn w:val="Normal"/>
+    <w:next w:val="Normal"/>
+    <w:link w:val="Heading4Char"/>
+    <w:uiPriority w:val="9"/>
+    <w:unhideWhenUsed/>
+    <w:qFormat/>
+    <w:rsid w:val="00696141"/>
+    <w:pPr>
+      <w:keepNext/>
+      <w:keepLines/>
+      <w:spacing w:before="40" w:after="0"/>
+      <w:outlineLvl w:val="3"/>
+    </w:pPr>
+    <w:rPr>
+      <w:rFonts w:asciiTheme="majorHAnsi" w:eastAsiaTheme="majorEastAsia" w:hAnsiTheme="majorHAnsi" w:cstheme="majorBidi"/>
+      <w:i/>
+      <w:iCs/>
+      <w:color w:val="2F5496" w:themeColor="accent1" w:themeShade="BF"/>
+    </w:rPr>
+  </w:style>
   <w:style w:type="character" w:default="1" w:styleId="DefaultParagraphFont">
     <w:name w:val="Default Paragraph Font"/>
     <w:uiPriority w:val="1"/>
@@ -15460,6 +15816,19 @@
         <w:right w:w="0" w:type="dxa"/>
       </w:tblCellMar>
     </w:tblPr>
+  </w:style>
+  <w:style w:type="character" w:customStyle="1" w:styleId="Heading4Char">
+    <w:name w:val="Heading 4 Char"/>
+    <w:basedOn w:val="DefaultParagraphFont"/>
+    <w:link w:val="Heading4"/>
+    <w:uiPriority w:val="9"/>
+    <w:rsid w:val="00696141"/>
+    <w:rPr>
+      <w:rFonts w:asciiTheme="majorHAnsi" w:eastAsiaTheme="majorEastAsia" w:hAnsiTheme="majorHAnsi" w:cstheme="majorBidi"/>
+      <w:i/>
+      <w:iCs/>
+      <w:color w:val="2F5496" w:themeColor="accent1" w:themeShade="BF"/>
+    </w:rPr>
   </w:style>
 </w:styles>
 </file>

</xml_diff>

<commit_message>
my ocmputer is on two percent
</commit_message>
<xml_diff>
--- a/docs/fia3.docx
+++ b/docs/fia3.docx
@@ -22,9 +22,9 @@
           <w:noProof/>
         </w:rPr>
         <w:drawing>
-          <wp:inline distT="0" distB="0" distL="0" distR="0" wp14:anchorId="2FB5CEB4" wp14:editId="169C54E5">
-            <wp:extent cx="11273093" cy="8504722"/>
-            <wp:effectExtent l="0" t="0" r="5080" b="0"/>
+          <wp:inline distT="0" distB="0" distL="0" distR="0" wp14:anchorId="2FB5CEB4" wp14:editId="7888DBF7">
+            <wp:extent cx="12944104" cy="8504290"/>
+            <wp:effectExtent l="0" t="0" r="0" b="0"/>
             <wp:docPr id="1621319888" name="Picture 1"/>
             <wp:cNvGraphicFramePr>
               <a:graphicFrameLocks xmlns:a="http://schemas.openxmlformats.org/drawingml/2006/main" noChangeAspect="1"/>
@@ -53,7 +53,7 @@
                   <pic:spPr bwMode="auto">
                     <a:xfrm>
                       <a:off x="0" y="0"/>
-                      <a:ext cx="11273093" cy="8504722"/>
+                      <a:ext cx="12949314" cy="8507713"/>
                     </a:xfrm>
                     <a:prstGeom prst="rect">
                       <a:avLst/>
@@ -560,35 +560,10 @@
                                 <w:sz w:val="24"/>
                                 <w:szCs w:val="24"/>
                               </w:rPr>
-                              <w:t xml:space="preserve">The report must </w:t>
-                            </w:r>
-                            <w:r>
-                              <w:rPr>
-                                <w:sz w:val="24"/>
-                                <w:szCs w:val="24"/>
-                              </w:rPr>
-                              <w:t>evaluate impacts, components, and the digital solution against prescribed and self-determined criteria</w:t>
-                            </w:r>
-                            <w:r>
-                              <w:rPr>
-                                <w:sz w:val="24"/>
-                                <w:szCs w:val="24"/>
-                              </w:rPr>
-                              <w:t xml:space="preserve"> </w:t>
-                            </w:r>
-                            <w:r>
-                              <w:rPr>
-                                <w:sz w:val="24"/>
-                                <w:szCs w:val="24"/>
-                              </w:rPr>
-                              <w:t>to make refinements and justified recommendations</w:t>
-                            </w:r>
-                            <w:r>
-                              <w:rPr>
-                                <w:sz w:val="24"/>
-                                <w:szCs w:val="24"/>
-                              </w:rPr>
-                              <w:t>.</w:t>
+                              <w:t>T</w:t>
+                            </w:r>
+                            <w:r>
+                              <w:t>he report must include decisions about and use mode-appropriate features, written language, and conventions for a technical audience.</w:t>
                             </w:r>
                           </w:p>
                           <w:p>
@@ -620,7 +595,6 @@
                               <w:t>The application must utilise some form of database implementation to allow for permanent storage of data.</w:t>
                             </w:r>
                           </w:p>
-                          <w:p/>
                           <w:p>
                             <w:pPr>
                               <w:pStyle w:val="ListParagraph"/>
@@ -1170,35 +1144,10 @@
                           <w:sz w:val="24"/>
                           <w:szCs w:val="24"/>
                         </w:rPr>
-                        <w:t xml:space="preserve">The report must </w:t>
-                      </w:r>
-                      <w:r>
-                        <w:rPr>
-                          <w:sz w:val="24"/>
-                          <w:szCs w:val="24"/>
-                        </w:rPr>
-                        <w:t>evaluate impacts, components, and the digital solution against prescribed and self-determined criteria</w:t>
-                      </w:r>
-                      <w:r>
-                        <w:rPr>
-                          <w:sz w:val="24"/>
-                          <w:szCs w:val="24"/>
-                        </w:rPr>
-                        <w:t xml:space="preserve"> </w:t>
-                      </w:r>
-                      <w:r>
-                        <w:rPr>
-                          <w:sz w:val="24"/>
-                          <w:szCs w:val="24"/>
-                        </w:rPr>
-                        <w:t>to make refinements and justified recommendations</w:t>
-                      </w:r>
-                      <w:r>
-                        <w:rPr>
-                          <w:sz w:val="24"/>
-                          <w:szCs w:val="24"/>
-                        </w:rPr>
-                        <w:t>.</w:t>
+                        <w:t>T</w:t>
+                      </w:r>
+                      <w:r>
+                        <w:t>he report must include decisions about and use mode-appropriate features, written language, and conventions for a technical audience.</w:t>
                       </w:r>
                     </w:p>
                     <w:p>
@@ -1230,7 +1179,6 @@
                         <w:t>The application must utilise some form of database implementation to allow for permanent storage of data.</w:t>
                       </w:r>
                     </w:p>
-                    <w:p/>
                     <w:p>
                       <w:pPr>
                         <w:pStyle w:val="ListParagraph"/>
@@ -1498,17 +1446,8 @@
                                 <w:sz w:val="20"/>
                                 <w:szCs w:val="20"/>
                               </w:rPr>
-                              <w:t xml:space="preserve">These features are why </w:t>
-                            </w:r>
-                            <w:proofErr w:type="spellStart"/>
-                            <w:r>
-                              <w:rPr>
-                                <w:sz w:val="20"/>
-                                <w:szCs w:val="20"/>
-                              </w:rPr>
-                              <w:t>i</w:t>
-                            </w:r>
-                            <w:proofErr w:type="spellEnd"/>
+                              <w:t>These features are why i</w:t>
+                            </w:r>
                             <w:r>
                               <w:rPr>
                                 <w:b/>
@@ -1519,7 +1458,6 @@
                               </w:rPr>
                               <w:t xml:space="preserve"> </w:t>
                             </w:r>
-                            <w:proofErr w:type="spellStart"/>
                             <w:r>
                               <w:rPr>
                                 <w:b/>
@@ -1528,44 +1466,14 @@
                                 <w:sz w:val="20"/>
                                 <w:szCs w:val="20"/>
                               </w:rPr>
-                              <w:t>patientid</w:t>
-                            </w:r>
-                            <w:proofErr w:type="spellEnd"/>
-                            <w:r>
-                              <w:rPr>
-                                <w:b/>
-                                <w:bCs/>
-                                <w:color w:val="333333"/>
+                              <w:t>patientid, date, result, paid. tests</w:t>
+                            </w:r>
+                            <w:r>
+                              <w:rPr>
                                 <w:sz w:val="20"/>
                                 <w:szCs w:val="20"/>
                               </w:rPr>
-                              <w:t xml:space="preserve">, date, result, paid. </w:t>
-                            </w:r>
-                            <w:proofErr w:type="spellStart"/>
-                            <w:r>
-                              <w:rPr>
-                                <w:b/>
-                                <w:bCs/>
-                                <w:color w:val="333333"/>
-                                <w:sz w:val="20"/>
-                                <w:szCs w:val="20"/>
-                              </w:rPr>
-                              <w:t>tests</w:t>
-                            </w:r>
-                            <w:r>
-                              <w:rPr>
-                                <w:sz w:val="20"/>
-                                <w:szCs w:val="20"/>
-                              </w:rPr>
-                              <w:t>t</w:t>
-                            </w:r>
-                            <w:proofErr w:type="spellEnd"/>
-                            <w:r>
-                              <w:rPr>
-                                <w:sz w:val="20"/>
-                                <w:szCs w:val="20"/>
-                              </w:rPr>
-                              <w:t xml:space="preserve"> will be used over other tools like PyCharm for this project.</w:t>
+                              <w:t>t will be used over other tools like PyCharm for this project.</w:t>
                             </w:r>
                           </w:p>
                         </w:txbxContent>
@@ -1725,23 +1633,7 @@
                                 <w:sz w:val="20"/>
                                 <w:szCs w:val="20"/>
                               </w:rPr>
-                              <w:t xml:space="preserve">Microsoft Word will be used in this project for word processing and note taking. Microsoft Word is a word-processing application that allows for the creation of simple and complex documents, some of the advantages of Microsoft Word is broad availability, simple UI, two-click error fixing, instant help feature, many dictionaries embedded, variation of document sizes, </w:t>
-                            </w:r>
-                            <w:proofErr w:type="gramStart"/>
-                            <w:r>
-                              <w:rPr>
-                                <w:sz w:val="20"/>
-                                <w:szCs w:val="20"/>
-                              </w:rPr>
-                              <w:t>customisability</w:t>
-                            </w:r>
-                            <w:proofErr w:type="gramEnd"/>
-                            <w:r>
-                              <w:rPr>
-                                <w:sz w:val="20"/>
-                                <w:szCs w:val="20"/>
-                              </w:rPr>
-                              <w:t xml:space="preserve"> and simple editing. </w:t>
+                              <w:t xml:space="preserve">Microsoft Word will be used in this project for word processing and note taking. Microsoft Word is a word-processing application that allows for the creation of simple and complex documents, some of the advantages of Microsoft Word is broad availability, simple UI, two-click error fixing, instant help feature, many dictionaries embedded, variation of document sizes, customisability and simple editing. </w:t>
                             </w:r>
                             <w:r>
                               <w:rPr>
@@ -2056,23 +1948,7 @@
                                 <w:sz w:val="20"/>
                                 <w:szCs w:val="20"/>
                               </w:rPr>
-                              <w:t xml:space="preserve">These features are why PyQt5 will be used over other GUI interface tools like </w:t>
-                            </w:r>
-                            <w:proofErr w:type="spellStart"/>
-                            <w:r>
-                              <w:rPr>
-                                <w:sz w:val="20"/>
-                                <w:szCs w:val="20"/>
-                              </w:rPr>
-                              <w:t>Tkinter</w:t>
-                            </w:r>
-                            <w:proofErr w:type="spellEnd"/>
-                            <w:r>
-                              <w:rPr>
-                                <w:sz w:val="20"/>
-                                <w:szCs w:val="20"/>
-                              </w:rPr>
-                              <w:t xml:space="preserve">. </w:t>
+                              <w:t xml:space="preserve">These features are why PyQt5 will be used over other GUI interface tools like Tkinter. </w:t>
                             </w:r>
                           </w:p>
                         </w:txbxContent>
@@ -2946,19 +2822,11 @@
                               </w:rPr>
                             </w:pPr>
                             <w:r>
-                              <w:t xml:space="preserve">I </w:t>
-                            </w:r>
-                            <w:r>
-                              <w:t>am using SQLite3 over MySQL for this project because SQLite3 is a lightweight, embedded database that is ideal for small projects. It is also self-contained, so there is no need to install a separate database server</w:t>
-                            </w:r>
-                            <w:r>
-                              <w:t>, unlike MySQL</w:t>
-                            </w:r>
-                            <w:r>
-                              <w:t>. This makes it easy to get started with SQLite3 and to deploy it on a variety of platforms</w:t>
-                            </w:r>
-                            <w:r>
-                              <w:t>, if this project were to expand.</w:t>
+                              <w:rPr>
+                                <w:sz w:val="20"/>
+                                <w:szCs w:val="20"/>
+                              </w:rPr>
+                              <w:t>I am using SQLite3 over MySQL for this project because SQLite3 is a lightweight, embedded database that is ideal for small projects. It is also self-contained, so there is no need to install a separate database server, unlike MySQL. This makes it easy to get started with SQLite3 and to deploy it on a variety of platforms, if this project were to expand.</w:t>
                             </w:r>
                           </w:p>
                         </w:txbxContent>
@@ -3000,19 +2868,11 @@
                         </w:rPr>
                       </w:pPr>
                       <w:r>
-                        <w:t xml:space="preserve">I </w:t>
-                      </w:r>
-                      <w:r>
-                        <w:t>am using SQLite3 over MySQL for this project because SQLite3 is a lightweight, embedded database that is ideal for small projects. It is also self-contained, so there is no need to install a separate database server</w:t>
-                      </w:r>
-                      <w:r>
-                        <w:t>, unlike MySQL</w:t>
-                      </w:r>
-                      <w:r>
-                        <w:t>. This makes it easy to get started with SQLite3 and to deploy it on a variety of platforms</w:t>
-                      </w:r>
-                      <w:r>
-                        <w:t>, if this project were to expand.</w:t>
+                        <w:rPr>
+                          <w:sz w:val="20"/>
+                          <w:szCs w:val="20"/>
+                        </w:rPr>
+                        <w:t>I am using SQLite3 over MySQL for this project because SQLite3 is a lightweight, embedded database that is ideal for small projects. It is also self-contained, so there is no need to install a separate database server, unlike MySQL. This makes it easy to get started with SQLite3 and to deploy it on a variety of platforms, if this project were to expand.</w:t>
                       </w:r>
                     </w:p>
                   </w:txbxContent>
@@ -3287,11 +3147,7 @@
           </mc:Choice>
           <mc:Fallback>
             <w:pict>
-              <v:shapetype w14:anchorId="77D2F46A" id="_x0000_t202" coordsize="21600,21600" o:spt="202" path="m,l,21600r21600,l21600,xe">
-                <v:stroke joinstyle="miter"/>
-                <v:path gradientshapeok="t" o:connecttype="rect"/>
-              </v:shapetype>
-              <v:shape id="Text Box 19" o:spid="_x0000_s1037" type="#_x0000_t202" style="position:absolute;margin-left:0;margin-top:.4pt;width:993.4pt;height:188.35pt;z-index:251713536;visibility:visible;mso-wrap-style:square;mso-height-percent:0;mso-wrap-distance-left:9pt;mso-wrap-distance-top:0;mso-wrap-distance-right:9pt;mso-wrap-distance-bottom:0;mso-position-horizontal:left;mso-position-horizontal-relative:margin;mso-position-vertical:absolute;mso-position-vertical-relative:text;mso-height-percent:0;mso-height-relative:margin;v-text-anchor:top" o:gfxdata="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" filled="f" strokeweight=".5pt">
+              <v:shape w14:anchorId="77D2F46A" id="Text Box 19" o:spid="_x0000_s1037" type="#_x0000_t202" style="position:absolute;margin-left:0;margin-top:.4pt;width:993.4pt;height:188.35pt;z-index:251713536;visibility:visible;mso-wrap-style:square;mso-height-percent:0;mso-wrap-distance-left:9pt;mso-wrap-distance-top:0;mso-wrap-distance-right:9pt;mso-wrap-distance-bottom:0;mso-position-horizontal:left;mso-position-horizontal-relative:margin;mso-position-vertical:absolute;mso-position-vertical-relative:text;mso-height-percent:0;mso-height-relative:margin;v-text-anchor:top" o:gfxdata="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" filled="f" strokeweight=".5pt">
                 <v:textbox>
                   <w:txbxContent>
                     <w:p>
@@ -3625,15 +3481,7 @@
                           </w:p>
                           <w:p>
                             <w:r>
-                              <w:t xml:space="preserve">    "</w:t>
-                            </w:r>
-                            <w:proofErr w:type="spellStart"/>
-                            <w:r>
-                              <w:t>patientid</w:t>
-                            </w:r>
-                            <w:proofErr w:type="spellEnd"/>
-                            <w:r>
-                              <w:t>" INTEGER NOT NULL,</w:t>
+                              <w:t xml:space="preserve">    "patientid" INTEGER NOT NULL,</w:t>
                             </w:r>
                           </w:p>
                           <w:p>
@@ -3653,28 +3501,12 @@
                           </w:p>
                           <w:p>
                             <w:r>
-                              <w:t xml:space="preserve">    PRIMARY </w:t>
-                            </w:r>
-                            <w:proofErr w:type="gramStart"/>
-                            <w:r>
-                              <w:t>KEY(</w:t>
-                            </w:r>
-                            <w:proofErr w:type="gramEnd"/>
-                            <w:r>
-                              <w:t>"id" AUTOINCREMENT),</w:t>
-                            </w:r>
-                          </w:p>
-                          <w:p>
-                            <w:r>
-                              <w:t xml:space="preserve">    FOREIGN KEY("</w:t>
-                            </w:r>
-                            <w:proofErr w:type="spellStart"/>
-                            <w:r>
-                              <w:t>patientid</w:t>
-                            </w:r>
-                            <w:proofErr w:type="spellEnd"/>
-                            <w:r>
-                              <w:t>") REFERENCES "Patient"("id")</w:t>
+                              <w:t xml:space="preserve">    PRIMARY KEY("id" AUTOINCREMENT),</w:t>
+                            </w:r>
+                          </w:p>
+                          <w:p>
+                            <w:r>
+                              <w:t xml:space="preserve">    FOREIGN KEY("patientid") REFERENCES "Patient"("id")</w:t>
                             </w:r>
                           </w:p>
                           <w:p>
@@ -3684,64 +3516,22 @@
                           </w:p>
                           <w:p>
                             <w:r>
-                              <w:t>CREATE TABLE "</w:t>
-                            </w:r>
-                            <w:proofErr w:type="spellStart"/>
-                            <w:r>
-                              <w:t>AppointmentType</w:t>
-                            </w:r>
-                            <w:proofErr w:type="spellEnd"/>
-                            <w:r>
-                              <w:t>" (</w:t>
-                            </w:r>
-                          </w:p>
-                          <w:p>
-                            <w:r>
-                              <w:t xml:space="preserve">    "</w:t>
-                            </w:r>
-                            <w:proofErr w:type="spellStart"/>
-                            <w:proofErr w:type="gramStart"/>
-                            <w:r>
-                              <w:t>appointment</w:t>
-                            </w:r>
-                            <w:proofErr w:type="gramEnd"/>
-                            <w:r>
-                              <w:t>_id</w:t>
-                            </w:r>
-                            <w:proofErr w:type="spellEnd"/>
-                            <w:r>
-                              <w:t>" INTEGER NOT NULL,</w:t>
-                            </w:r>
-                          </w:p>
-                          <w:p>
-                            <w:r>
-                              <w:t xml:space="preserve">    "</w:t>
-                            </w:r>
-                            <w:proofErr w:type="spellStart"/>
-                            <w:proofErr w:type="gramStart"/>
-                            <w:r>
-                              <w:t>type</w:t>
-                            </w:r>
-                            <w:proofErr w:type="gramEnd"/>
-                            <w:r>
-                              <w:t>_id</w:t>
-                            </w:r>
-                            <w:proofErr w:type="spellEnd"/>
-                            <w:r>
-                              <w:t>" INTEGER NOT NULL,</w:t>
-                            </w:r>
-                          </w:p>
-                          <w:p>
-                            <w:r>
-                              <w:t xml:space="preserve">    FOREIGN KEY("</w:t>
-                            </w:r>
-                            <w:proofErr w:type="spellStart"/>
-                            <w:r>
-                              <w:t>appointment_id</w:t>
-                            </w:r>
-                            <w:proofErr w:type="spellEnd"/>
-                            <w:r>
-                              <w:t>") REFERENCES "Appointment"("id")</w:t>
+                              <w:t>CREATE TABLE "AppointmentType" (</w:t>
+                            </w:r>
+                          </w:p>
+                          <w:p>
+                            <w:r>
+                              <w:t xml:space="preserve">    "appointment_id" INTEGER NOT NULL,</w:t>
+                            </w:r>
+                          </w:p>
+                          <w:p>
+                            <w:r>
+                              <w:t xml:space="preserve">    "type_id" INTEGER NOT NULL,</w:t>
+                            </w:r>
+                          </w:p>
+                          <w:p>
+                            <w:r>
+                              <w:t xml:space="preserve">    FOREIGN KEY("appointment_id") REFERENCES "Appointment"("id")</w:t>
                             </w:r>
                           </w:p>
                           <w:p>
@@ -3791,15 +3581,7 @@
                           </w:p>
                           <w:p>
                             <w:r>
-                              <w:t xml:space="preserve">    PRIMARY </w:t>
-                            </w:r>
-                            <w:proofErr w:type="gramStart"/>
-                            <w:r>
-                              <w:t>KEY(</w:t>
-                            </w:r>
-                            <w:proofErr w:type="gramEnd"/>
-                            <w:r>
-                              <w:t>"id" AUTOINCREMENT)</w:t>
+                              <w:t xml:space="preserve">    PRIMARY KEY("id" AUTOINCREMENT)</w:t>
                             </w:r>
                           </w:p>
                           <w:p>
@@ -3839,15 +3621,7 @@
                           </w:p>
                           <w:p>
                             <w:r>
-                              <w:t xml:space="preserve">    PRIMARY </w:t>
-                            </w:r>
-                            <w:proofErr w:type="gramStart"/>
-                            <w:r>
-                              <w:t>KEY(</w:t>
-                            </w:r>
-                            <w:proofErr w:type="gramEnd"/>
-                            <w:r>
-                              <w:t>"id" AUTOINCREMENT)</w:t>
+                              <w:t xml:space="preserve">    PRIMARY KEY("id" AUTOINCREMENT)</w:t>
                             </w:r>
                           </w:p>
                           <w:p>
@@ -4424,7 +4198,6 @@
                                   </w:tcBorders>
                                 </w:tcPr>
                                 <w:p>
-                                  <w:proofErr w:type="spellStart"/>
                                   <w:r>
                                     <w:rPr>
                                       <w:rFonts w:ascii="Times New Roman" w:eastAsia="Times New Roman" w:hAnsi="Times New Roman" w:cs="Times New Roman"/>
@@ -4432,7 +4205,6 @@
                                     </w:rPr>
                                     <w:t>patientid</w:t>
                                   </w:r>
-                                  <w:proofErr w:type="spellEnd"/>
                                 </w:p>
                               </w:tc>
                               <w:tc>
@@ -4965,11 +4737,9 @@
                                       <w:sz w:val="16"/>
                                     </w:rPr>
                                   </w:pPr>
-                                  <w:proofErr w:type="spellStart"/>
                                   <w:r>
                                     <w:t>AppointmentType</w:t>
                                   </w:r>
-                                  <w:proofErr w:type="spellEnd"/>
                                 </w:p>
                               </w:tc>
                               <w:tc>
@@ -5049,7 +4819,6 @@
                                   </w:tcBorders>
                                 </w:tcPr>
                                 <w:p>
-                                  <w:proofErr w:type="spellStart"/>
                                   <w:r>
                                     <w:rPr>
                                       <w:rFonts w:ascii="Times New Roman" w:eastAsia="Times New Roman" w:hAnsi="Times New Roman" w:cs="Times New Roman"/>
@@ -5057,7 +4826,6 @@
                                     </w:rPr>
                                     <w:t>appointmentid</w:t>
                                   </w:r>
-                                  <w:proofErr w:type="spellEnd"/>
                                 </w:p>
                               </w:tc>
                               <w:tc>
@@ -5154,7 +4922,6 @@
                                   </w:tcBorders>
                                 </w:tcPr>
                                 <w:p>
-                                  <w:proofErr w:type="spellStart"/>
                                   <w:r>
                                     <w:rPr>
                                       <w:rFonts w:ascii="Times New Roman" w:eastAsia="Times New Roman" w:hAnsi="Times New Roman" w:cs="Times New Roman"/>
@@ -5162,7 +4929,6 @@
                                     </w:rPr>
                                     <w:t>typeid</w:t>
                                   </w:r>
-                                  <w:proofErr w:type="spellEnd"/>
                                 </w:p>
                               </w:tc>
                               <w:tc>
@@ -7252,7 +7018,6 @@
                             </w:tcBorders>
                           </w:tcPr>
                           <w:p>
-                            <w:proofErr w:type="spellStart"/>
                             <w:r>
                               <w:rPr>
                                 <w:rFonts w:ascii="Times New Roman" w:eastAsia="Times New Roman" w:hAnsi="Times New Roman" w:cs="Times New Roman"/>
@@ -7260,7 +7025,6 @@
                               </w:rPr>
                               <w:t>patientid</w:t>
                             </w:r>
-                            <w:proofErr w:type="spellEnd"/>
                           </w:p>
                         </w:tc>
                         <w:tc>
@@ -7793,11 +7557,9 @@
                                 <w:sz w:val="16"/>
                               </w:rPr>
                             </w:pPr>
-                            <w:proofErr w:type="spellStart"/>
                             <w:r>
                               <w:t>AppointmentType</w:t>
                             </w:r>
-                            <w:proofErr w:type="spellEnd"/>
                           </w:p>
                         </w:tc>
                         <w:tc>
@@ -7877,7 +7639,6 @@
                             </w:tcBorders>
                           </w:tcPr>
                           <w:p>
-                            <w:proofErr w:type="spellStart"/>
                             <w:r>
                               <w:rPr>
                                 <w:rFonts w:ascii="Times New Roman" w:eastAsia="Times New Roman" w:hAnsi="Times New Roman" w:cs="Times New Roman"/>
@@ -7885,7 +7646,6 @@
                               </w:rPr>
                               <w:t>appointmentid</w:t>
                             </w:r>
-                            <w:proofErr w:type="spellEnd"/>
                           </w:p>
                         </w:tc>
                         <w:tc>
@@ -7982,7 +7742,6 @@
                             </w:tcBorders>
                           </w:tcPr>
                           <w:p>
-                            <w:proofErr w:type="spellStart"/>
                             <w:r>
                               <w:rPr>
                                 <w:rFonts w:ascii="Times New Roman" w:eastAsia="Times New Roman" w:hAnsi="Times New Roman" w:cs="Times New Roman"/>
@@ -7990,7 +7749,6 @@
                               </w:rPr>
                               <w:t>typeid</w:t>
                             </w:r>
-                            <w:proofErr w:type="spellEnd"/>
                           </w:p>
                         </w:tc>
                         <w:tc>
@@ -9816,14 +9574,7 @@
                           <w:p>
                             <w:r>
                               <w:tab/>
-                            </w:r>
-                            <w:proofErr w:type="spellStart"/>
-                            <w:r>
-                              <w:t>patientid</w:t>
-                            </w:r>
-                            <w:proofErr w:type="spellEnd"/>
-                            <w:r>
-                              <w:t xml:space="preserve"> FK INT NOT NULL,</w:t>
+                              <w:t>patientid FK INT NOT NULL,</w:t>
                             </w:r>
                           </w:p>
                           <w:p>
@@ -9850,39 +9601,20 @@
                             </w:r>
                           </w:p>
                           <w:p>
-                            <w:proofErr w:type="spellStart"/>
-                            <w:r>
-                              <w:t>AppointmentType</w:t>
-                            </w:r>
-                            <w:proofErr w:type="spellEnd"/>
-                            <w:r>
-                              <w:t xml:space="preserve"> (</w:t>
+                            <w:r>
+                              <w:t>AppointmentType (</w:t>
                             </w:r>
                           </w:p>
                           <w:p>
                             <w:r>
                               <w:tab/>
-                            </w:r>
-                            <w:proofErr w:type="spellStart"/>
-                            <w:r>
-                              <w:t>appointmentid</w:t>
-                            </w:r>
-                            <w:proofErr w:type="spellEnd"/>
-                            <w:r>
-                              <w:t xml:space="preserve"> FK INT NOT NULL</w:t>
+                              <w:t>appointmentid FK INT NOT NULL</w:t>
                             </w:r>
                           </w:p>
                           <w:p>
                             <w:r>
                               <w:tab/>
-                            </w:r>
-                            <w:proofErr w:type="spellStart"/>
-                            <w:r>
-                              <w:t>typeid</w:t>
-                            </w:r>
-                            <w:proofErr w:type="spellEnd"/>
-                            <w:r>
-                              <w:t xml:space="preserve"> FK INT NOT NULL</w:t>
+                              <w:t>typeid FK INT NOT NULL</w:t>
                             </w:r>
                           </w:p>
                           <w:p>
@@ -9950,14 +9682,7 @@
                           <w:p>
                             <w:r>
                               <w:tab/>
-                            </w:r>
-                            <w:proofErr w:type="spellStart"/>
-                            <w:r>
-                              <w:t>studnum</w:t>
-                            </w:r>
-                            <w:proofErr w:type="spellEnd"/>
-                            <w:r>
-                              <w:t xml:space="preserve"> INT UNIQUE</w:t>
+                              <w:t>studnum INT UNIQUE</w:t>
                             </w:r>
                           </w:p>
                           <w:p>
@@ -10364,23 +10089,7 @@
                                 <w:sz w:val="20"/>
                                 <w:szCs w:val="20"/>
                               </w:rPr>
-                              <w:t xml:space="preserve">System provides </w:t>
-                            </w:r>
-                            <w:proofErr w:type="gramStart"/>
-                            <w:r>
-                              <w:rPr>
-                                <w:sz w:val="20"/>
-                                <w:szCs w:val="20"/>
-                              </w:rPr>
-                              <w:t>all of</w:t>
-                            </w:r>
-                            <w:proofErr w:type="gramEnd"/>
-                            <w:r>
-                              <w:rPr>
-                                <w:sz w:val="20"/>
-                                <w:szCs w:val="20"/>
-                              </w:rPr>
-                              <w:t xml:space="preserve"> the functionality the previous text system offered – related to </w:t>
+                              <w:t xml:space="preserve">System provides all of the functionality the previous text system offered – related to </w:t>
                             </w:r>
                             <w:r>
                               <w:rPr>
@@ -12365,6 +12074,76 @@
                                 <w:sz w:val="16"/>
                                 <w:szCs w:val="16"/>
                               </w:rPr>
+                              <w:t xml:space="preserve">About sqlite. (n.d.). Retrieved August 11, 2023, from </w:t>
+                            </w:r>
+                            <w:hyperlink r:id="rId22" w:history="1">
+                              <w:r>
+                                <w:rPr>
+                                  <w:rStyle w:val="Hyperlink"/>
+                                  <w:sz w:val="16"/>
+                                  <w:szCs w:val="16"/>
+                                </w:rPr>
+                                <w:t>https://www.sqlite.org/about.html</w:t>
+                              </w:r>
+                            </w:hyperlink>
+                            <w:r>
+                              <w:rPr>
+                                <w:color w:val="000000"/>
+                                <w:sz w:val="16"/>
+                                <w:szCs w:val="16"/>
+                              </w:rPr>
+                              <w:t xml:space="preserve"> </w:t>
+                            </w:r>
+                          </w:p>
+                          <w:p>
+                            <w:pPr>
+                              <w:rPr>
+                                <w:color w:val="000000"/>
+                                <w:sz w:val="16"/>
+                                <w:szCs w:val="16"/>
+                              </w:rPr>
+                            </w:pPr>
+                            <w:r>
+                              <w:rPr>
+                                <w:color w:val="000000"/>
+                                <w:sz w:val="16"/>
+                                <w:szCs w:val="16"/>
+                              </w:rPr>
+                              <w:t xml:space="preserve">About—Db browser for sqlite. (n.d.). Retrieved August 11, 2023, from </w:t>
+                            </w:r>
+                            <w:hyperlink r:id="rId23" w:history="1">
+                              <w:r>
+                                <w:rPr>
+                                  <w:rStyle w:val="Hyperlink"/>
+                                  <w:sz w:val="16"/>
+                                  <w:szCs w:val="16"/>
+                                </w:rPr>
+                                <w:t>https://sqlitebrowser.org/about/</w:t>
+                              </w:r>
+                            </w:hyperlink>
+                            <w:r>
+                              <w:rPr>
+                                <w:color w:val="000000"/>
+                                <w:sz w:val="16"/>
+                                <w:szCs w:val="16"/>
+                              </w:rPr>
+                              <w:t xml:space="preserve"> </w:t>
+                            </w:r>
+                          </w:p>
+                          <w:p>
+                            <w:pPr>
+                              <w:rPr>
+                                <w:color w:val="000000"/>
+                                <w:sz w:val="16"/>
+                                <w:szCs w:val="16"/>
+                              </w:rPr>
+                            </w:pPr>
+                            <w:r>
+                              <w:rPr>
+                                <w:color w:val="000000"/>
+                                <w:sz w:val="16"/>
+                                <w:szCs w:val="16"/>
+                              </w:rPr>
                               <w:t>Docherty, K., Graham, J., &amp; Russell, A. (2018)</w:t>
                             </w:r>
                             <w:r>
@@ -12373,7 +12152,7 @@
                                 <w:sz w:val="16"/>
                                 <w:szCs w:val="16"/>
                               </w:rPr>
-                              <w:t>.</w:t>
+                              <w:t xml:space="preserve">. </w:t>
                             </w:r>
                             <w:r>
                               <w:rPr>
@@ -12381,7 +12160,7 @@
                                 <w:sz w:val="16"/>
                                 <w:szCs w:val="16"/>
                               </w:rPr>
-                              <w:t xml:space="preserve"> </w:t>
+                              <w:t xml:space="preserve">Nelson </w:t>
                             </w:r>
                             <w:r>
                               <w:rPr>
@@ -12389,7 +12168,7 @@
                                 <w:sz w:val="16"/>
                                 <w:szCs w:val="16"/>
                               </w:rPr>
-                              <w:t xml:space="preserve">Nelson </w:t>
+                              <w:t>D</w:t>
                             </w:r>
                             <w:r>
                               <w:rPr>
@@ -12397,7 +12176,7 @@
                                 <w:sz w:val="16"/>
                                 <w:szCs w:val="16"/>
                               </w:rPr>
-                              <w:t>D</w:t>
+                              <w:t xml:space="preserve">igital </w:t>
                             </w:r>
                             <w:r>
                               <w:rPr>
@@ -12405,7 +12184,7 @@
                                 <w:sz w:val="16"/>
                                 <w:szCs w:val="16"/>
                               </w:rPr>
-                              <w:t xml:space="preserve">igital </w:t>
+                              <w:t>S</w:t>
                             </w:r>
                             <w:r>
                               <w:rPr>
@@ -12413,7 +12192,7 @@
                                 <w:sz w:val="16"/>
                                 <w:szCs w:val="16"/>
                               </w:rPr>
-                              <w:t>S</w:t>
+                              <w:t>olution</w:t>
                             </w:r>
                             <w:r>
                               <w:rPr>
@@ -12421,7 +12200,7 @@
                                 <w:sz w:val="16"/>
                                 <w:szCs w:val="16"/>
                               </w:rPr>
-                              <w:t>olution</w:t>
+                              <w:t>s</w:t>
                             </w:r>
                             <w:r>
                               <w:rPr>
@@ -12429,7 +12208,7 @@
                                 <w:sz w:val="16"/>
                                 <w:szCs w:val="16"/>
                               </w:rPr>
-                              <w:t>s</w:t>
+                              <w:t xml:space="preserve"> for </w:t>
                             </w:r>
                             <w:r>
                               <w:rPr>
@@ -12437,7 +12216,7 @@
                                 <w:sz w:val="16"/>
                                 <w:szCs w:val="16"/>
                               </w:rPr>
-                              <w:t xml:space="preserve"> for </w:t>
+                              <w:t>QCE</w:t>
                             </w:r>
                             <w:r>
                               <w:rPr>
@@ -12445,17 +12224,9 @@
                                 <w:sz w:val="16"/>
                                 <w:szCs w:val="16"/>
                               </w:rPr>
-                              <w:t>QCE</w:t>
-                            </w:r>
-                            <w:r>
-                              <w:rPr>
-                                <w:color w:val="000000"/>
-                                <w:sz w:val="16"/>
-                                <w:szCs w:val="16"/>
-                              </w:rPr>
                               <w:t xml:space="preserve"> units 104. </w:t>
                             </w:r>
-                            <w:hyperlink r:id="rId22" w:history="1">
+                            <w:hyperlink r:id="rId24" w:history="1">
                               <w:r>
                                 <w:rPr>
                                   <w:rStyle w:val="Hyperlink"/>
@@ -12506,7 +12277,7 @@
                               </w:rPr>
                               <w:t xml:space="preserve"> 23, 2023, from </w:t>
                             </w:r>
-                            <w:hyperlink r:id="rId23" w:history="1">
+                            <w:hyperlink r:id="rId25" w:history="1">
                               <w:r>
                                 <w:rPr>
                                   <w:rStyle w:val="Hyperlink"/>
@@ -12557,7 +12328,7 @@
                               </w:rPr>
                               <w:t xml:space="preserve"> 23, 2023, from </w:t>
                             </w:r>
-                            <w:hyperlink r:id="rId24" w:history="1">
+                            <w:hyperlink r:id="rId26" w:history="1">
                               <w:r>
                                 <w:rPr>
                                   <w:rStyle w:val="Hyperlink"/>
@@ -12584,41 +12355,48 @@
                                 <w:szCs w:val="16"/>
                               </w:rPr>
                             </w:pPr>
-                            <w:proofErr w:type="spellStart"/>
                             <w:r>
                               <w:rPr>
                                 <w:color w:val="000000"/>
                                 <w:sz w:val="16"/>
                                 <w:szCs w:val="16"/>
                               </w:rPr>
-                              <w:t>Lucidchart</w:t>
-                            </w:r>
-                            <w:proofErr w:type="spellEnd"/>
+                              <w:t xml:space="preserve">Gnome / dia · gitlab. (n.d.). GitLab. Retrieved August 11, 2023, from </w:t>
+                            </w:r>
+                            <w:hyperlink r:id="rId27" w:history="1">
+                              <w:r>
+                                <w:rPr>
+                                  <w:rStyle w:val="Hyperlink"/>
+                                  <w:sz w:val="16"/>
+                                  <w:szCs w:val="16"/>
+                                </w:rPr>
+                                <w:t>https://gitlab.gnome.org/GNOME/dia</w:t>
+                              </w:r>
+                            </w:hyperlink>
                             <w:r>
                               <w:rPr>
                                 <w:color w:val="000000"/>
                                 <w:sz w:val="16"/>
                                 <w:szCs w:val="16"/>
                               </w:rPr>
-                              <w:t xml:space="preserve">. (n.d.). Intelligent diagramming. </w:t>
-                            </w:r>
-                            <w:proofErr w:type="spellStart"/>
-                            <w:r>
+                              <w:t xml:space="preserve"> </w:t>
+                            </w:r>
+                          </w:p>
+                          <w:p>
+                            <w:pPr>
                               <w:rPr>
                                 <w:color w:val="000000"/>
                                 <w:sz w:val="16"/>
                                 <w:szCs w:val="16"/>
                               </w:rPr>
-                              <w:t>Lucidchart</w:t>
-                            </w:r>
-                            <w:proofErr w:type="spellEnd"/>
+                            </w:pPr>
                             <w:r>
                               <w:rPr>
                                 <w:color w:val="000000"/>
                                 <w:sz w:val="16"/>
                                 <w:szCs w:val="16"/>
                               </w:rPr>
-                              <w:t xml:space="preserve">. Retrieved </w:t>
+                              <w:t xml:space="preserve">Lucidchart. (n.d.). Intelligent diagramming. Lucidchart. Retrieved </w:t>
                             </w:r>
                             <w:r>
                               <w:rPr>
@@ -12636,7 +12414,7 @@
                               </w:rPr>
                               <w:t xml:space="preserve"> 23, 2023, from </w:t>
                             </w:r>
-                            <w:hyperlink r:id="rId25" w:history="1">
+                            <w:hyperlink r:id="rId28" w:history="1">
                               <w:r>
                                 <w:rPr>
                                   <w:rStyle w:val="Hyperlink"/>
@@ -12687,7 +12465,7 @@
                               </w:rPr>
                               <w:t xml:space="preserve"> 23, 2023, from </w:t>
                             </w:r>
-                            <w:hyperlink r:id="rId26" w:history="1">
+                            <w:hyperlink r:id="rId29" w:history="1">
                               <w:r>
                                 <w:rPr>
                                   <w:rStyle w:val="Hyperlink"/>
@@ -12738,7 +12516,7 @@
                               </w:rPr>
                               <w:t xml:space="preserve"> 23, 2023, from </w:t>
                             </w:r>
-                            <w:hyperlink r:id="rId27" w:history="1">
+                            <w:hyperlink r:id="rId30" w:history="1">
                               <w:r>
                                 <w:rPr>
                                   <w:rStyle w:val="Hyperlink"/>
@@ -12797,7 +12575,7 @@
                               </w:rPr>
                               <w:t xml:space="preserve"> 23, 2023, from </w:t>
                             </w:r>
-                            <w:hyperlink r:id="rId28" w:history="1">
+                            <w:hyperlink r:id="rId31" w:history="1">
                               <w:r>
                                 <w:rPr>
                                   <w:rStyle w:val="Hyperlink"/>
@@ -12830,7 +12608,7 @@
                               </w:rPr>
                               <w:t xml:space="preserve">Adobe. (n.d.). What is Adobe XD and what is it used for. What is Adobe XD used for? </w:t>
                             </w:r>
-                            <w:hyperlink r:id="rId29" w:history="1">
+                            <w:hyperlink r:id="rId32" w:history="1">
                               <w:r>
                                 <w:rPr>
                                   <w:rStyle w:val="Hyperlink"/>
@@ -12862,7 +12640,7 @@
                               </w:rPr>
                               <w:t xml:space="preserve">Limited, R. C. (n.d.). PyQt5: Python bindings for the Qt cross platform application toolkit. Retrieved June 1, 2023, from </w:t>
                             </w:r>
-                            <w:hyperlink r:id="rId30" w:history="1">
+                            <w:hyperlink r:id="rId33" w:history="1">
                               <w:r>
                                 <w:rPr>
                                   <w:rStyle w:val="Hyperlink"/>
@@ -12916,55 +12694,77 @@
                           <w:sz w:val="16"/>
                           <w:szCs w:val="16"/>
                         </w:rPr>
-                        <w:t>Docherty, K., Graham, J., &amp; Russell, A. (2018)</w:t>
-                      </w:r>
+                        <w:t xml:space="preserve">About sqlite. (n.d.). Retrieved August 11, 2023, from </w:t>
+                      </w:r>
+                      <w:hyperlink r:id="rId34" w:history="1">
+                        <w:r>
+                          <w:rPr>
+                            <w:rStyle w:val="Hyperlink"/>
+                            <w:sz w:val="16"/>
+                            <w:szCs w:val="16"/>
+                          </w:rPr>
+                          <w:t>https://www.sqlite.org/about.html</w:t>
+                        </w:r>
+                      </w:hyperlink>
                       <w:r>
                         <w:rPr>
                           <w:color w:val="000000"/>
                           <w:sz w:val="16"/>
                           <w:szCs w:val="16"/>
                         </w:rPr>
-                        <w:t>.</w:t>
-                      </w:r>
-                      <w:r>
+                        <w:t xml:space="preserve"> </w:t>
+                      </w:r>
+                    </w:p>
+                    <w:p>
+                      <w:pPr>
                         <w:rPr>
                           <w:color w:val="000000"/>
                           <w:sz w:val="16"/>
                           <w:szCs w:val="16"/>
                         </w:rPr>
-                        <w:t xml:space="preserve"> </w:t>
-                      </w:r>
+                      </w:pPr>
                       <w:r>
                         <w:rPr>
                           <w:color w:val="000000"/>
                           <w:sz w:val="16"/>
                           <w:szCs w:val="16"/>
                         </w:rPr>
-                        <w:t xml:space="preserve">Nelson </w:t>
-                      </w:r>
+                        <w:t xml:space="preserve">About—Db browser for sqlite. (n.d.). Retrieved August 11, 2023, from </w:t>
+                      </w:r>
+                      <w:hyperlink r:id="rId35" w:history="1">
+                        <w:r>
+                          <w:rPr>
+                            <w:rStyle w:val="Hyperlink"/>
+                            <w:sz w:val="16"/>
+                            <w:szCs w:val="16"/>
+                          </w:rPr>
+                          <w:t>https://sqlitebrowser.org/about/</w:t>
+                        </w:r>
+                      </w:hyperlink>
                       <w:r>
                         <w:rPr>
                           <w:color w:val="000000"/>
                           <w:sz w:val="16"/>
                           <w:szCs w:val="16"/>
                         </w:rPr>
-                        <w:t>D</w:t>
-                      </w:r>
-                      <w:r>
+                        <w:t xml:space="preserve"> </w:t>
+                      </w:r>
+                    </w:p>
+                    <w:p>
+                      <w:pPr>
                         <w:rPr>
                           <w:color w:val="000000"/>
                           <w:sz w:val="16"/>
                           <w:szCs w:val="16"/>
                         </w:rPr>
-                        <w:t xml:space="preserve">igital </w:t>
-                      </w:r>
+                      </w:pPr>
                       <w:r>
                         <w:rPr>
                           <w:color w:val="000000"/>
                           <w:sz w:val="16"/>
                           <w:szCs w:val="16"/>
                         </w:rPr>
-                        <w:t>S</w:t>
+                        <w:t>Docherty, K., Graham, J., &amp; Russell, A. (2018)</w:t>
                       </w:r>
                       <w:r>
                         <w:rPr>
@@ -12972,7 +12772,7 @@
                           <w:sz w:val="16"/>
                           <w:szCs w:val="16"/>
                         </w:rPr>
-                        <w:t>olution</w:t>
+                        <w:t xml:space="preserve">. </w:t>
                       </w:r>
                       <w:r>
                         <w:rPr>
@@ -12980,7 +12780,7 @@
                           <w:sz w:val="16"/>
                           <w:szCs w:val="16"/>
                         </w:rPr>
-                        <w:t>s</w:t>
+                        <w:t xml:space="preserve">Nelson </w:t>
                       </w:r>
                       <w:r>
                         <w:rPr>
@@ -12988,7 +12788,7 @@
                           <w:sz w:val="16"/>
                           <w:szCs w:val="16"/>
                         </w:rPr>
-                        <w:t xml:space="preserve"> for </w:t>
+                        <w:t>D</w:t>
                       </w:r>
                       <w:r>
                         <w:rPr>
@@ -12996,7 +12796,7 @@
                           <w:sz w:val="16"/>
                           <w:szCs w:val="16"/>
                         </w:rPr>
-                        <w:t>QCE</w:t>
+                        <w:t xml:space="preserve">igital </w:t>
                       </w:r>
                       <w:r>
                         <w:rPr>
@@ -13004,9 +12804,49 @@
                           <w:sz w:val="16"/>
                           <w:szCs w:val="16"/>
                         </w:rPr>
+                        <w:t>S</w:t>
+                      </w:r>
+                      <w:r>
+                        <w:rPr>
+                          <w:color w:val="000000"/>
+                          <w:sz w:val="16"/>
+                          <w:szCs w:val="16"/>
+                        </w:rPr>
+                        <w:t>olution</w:t>
+                      </w:r>
+                      <w:r>
+                        <w:rPr>
+                          <w:color w:val="000000"/>
+                          <w:sz w:val="16"/>
+                          <w:szCs w:val="16"/>
+                        </w:rPr>
+                        <w:t>s</w:t>
+                      </w:r>
+                      <w:r>
+                        <w:rPr>
+                          <w:color w:val="000000"/>
+                          <w:sz w:val="16"/>
+                          <w:szCs w:val="16"/>
+                        </w:rPr>
+                        <w:t xml:space="preserve"> for </w:t>
+                      </w:r>
+                      <w:r>
+                        <w:rPr>
+                          <w:color w:val="000000"/>
+                          <w:sz w:val="16"/>
+                          <w:szCs w:val="16"/>
+                        </w:rPr>
+                        <w:t>QCE</w:t>
+                      </w:r>
+                      <w:r>
+                        <w:rPr>
+                          <w:color w:val="000000"/>
+                          <w:sz w:val="16"/>
+                          <w:szCs w:val="16"/>
+                        </w:rPr>
                         <w:t xml:space="preserve"> units 104. </w:t>
                       </w:r>
-                      <w:hyperlink r:id="rId31" w:history="1">
+                      <w:hyperlink r:id="rId36" w:history="1">
                         <w:r>
                           <w:rPr>
                             <w:rStyle w:val="Hyperlink"/>
@@ -13057,7 +12897,7 @@
                         </w:rPr>
                         <w:t xml:space="preserve"> 23, 2023, from </w:t>
                       </w:r>
-                      <w:hyperlink r:id="rId32" w:history="1">
+                      <w:hyperlink r:id="rId37" w:history="1">
                         <w:r>
                           <w:rPr>
                             <w:rStyle w:val="Hyperlink"/>
@@ -13108,7 +12948,7 @@
                         </w:rPr>
                         <w:t xml:space="preserve"> 23, 2023, from </w:t>
                       </w:r>
-                      <w:hyperlink r:id="rId33" w:history="1">
+                      <w:hyperlink r:id="rId38" w:history="1">
                         <w:r>
                           <w:rPr>
                             <w:rStyle w:val="Hyperlink"/>
@@ -13141,25 +12981,60 @@
                           <w:sz w:val="16"/>
                           <w:szCs w:val="16"/>
                         </w:rPr>
-                        <w:t xml:space="preserve">Lucidchart. (n.d.). Intelligent diagramming. Lucidchart. Retrieved </w:t>
-                      </w:r>
+                        <w:t xml:space="preserve">Gnome / dia · gitlab. (n.d.). GitLab. Retrieved August 11, 2023, from </w:t>
+                      </w:r>
+                      <w:hyperlink r:id="rId39" w:history="1">
+                        <w:r>
+                          <w:rPr>
+                            <w:rStyle w:val="Hyperlink"/>
+                            <w:sz w:val="16"/>
+                            <w:szCs w:val="16"/>
+                          </w:rPr>
+                          <w:t>https://gitlab.gnome.org/GNOME/dia</w:t>
+                        </w:r>
+                      </w:hyperlink>
                       <w:r>
                         <w:rPr>
                           <w:color w:val="000000"/>
                           <w:sz w:val="16"/>
                           <w:szCs w:val="16"/>
                         </w:rPr>
-                        <w:t>May</w:t>
-                      </w:r>
-                      <w:r>
+                        <w:t xml:space="preserve"> </w:t>
+                      </w:r>
+                    </w:p>
+                    <w:p>
+                      <w:pPr>
                         <w:rPr>
                           <w:color w:val="000000"/>
                           <w:sz w:val="16"/>
                           <w:szCs w:val="16"/>
                         </w:rPr>
+                      </w:pPr>
+                      <w:r>
+                        <w:rPr>
+                          <w:color w:val="000000"/>
+                          <w:sz w:val="16"/>
+                          <w:szCs w:val="16"/>
+                        </w:rPr>
+                        <w:t xml:space="preserve">Lucidchart. (n.d.). Intelligent diagramming. Lucidchart. Retrieved </w:t>
+                      </w:r>
+                      <w:r>
+                        <w:rPr>
+                          <w:color w:val="000000"/>
+                          <w:sz w:val="16"/>
+                          <w:szCs w:val="16"/>
+                        </w:rPr>
+                        <w:t>May</w:t>
+                      </w:r>
+                      <w:r>
+                        <w:rPr>
+                          <w:color w:val="000000"/>
+                          <w:sz w:val="16"/>
+                          <w:szCs w:val="16"/>
+                        </w:rPr>
                         <w:t xml:space="preserve"> 23, 2023, from </w:t>
                       </w:r>
-                      <w:hyperlink r:id="rId34" w:history="1">
+                      <w:hyperlink r:id="rId40" w:history="1">
                         <w:r>
                           <w:rPr>
                             <w:rStyle w:val="Hyperlink"/>
@@ -13210,7 +13085,7 @@
                         </w:rPr>
                         <w:t xml:space="preserve"> 23, 2023, from </w:t>
                       </w:r>
-                      <w:hyperlink r:id="rId35" w:history="1">
+                      <w:hyperlink r:id="rId41" w:history="1">
                         <w:r>
                           <w:rPr>
                             <w:rStyle w:val="Hyperlink"/>
@@ -13261,7 +13136,7 @@
                         </w:rPr>
                         <w:t xml:space="preserve"> 23, 2023, from </w:t>
                       </w:r>
-                      <w:hyperlink r:id="rId36" w:history="1">
+                      <w:hyperlink r:id="rId42" w:history="1">
                         <w:r>
                           <w:rPr>
                             <w:rStyle w:val="Hyperlink"/>
@@ -13320,7 +13195,7 @@
                         </w:rPr>
                         <w:t xml:space="preserve"> 23, 2023, from </w:t>
                       </w:r>
-                      <w:hyperlink r:id="rId37" w:history="1">
+                      <w:hyperlink r:id="rId43" w:history="1">
                         <w:r>
                           <w:rPr>
                             <w:rStyle w:val="Hyperlink"/>
@@ -13353,7 +13228,7 @@
                         </w:rPr>
                         <w:t xml:space="preserve">Adobe. (n.d.). What is Adobe XD and what is it used for. What is Adobe XD used for? </w:t>
                       </w:r>
-                      <w:hyperlink r:id="rId38" w:history="1">
+                      <w:hyperlink r:id="rId44" w:history="1">
                         <w:r>
                           <w:rPr>
                             <w:rStyle w:val="Hyperlink"/>
@@ -13385,7 +13260,7 @@
                         </w:rPr>
                         <w:t xml:space="preserve">Limited, R. C. (n.d.). PyQt5: Python bindings for the Qt cross platform application toolkit. Retrieved June 1, 2023, from </w:t>
                       </w:r>
-                      <w:hyperlink r:id="rId39" w:history="1">
+                      <w:hyperlink r:id="rId45" w:history="1">
                         <w:r>
                           <w:rPr>
                             <w:rStyle w:val="Hyperlink"/>
@@ -13435,14 +13310,14 @@
         <w:tblLook w:val="04A0" w:firstRow="1" w:lastRow="0" w:firstColumn="1" w:lastColumn="0" w:noHBand="0" w:noVBand="1"/>
       </w:tblPr>
       <w:tblGrid>
-        <w:gridCol w:w="3642"/>
-        <w:gridCol w:w="3640"/>
+        <w:gridCol w:w="4531"/>
+        <w:gridCol w:w="2751"/>
         <w:gridCol w:w="3642"/>
       </w:tblGrid>
       <w:tr>
         <w:tc>
           <w:tcPr>
-            <w:tcW w:w="3642" w:type="dxa"/>
+            <w:tcW w:w="4531" w:type="dxa"/>
           </w:tcPr>
           <w:p>
             <w:pPr>
@@ -13464,7 +13339,7 @@
         </w:tc>
         <w:tc>
           <w:tcPr>
-            <w:tcW w:w="3640" w:type="dxa"/>
+            <w:tcW w:w="2751" w:type="dxa"/>
           </w:tcPr>
           <w:p>
             <w:pPr>
@@ -13508,7 +13383,7 @@
       <w:tr>
         <w:tc>
           <w:tcPr>
-            <w:tcW w:w="3642" w:type="dxa"/>
+            <w:tcW w:w="4531" w:type="dxa"/>
           </w:tcPr>
           <w:p>
             <w:pPr>
@@ -13521,7 +13396,7 @@
         </w:tc>
         <w:tc>
           <w:tcPr>
-            <w:tcW w:w="3640" w:type="dxa"/>
+            <w:tcW w:w="2751" w:type="dxa"/>
           </w:tcPr>
           <w:p>
             <w:pPr>
@@ -13549,20 +13424,20 @@
       <w:tr>
         <w:tc>
           <w:tcPr>
-            <w:tcW w:w="3642" w:type="dxa"/>
+            <w:tcW w:w="4531" w:type="dxa"/>
           </w:tcPr>
           <w:p>
             <w:pPr>
               <w:jc w:val="both"/>
             </w:pPr>
             <w:r>
-              <w:t>The report must symbolise and explain programming information &amp; ideas, data structures and interrelationships between user experiences &amp; data of the prototype.</w:t>
+              <w:t>The report must symbolise and explain programming information and ideas, data structures and interrelationships between user experiences and data of the digital prototype.</w:t>
             </w:r>
           </w:p>
         </w:tc>
         <w:tc>
           <w:tcPr>
-            <w:tcW w:w="3640" w:type="dxa"/>
+            <w:tcW w:w="2751" w:type="dxa"/>
           </w:tcPr>
           <w:p>
             <w:pPr>
@@ -13590,7 +13465,7 @@
       <w:tr>
         <w:tc>
           <w:tcPr>
-            <w:tcW w:w="3642" w:type="dxa"/>
+            <w:tcW w:w="4531" w:type="dxa"/>
           </w:tcPr>
           <w:p>
             <w:pPr>
@@ -13603,7 +13478,7 @@
         </w:tc>
         <w:tc>
           <w:tcPr>
-            <w:tcW w:w="3640" w:type="dxa"/>
+            <w:tcW w:w="2751" w:type="dxa"/>
           </w:tcPr>
           <w:p>
             <w:pPr>
@@ -13631,7 +13506,7 @@
       <w:tr>
         <w:tc>
           <w:tcPr>
-            <w:tcW w:w="3642" w:type="dxa"/>
+            <w:tcW w:w="4531" w:type="dxa"/>
           </w:tcPr>
           <w:p>
             <w:pPr>
@@ -13644,7 +13519,7 @@
         </w:tc>
         <w:tc>
           <w:tcPr>
-            <w:tcW w:w="3640" w:type="dxa"/>
+            <w:tcW w:w="2751" w:type="dxa"/>
           </w:tcPr>
           <w:p>
             <w:pPr>
@@ -13672,7 +13547,7 @@
       <w:tr>
         <w:tc>
           <w:tcPr>
-            <w:tcW w:w="3642" w:type="dxa"/>
+            <w:tcW w:w="4531" w:type="dxa"/>
           </w:tcPr>
           <w:p>
             <w:pPr>
@@ -13685,7 +13560,7 @@
         </w:tc>
         <w:tc>
           <w:tcPr>
-            <w:tcW w:w="3640" w:type="dxa"/>
+            <w:tcW w:w="2751" w:type="dxa"/>
           </w:tcPr>
           <w:p>
             <w:pPr>
@@ -13713,7 +13588,7 @@
       <w:tr>
         <w:tc>
           <w:tcPr>
-            <w:tcW w:w="3642" w:type="dxa"/>
+            <w:tcW w:w="4531" w:type="dxa"/>
           </w:tcPr>
           <w:p>
             <w:pPr>
@@ -13726,7 +13601,7 @@
         </w:tc>
         <w:tc>
           <w:tcPr>
-            <w:tcW w:w="3640" w:type="dxa"/>
+            <w:tcW w:w="2751" w:type="dxa"/>
           </w:tcPr>
           <w:p>
             <w:pPr>
@@ -13754,7 +13629,7 @@
       <w:tr>
         <w:tc>
           <w:tcPr>
-            <w:tcW w:w="3642" w:type="dxa"/>
+            <w:tcW w:w="4531" w:type="dxa"/>
           </w:tcPr>
           <w:p>
             <w:pPr>
@@ -13767,7 +13642,7 @@
         </w:tc>
         <w:tc>
           <w:tcPr>
-            <w:tcW w:w="3640" w:type="dxa"/>
+            <w:tcW w:w="2751" w:type="dxa"/>
           </w:tcPr>
           <w:p>
             <w:pPr>
@@ -13787,7 +13662,16 @@
               <w:jc w:val="both"/>
             </w:pPr>
             <w:r>
-              <w:t>Provided within this section.</w:t>
+              <w:t>Provided within this section</w:t>
+            </w:r>
+            <w:r>
+              <w:t xml:space="preserve">, </w:t>
+            </w:r>
+            <w:r>
+              <w:t>the impacts section</w:t>
+            </w:r>
+            <w:r>
+              <w:t>, and the refinements section.</w:t>
             </w:r>
           </w:p>
         </w:tc>
@@ -13795,7 +13679,7 @@
       <w:tr>
         <w:tc>
           <w:tcPr>
-            <w:tcW w:w="3642" w:type="dxa"/>
+            <w:tcW w:w="4531" w:type="dxa"/>
           </w:tcPr>
           <w:p>
             <w:pPr>
@@ -13808,7 +13692,7 @@
         </w:tc>
         <w:tc>
           <w:tcPr>
-            <w:tcW w:w="3640" w:type="dxa"/>
+            <w:tcW w:w="2751" w:type="dxa"/>
           </w:tcPr>
           <w:p>
             <w:pPr>
@@ -13842,7 +13726,7 @@
       <w:tr>
         <w:tc>
           <w:tcPr>
-            <w:tcW w:w="3642" w:type="dxa"/>
+            <w:tcW w:w="4531" w:type="dxa"/>
           </w:tcPr>
           <w:p>
             <w:pPr>
@@ -13855,7 +13739,7 @@
         </w:tc>
         <w:tc>
           <w:tcPr>
-            <w:tcW w:w="3640" w:type="dxa"/>
+            <w:tcW w:w="2751" w:type="dxa"/>
           </w:tcPr>
           <w:p>
             <w:pPr>
@@ -13883,7 +13767,7 @@
       <w:tr>
         <w:tc>
           <w:tcPr>
-            <w:tcW w:w="3642" w:type="dxa"/>
+            <w:tcW w:w="4531" w:type="dxa"/>
           </w:tcPr>
           <w:p>
             <w:pPr>
@@ -13896,7 +13780,7 @@
         </w:tc>
         <w:tc>
           <w:tcPr>
-            <w:tcW w:w="3640" w:type="dxa"/>
+            <w:tcW w:w="2751" w:type="dxa"/>
           </w:tcPr>
           <w:p>
             <w:pPr>
@@ -13924,7 +13808,7 @@
       <w:tr>
         <w:tc>
           <w:tcPr>
-            <w:tcW w:w="3642" w:type="dxa"/>
+            <w:tcW w:w="4531" w:type="dxa"/>
           </w:tcPr>
           <w:p>
             <w:pPr>
@@ -13937,7 +13821,7 @@
         </w:tc>
         <w:tc>
           <w:tcPr>
-            <w:tcW w:w="3640" w:type="dxa"/>
+            <w:tcW w:w="2751" w:type="dxa"/>
           </w:tcPr>
           <w:p>
             <w:pPr>
@@ -13965,7 +13849,7 @@
       <w:tr>
         <w:tc>
           <w:tcPr>
-            <w:tcW w:w="3642" w:type="dxa"/>
+            <w:tcW w:w="4531" w:type="dxa"/>
           </w:tcPr>
           <w:p>
             <w:pPr>
@@ -13978,7 +13862,7 @@
         </w:tc>
         <w:tc>
           <w:tcPr>
-            <w:tcW w:w="3640" w:type="dxa"/>
+            <w:tcW w:w="2751" w:type="dxa"/>
           </w:tcPr>
           <w:p>
             <w:pPr>
@@ -14003,11 +13887,58 @@
           </w:p>
         </w:tc>
       </w:tr>
+      <w:tr>
+        <w:tc>
+          <w:tcPr>
+            <w:tcW w:w="4531" w:type="dxa"/>
+          </w:tcPr>
+          <w:p>
+            <w:pPr>
+              <w:jc w:val="both"/>
+            </w:pPr>
+            <w:r>
+              <w:t>The application must utilise some form of database implementation to allow for permanent storage of data.</w:t>
+            </w:r>
+          </w:p>
+          <w:p>
+            <w:pPr>
+              <w:jc w:val="both"/>
+            </w:pPr>
+          </w:p>
+        </w:tc>
+        <w:tc>
+          <w:tcPr>
+            <w:tcW w:w="2751" w:type="dxa"/>
+          </w:tcPr>
+          <w:p>
+            <w:pPr>
+              <w:jc w:val="both"/>
+            </w:pPr>
+            <w:r>
+              <w:t>Yes.</w:t>
+            </w:r>
+          </w:p>
+        </w:tc>
+        <w:tc>
+          <w:tcPr>
+            <w:tcW w:w="3642" w:type="dxa"/>
+          </w:tcPr>
+          <w:p>
+            <w:pPr>
+              <w:jc w:val="both"/>
+            </w:pPr>
+            <w:r>
+              <w:t>Utilised through SQLite3 database.</w:t>
+            </w:r>
+          </w:p>
+        </w:tc>
+      </w:tr>
     </w:tbl>
     <w:p>
       <w:r>
         <w:rPr>
           <w:noProof/>
+          <w:highlight w:val="yellow"/>
         </w:rPr>
         <mc:AlternateContent>
           <mc:Choice Requires="wps">
@@ -14040,235 +13971,6 @@
                         <w:txbxContent>
                           <w:p>
                             <w:r>
-                              <w:t>BEGIN</w:t>
-                            </w:r>
-                          </w:p>
-                          <w:p>
-                            <w:r>
-                              <w:tab/>
-                              <w:t>OUTPUT Home</w:t>
-                            </w:r>
-                          </w:p>
-                          <w:p>
-                            <w:r>
-                              <w:tab/>
-                              <w:t>INPUT current screen</w:t>
-                            </w:r>
-                          </w:p>
-                          <w:p>
-                            <w:r>
-                              <w:tab/>
-                              <w:t xml:space="preserve">IF current screen IS View Patient </w:t>
-                            </w:r>
-                            <w:proofErr w:type="gramStart"/>
-                            <w:r>
-                              <w:t>Details</w:t>
-                            </w:r>
-                            <w:proofErr w:type="gramEnd"/>
-                            <w:r>
-                              <w:t xml:space="preserve"> THEN</w:t>
-                            </w:r>
-                          </w:p>
-                          <w:p>
-                            <w:r>
-                              <w:tab/>
-                            </w:r>
-                            <w:r>
-                              <w:tab/>
-                              <w:t>WHILE current screen is View Patient Details THEN</w:t>
-                            </w:r>
-                          </w:p>
-                          <w:p>
-                            <w:r>
-                              <w:tab/>
-                            </w:r>
-                            <w:r>
-                              <w:tab/>
-                            </w:r>
-                            <w:r>
-                              <w:tab/>
-                              <w:t>INPUT patient</w:t>
-                            </w:r>
-                          </w:p>
-                          <w:p>
-                            <w:r>
-                              <w:tab/>
-                            </w:r>
-                            <w:r>
-                              <w:tab/>
-                            </w:r>
-                            <w:r>
-                              <w:tab/>
-                              <w:t>OUTPUT patient details</w:t>
-                            </w:r>
-                          </w:p>
-                          <w:p>
-                            <w:r>
-                              <w:tab/>
-                            </w:r>
-                            <w:r>
-                              <w:tab/>
-                              <w:t>ENDWHILE</w:t>
-                            </w:r>
-                          </w:p>
-                          <w:p>
-                            <w:r>
-                              <w:tab/>
-                              <w:t>ELSEIF current screen IS Add or Edit Patient Details THEN</w:t>
-                            </w:r>
-                          </w:p>
-                          <w:p>
-                            <w:r>
-                              <w:tab/>
-                            </w:r>
-                            <w:r>
-                              <w:tab/>
-                              <w:t>WHILE current screen IS Add or Edit Patient Details THEN</w:t>
-                            </w:r>
-                          </w:p>
-                          <w:p>
-                            <w:r>
-                              <w:tab/>
-                            </w:r>
-                            <w:r>
-                              <w:tab/>
-                            </w:r>
-                            <w:r>
-                              <w:tab/>
-                              <w:t>INPUT patient</w:t>
-                            </w:r>
-                          </w:p>
-                          <w:p>
-                            <w:r>
-                              <w:tab/>
-                            </w:r>
-                            <w:r>
-                              <w:tab/>
-                            </w:r>
-                            <w:r>
-                              <w:tab/>
-                              <w:t>OUTPUT patient details</w:t>
-                            </w:r>
-                          </w:p>
-                          <w:p>
-                            <w:r>
-                              <w:tab/>
-                            </w:r>
-                            <w:r>
-                              <w:tab/>
-                            </w:r>
-                            <w:r>
-                              <w:tab/>
-                              <w:t>INPUT user values</w:t>
-                            </w:r>
-                          </w:p>
-                          <w:p>
-                            <w:r>
-                              <w:tab/>
-                            </w:r>
-                            <w:r>
-                              <w:tab/>
-                            </w:r>
-                            <w:r>
-                              <w:tab/>
-                              <w:t xml:space="preserve">SET selected patient TO modified patient from </w:t>
-                            </w:r>
-                            <w:proofErr w:type="gramStart"/>
-                            <w:r>
-                              <w:t>user</w:t>
-                            </w:r>
-                            <w:proofErr w:type="gramEnd"/>
-                          </w:p>
-                          <w:p>
-                            <w:r>
-                              <w:tab/>
-                            </w:r>
-                            <w:r>
-                              <w:tab/>
-                              <w:t>ENDWHILE</w:t>
-                            </w:r>
-                          </w:p>
-                          <w:p>
-                            <w:pPr>
-                              <w:ind w:firstLine="720"/>
-                            </w:pPr>
-                            <w:r>
-                              <w:t>ELSEIF current screen IS View Tests Taken THEN</w:t>
-                            </w:r>
-                          </w:p>
-                          <w:p>
-                            <w:r>
-                              <w:tab/>
-                            </w:r>
-                            <w:r>
-                              <w:tab/>
-                              <w:t>WHILE current screen IS View Tests Taken THEN</w:t>
-                            </w:r>
-                          </w:p>
-                          <w:p>
-                            <w:r>
-                              <w:tab/>
-                            </w:r>
-                            <w:r>
-                              <w:tab/>
-                            </w:r>
-                            <w:r>
-                              <w:tab/>
-                              <w:t>INPUT patient</w:t>
-                            </w:r>
-                          </w:p>
-                          <w:p>
-                            <w:r>
-                              <w:tab/>
-                            </w:r>
-                            <w:r>
-                              <w:tab/>
-                            </w:r>
-                            <w:r>
-                              <w:tab/>
-                              <w:t>OUTPUT patient tests</w:t>
-                            </w:r>
-                          </w:p>
-                          <w:p>
-                            <w:r>
-                              <w:tab/>
-                            </w:r>
-                            <w:r>
-                              <w:tab/>
-                            </w:r>
-                            <w:r>
-                              <w:tab/>
-                              <w:t xml:space="preserve">INPUT test </w:t>
-                            </w:r>
-                            <w:proofErr w:type="gramStart"/>
-                            <w:r>
-                              <w:t>taken</w:t>
-                            </w:r>
-                            <w:proofErr w:type="gramEnd"/>
-                          </w:p>
-                          <w:p>
-                            <w:r>
-                              <w:tab/>
-                            </w:r>
-                            <w:r>
-                              <w:tab/>
-                            </w:r>
-                            <w:r>
-                              <w:tab/>
-                              <w:t>OUTPUT test information</w:t>
-                            </w:r>
-                          </w:p>
-                          <w:p>
-                            <w:r>
-                              <w:tab/>
-                            </w:r>
-                            <w:r>
-                              <w:tab/>
-                              <w:t>ENDWHILE</w:t>
-                            </w:r>
-                          </w:p>
-                          <w:p>
-                            <w:r>
                               <w:tab/>
                             </w:r>
                           </w:p>
@@ -14294,217 +13996,6 @@
                   <w:txbxContent>
                     <w:p>
                       <w:r>
-                        <w:t>BEGIN</w:t>
-                      </w:r>
-                    </w:p>
-                    <w:p>
-                      <w:r>
-                        <w:tab/>
-                        <w:t>OUTPUT Home</w:t>
-                      </w:r>
-                    </w:p>
-                    <w:p>
-                      <w:r>
-                        <w:tab/>
-                        <w:t>INPUT current screen</w:t>
-                      </w:r>
-                    </w:p>
-                    <w:p>
-                      <w:r>
-                        <w:tab/>
-                        <w:t>IF current screen IS View Patient Details THEN</w:t>
-                      </w:r>
-                    </w:p>
-                    <w:p>
-                      <w:r>
-                        <w:tab/>
-                      </w:r>
-                      <w:r>
-                        <w:tab/>
-                        <w:t>WHILE current screen is View Patient Details THEN</w:t>
-                      </w:r>
-                    </w:p>
-                    <w:p>
-                      <w:r>
-                        <w:tab/>
-                      </w:r>
-                      <w:r>
-                        <w:tab/>
-                      </w:r>
-                      <w:r>
-                        <w:tab/>
-                        <w:t>INPUT patient</w:t>
-                      </w:r>
-                    </w:p>
-                    <w:p>
-                      <w:r>
-                        <w:tab/>
-                      </w:r>
-                      <w:r>
-                        <w:tab/>
-                      </w:r>
-                      <w:r>
-                        <w:tab/>
-                        <w:t>OUTPUT patient details</w:t>
-                      </w:r>
-                    </w:p>
-                    <w:p>
-                      <w:r>
-                        <w:tab/>
-                      </w:r>
-                      <w:r>
-                        <w:tab/>
-                        <w:t>ENDWHILE</w:t>
-                      </w:r>
-                    </w:p>
-                    <w:p>
-                      <w:r>
-                        <w:tab/>
-                        <w:t>ELSEIF current screen IS Add or Edit Patient Details THEN</w:t>
-                      </w:r>
-                    </w:p>
-                    <w:p>
-                      <w:r>
-                        <w:tab/>
-                      </w:r>
-                      <w:r>
-                        <w:tab/>
-                        <w:t>WHILE current screen IS Add or Edit Patient Details THEN</w:t>
-                      </w:r>
-                    </w:p>
-                    <w:p>
-                      <w:r>
-                        <w:tab/>
-                      </w:r>
-                      <w:r>
-                        <w:tab/>
-                      </w:r>
-                      <w:r>
-                        <w:tab/>
-                        <w:t>INPUT patient</w:t>
-                      </w:r>
-                    </w:p>
-                    <w:p>
-                      <w:r>
-                        <w:tab/>
-                      </w:r>
-                      <w:r>
-                        <w:tab/>
-                      </w:r>
-                      <w:r>
-                        <w:tab/>
-                        <w:t>OUTPUT patient details</w:t>
-                      </w:r>
-                    </w:p>
-                    <w:p>
-                      <w:r>
-                        <w:tab/>
-                      </w:r>
-                      <w:r>
-                        <w:tab/>
-                      </w:r>
-                      <w:r>
-                        <w:tab/>
-                        <w:t>INPUT user values</w:t>
-                      </w:r>
-                    </w:p>
-                    <w:p>
-                      <w:r>
-                        <w:tab/>
-                      </w:r>
-                      <w:r>
-                        <w:tab/>
-                      </w:r>
-                      <w:r>
-                        <w:tab/>
-                        <w:t>SET selected patient TO modified patient from user</w:t>
-                      </w:r>
-                    </w:p>
-                    <w:p>
-                      <w:r>
-                        <w:tab/>
-                      </w:r>
-                      <w:r>
-                        <w:tab/>
-                        <w:t>ENDWHILE</w:t>
-                      </w:r>
-                    </w:p>
-                    <w:p>
-                      <w:pPr>
-                        <w:ind w:firstLine="720"/>
-                      </w:pPr>
-                      <w:r>
-                        <w:t>ELSEIF current screen IS View Tests Taken THEN</w:t>
-                      </w:r>
-                    </w:p>
-                    <w:p>
-                      <w:r>
-                        <w:tab/>
-                      </w:r>
-                      <w:r>
-                        <w:tab/>
-                        <w:t>WHILE current screen IS View Tests Taken THEN</w:t>
-                      </w:r>
-                    </w:p>
-                    <w:p>
-                      <w:r>
-                        <w:tab/>
-                      </w:r>
-                      <w:r>
-                        <w:tab/>
-                      </w:r>
-                      <w:r>
-                        <w:tab/>
-                        <w:t>INPUT patient</w:t>
-                      </w:r>
-                    </w:p>
-                    <w:p>
-                      <w:r>
-                        <w:tab/>
-                      </w:r>
-                      <w:r>
-                        <w:tab/>
-                      </w:r>
-                      <w:r>
-                        <w:tab/>
-                        <w:t>OUTPUT patient tests</w:t>
-                      </w:r>
-                    </w:p>
-                    <w:p>
-                      <w:r>
-                        <w:tab/>
-                      </w:r>
-                      <w:r>
-                        <w:tab/>
-                      </w:r>
-                      <w:r>
-                        <w:tab/>
-                        <w:t>INPUT test taken</w:t>
-                      </w:r>
-                    </w:p>
-                    <w:p>
-                      <w:r>
-                        <w:tab/>
-                      </w:r>
-                      <w:r>
-                        <w:tab/>
-                      </w:r>
-                      <w:r>
-                        <w:tab/>
-                        <w:t>OUTPUT test information</w:t>
-                      </w:r>
-                    </w:p>
-                    <w:p>
-                      <w:r>
-                        <w:tab/>
-                      </w:r>
-                      <w:r>
-                        <w:tab/>
-                        <w:t>ENDWHILE</w:t>
-                      </w:r>
-                    </w:p>
-                    <w:p>
-                      <w:r>
                         <w:tab/>
                       </w:r>
                     </w:p>
@@ -14520,6 +14011,7 @@
       <w:r>
         <w:rPr>
           <w:noProof/>
+          <w:highlight w:val="yellow"/>
         </w:rPr>
         <mc:AlternateContent>
           <mc:Choice Requires="wps">
@@ -14550,202 +14042,6 @@
                       </wps:spPr>
                       <wps:txbx>
                         <w:txbxContent>
-                          <w:p>
-                            <w:pPr>
-                              <w:ind w:firstLine="720"/>
-                            </w:pPr>
-                            <w:r>
-                              <w:t>ELSEIF current screen IS Add Taken</w:t>
-                            </w:r>
-                            <w:r>
-                              <w:t xml:space="preserve"> </w:t>
-                            </w:r>
-                            <w:r>
-                              <w:t>Test THEN</w:t>
-                            </w:r>
-                          </w:p>
-                          <w:p>
-                            <w:pPr>
-                              <w:ind w:firstLine="720"/>
-                            </w:pPr>
-                            <w:r>
-                              <w:t>WHILE current screen IS Add Taken Test</w:t>
-                            </w:r>
-                          </w:p>
-                          <w:p>
-                            <w:r>
-                              <w:tab/>
-                            </w:r>
-                            <w:r>
-                              <w:tab/>
-                              <w:t>INPUT new test</w:t>
-                            </w:r>
-                          </w:p>
-                          <w:p>
-                            <w:r>
-                              <w:tab/>
-                            </w:r>
-                            <w:r>
-                              <w:tab/>
-                              <w:t>INPUT patient</w:t>
-                            </w:r>
-                          </w:p>
-                          <w:p>
-                            <w:r>
-                              <w:tab/>
-                            </w:r>
-                            <w:r>
-                              <w:tab/>
-                              <w:t xml:space="preserve">SET patient in tests taken TO appended </w:t>
-                            </w:r>
-                            <w:proofErr w:type="gramStart"/>
-                            <w:r>
-                              <w:t>test</w:t>
-                            </w:r>
-                            <w:proofErr w:type="gramEnd"/>
-                          </w:p>
-                          <w:p>
-                            <w:r>
-                              <w:tab/>
-                              <w:t>ENDWHILE</w:t>
-                            </w:r>
-                          </w:p>
-                          <w:p>
-                            <w:r>
-                              <w:tab/>
-                              <w:t>ELSEIF current screen IS View Test Types THEN</w:t>
-                            </w:r>
-                          </w:p>
-                          <w:p>
-                            <w:r>
-                              <w:tab/>
-                            </w:r>
-                            <w:r>
-                              <w:tab/>
-                              <w:t>WHILE current screen IS View Test Types THEN</w:t>
-                            </w:r>
-                          </w:p>
-                          <w:p>
-                            <w:r>
-                              <w:tab/>
-                            </w:r>
-                            <w:r>
-                              <w:tab/>
-                            </w:r>
-                            <w:r>
-                              <w:tab/>
-                              <w:t>INPUT test code</w:t>
-                            </w:r>
-                          </w:p>
-                          <w:p>
-                            <w:r>
-                              <w:tab/>
-                            </w:r>
-                            <w:r>
-                              <w:tab/>
-                            </w:r>
-                            <w:r>
-                              <w:tab/>
-                              <w:t>OUTPUT test code information</w:t>
-                            </w:r>
-                          </w:p>
-                          <w:p>
-                            <w:r>
-                              <w:tab/>
-                            </w:r>
-                            <w:r>
-                              <w:tab/>
-                              <w:t>ENDWHILE</w:t>
-                            </w:r>
-                          </w:p>
-                          <w:p>
-                            <w:r>
-                              <w:tab/>
-                              <w:t>ELSEIF current screen IS Add or Edit Test Types</w:t>
-                            </w:r>
-                          </w:p>
-                          <w:p>
-                            <w:r>
-                              <w:tab/>
-                            </w:r>
-                            <w:r>
-                              <w:tab/>
-                              <w:t>WHILE current screen IS Add or Edit Test Types THEN</w:t>
-                            </w:r>
-                          </w:p>
-                          <w:p>
-                            <w:r>
-                              <w:tab/>
-                            </w:r>
-                            <w:r>
-                              <w:tab/>
-                            </w:r>
-                            <w:r>
-                              <w:tab/>
-                              <w:t>INPUT test type</w:t>
-                            </w:r>
-                          </w:p>
-                          <w:p>
-                            <w:r>
-                              <w:tab/>
-                            </w:r>
-                            <w:r>
-                              <w:tab/>
-                            </w:r>
-                            <w:r>
-                              <w:tab/>
-                              <w:t>OUTPUT test information</w:t>
-                            </w:r>
-                          </w:p>
-                          <w:p>
-                            <w:r>
-                              <w:tab/>
-                            </w:r>
-                            <w:r>
-                              <w:tab/>
-                            </w:r>
-                            <w:r>
-                              <w:tab/>
-                              <w:t>INPUT user values</w:t>
-                            </w:r>
-                          </w:p>
-                          <w:p>
-                            <w:r>
-                              <w:tab/>
-                            </w:r>
-                            <w:r>
-                              <w:tab/>
-                            </w:r>
-                            <w:r>
-                              <w:tab/>
-                              <w:t xml:space="preserve">SET selected test TO modified test from </w:t>
-                            </w:r>
-                            <w:proofErr w:type="gramStart"/>
-                            <w:r>
-                              <w:t>user</w:t>
-                            </w:r>
-                            <w:proofErr w:type="gramEnd"/>
-                          </w:p>
-                          <w:p>
-                            <w:r>
-                              <w:tab/>
-                            </w:r>
-                            <w:r>
-                              <w:tab/>
-                              <w:t>ENDWHILE</w:t>
-                            </w:r>
-                          </w:p>
-                          <w:p>
-                            <w:r>
-                              <w:tab/>
-                              <w:t>ENDIF</w:t>
-                            </w:r>
-                          </w:p>
-                          <w:p>
-                            <w:r>
-                              <w:t>END</w:t>
-                            </w:r>
-                          </w:p>
                           <w:p/>
                         </w:txbxContent>
                       </wps:txbx>
@@ -14766,192 +14062,6 @@
               <v:shape w14:anchorId="243AB60E" id="_x0000_s1049" type="#_x0000_t202" style="width:222pt;height:684pt;visibility:visible;mso-wrap-style:square;mso-left-percent:-10001;mso-top-percent:-10001;mso-position-horizontal:absolute;mso-position-horizontal-relative:char;mso-position-vertical:absolute;mso-position-vertical-relative:line;mso-left-percent:-10001;mso-top-percent:-10001;v-text-anchor:top" o:gfxdata="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" filled="f" strokeweight=".5pt">
                 <v:textbox>
                   <w:txbxContent>
-                    <w:p>
-                      <w:pPr>
-                        <w:ind w:firstLine="720"/>
-                      </w:pPr>
-                      <w:r>
-                        <w:t>ELSEIF current screen IS Add Taken</w:t>
-                      </w:r>
-                      <w:r>
-                        <w:t xml:space="preserve"> </w:t>
-                      </w:r>
-                      <w:r>
-                        <w:t>Test THEN</w:t>
-                      </w:r>
-                    </w:p>
-                    <w:p>
-                      <w:pPr>
-                        <w:ind w:firstLine="720"/>
-                      </w:pPr>
-                      <w:r>
-                        <w:t>WHILE current screen IS Add Taken Test</w:t>
-                      </w:r>
-                    </w:p>
-                    <w:p>
-                      <w:r>
-                        <w:tab/>
-                      </w:r>
-                      <w:r>
-                        <w:tab/>
-                        <w:t>INPUT new test</w:t>
-                      </w:r>
-                    </w:p>
-                    <w:p>
-                      <w:r>
-                        <w:tab/>
-                      </w:r>
-                      <w:r>
-                        <w:tab/>
-                        <w:t>INPUT patient</w:t>
-                      </w:r>
-                    </w:p>
-                    <w:p>
-                      <w:r>
-                        <w:tab/>
-                      </w:r>
-                      <w:r>
-                        <w:tab/>
-                        <w:t>SET patient in tests taken TO appended test</w:t>
-                      </w:r>
-                    </w:p>
-                    <w:p>
-                      <w:r>
-                        <w:tab/>
-                        <w:t>ENDWHILE</w:t>
-                      </w:r>
-                    </w:p>
-                    <w:p>
-                      <w:r>
-                        <w:tab/>
-                        <w:t>ELSEIF current screen IS View Test Types THEN</w:t>
-                      </w:r>
-                    </w:p>
-                    <w:p>
-                      <w:r>
-                        <w:tab/>
-                      </w:r>
-                      <w:r>
-                        <w:tab/>
-                        <w:t>WHILE current screen IS View Test Types THEN</w:t>
-                      </w:r>
-                    </w:p>
-                    <w:p>
-                      <w:r>
-                        <w:tab/>
-                      </w:r>
-                      <w:r>
-                        <w:tab/>
-                      </w:r>
-                      <w:r>
-                        <w:tab/>
-                        <w:t>INPUT test code</w:t>
-                      </w:r>
-                    </w:p>
-                    <w:p>
-                      <w:r>
-                        <w:tab/>
-                      </w:r>
-                      <w:r>
-                        <w:tab/>
-                      </w:r>
-                      <w:r>
-                        <w:tab/>
-                        <w:t>OUTPUT test code information</w:t>
-                      </w:r>
-                    </w:p>
-                    <w:p>
-                      <w:r>
-                        <w:tab/>
-                      </w:r>
-                      <w:r>
-                        <w:tab/>
-                        <w:t>ENDWHILE</w:t>
-                      </w:r>
-                    </w:p>
-                    <w:p>
-                      <w:r>
-                        <w:tab/>
-                        <w:t>ELSEIF current screen IS Add or Edit Test Types</w:t>
-                      </w:r>
-                    </w:p>
-                    <w:p>
-                      <w:r>
-                        <w:tab/>
-                      </w:r>
-                      <w:r>
-                        <w:tab/>
-                        <w:t>WHILE current screen IS Add or Edit Test Types THEN</w:t>
-                      </w:r>
-                    </w:p>
-                    <w:p>
-                      <w:r>
-                        <w:tab/>
-                      </w:r>
-                      <w:r>
-                        <w:tab/>
-                      </w:r>
-                      <w:r>
-                        <w:tab/>
-                        <w:t>INPUT test type</w:t>
-                      </w:r>
-                    </w:p>
-                    <w:p>
-                      <w:r>
-                        <w:tab/>
-                      </w:r>
-                      <w:r>
-                        <w:tab/>
-                      </w:r>
-                      <w:r>
-                        <w:tab/>
-                        <w:t>OUTPUT test information</w:t>
-                      </w:r>
-                    </w:p>
-                    <w:p>
-                      <w:r>
-                        <w:tab/>
-                      </w:r>
-                      <w:r>
-                        <w:tab/>
-                      </w:r>
-                      <w:r>
-                        <w:tab/>
-                        <w:t>INPUT user values</w:t>
-                      </w:r>
-                    </w:p>
-                    <w:p>
-                      <w:r>
-                        <w:tab/>
-                      </w:r>
-                      <w:r>
-                        <w:tab/>
-                      </w:r>
-                      <w:r>
-                        <w:tab/>
-                        <w:t>SET selected test TO modified test from user</w:t>
-                      </w:r>
-                    </w:p>
-                    <w:p>
-                      <w:r>
-                        <w:tab/>
-                      </w:r>
-                      <w:r>
-                        <w:tab/>
-                        <w:t>ENDWHILE</w:t>
-                      </w:r>
-                    </w:p>
-                    <w:p>
-                      <w:r>
-                        <w:tab/>
-                        <w:t>ENDIF</w:t>
-                      </w:r>
-                    </w:p>
-                    <w:p>
-                      <w:r>
-                        <w:t>END</w:t>
-                      </w:r>
-                    </w:p>
                     <w:p/>
                   </w:txbxContent>
                 </v:textbox>
@@ -14966,7 +14076,7 @@
       <w:pPr>
         <w:pStyle w:val="Heading1"/>
         <w:sectPr>
-          <w:headerReference w:type="default" r:id="rId40"/>
+          <w:headerReference w:type="default" r:id="rId46"/>
           <w:pgSz w:w="23811" w:h="16838" w:orient="landscape" w:code="8"/>
           <w:pgMar w:top="1440" w:right="1440" w:bottom="1440" w:left="1440" w:header="708" w:footer="708" w:gutter="0"/>
           <w:cols w:space="708"/>
@@ -14978,7 +14088,7 @@
     <w:bookmarkEnd w:id="4"/>
     <w:p>
       <w:r>
-        <w:object w:dxaOrig="31292" w:dyaOrig="31020" w14:anchorId="58264A51">
+        <w:object w:dxaOrig="31292" w:dyaOrig="28044" w14:anchorId="58264A51">
           <v:shapetype id="_x0000_t75" coordsize="21600,21600" o:spt="75" o:preferrelative="t" path="m@4@5l@4@11@9@11@9@5xe" filled="f" stroked="f">
             <v:stroke joinstyle="miter"/>
             <v:formulas>
@@ -14998,10 +14108,10 @@
             <v:path o:extrusionok="f" gradientshapeok="t" o:connecttype="rect"/>
             <o:lock v:ext="edit" aspectratio="t"/>
           </v:shapetype>
-          <v:shape id="_x0000_i1025" type="#_x0000_t75" style="width:938.8pt;height:820.05pt" o:ole="">
-            <v:imagedata r:id="rId41" o:title=""/>
+          <v:shape id="_x0000_i1025" type="#_x0000_t75" style="width:966.4pt;height:784.9pt" o:ole="">
+            <v:imagedata r:id="rId47" o:title=""/>
           </v:shape>
-          <o:OLEObject Type="Embed" ProgID="Word.OpenDocumentText.12" ShapeID="_x0000_i1025" DrawAspect="Content" ObjectID="_1753011664" r:id="rId42"/>
+          <o:OLEObject Type="Embed" ProgID="Word.OpenDocumentText.12" ShapeID="_x0000_i1025" DrawAspect="Content" ObjectID="_1753881092" r:id="rId48"/>
         </w:object>
       </w:r>
     </w:p>
@@ -15009,11 +14119,11 @@
     <w:bookmarkEnd w:id="5"/>
     <w:p>
       <w:r>
-        <w:object w:dxaOrig="31564" w:dyaOrig="31515" w14:anchorId="1079A38C">
-          <v:shape id="_x0000_i1026" type="#_x0000_t75" style="width:1230.55pt;height:813.5pt" o:ole="">
-            <v:imagedata r:id="rId43" o:title=""/>
+        <w:object w:dxaOrig="31564" w:dyaOrig="31350" w14:anchorId="1079A38C">
+          <v:shape id="_x0000_i1026" type="#_x0000_t75" style="width:1231.1pt;height:809.25pt" o:ole="">
+            <v:imagedata r:id="rId49" o:title=""/>
           </v:shape>
-          <o:OLEObject Type="Embed" ProgID="Word.OpenDocumentText.12" ShapeID="_x0000_i1026" DrawAspect="Content" ObjectID="_1753011665" r:id="rId44"/>
+          <o:OLEObject Type="Embed" ProgID="Word.OpenDocumentText.12" ShapeID="_x0000_i1026" DrawAspect="Content" ObjectID="_1753881093" r:id="rId50"/>
         </w:object>
       </w:r>
     </w:p>
@@ -15024,16 +14134,61 @@
         <w:ind w:firstLine="720"/>
       </w:pPr>
       <w:r>
-        <w:object w:dxaOrig="31564" w:dyaOrig="31350" w14:anchorId="221AF12A">
-          <v:shape id="_x0000_i1027" type="#_x0000_t75" style="width:948.15pt;height:818.2pt" o:ole="">
-            <v:imagedata r:id="rId45" o:title=""/>
+        <w:object w:dxaOrig="31564" w:dyaOrig="31350" w14:anchorId="226A9AA3">
+          <v:shape id="_x0000_i1027" type="#_x0000_t75" style="width:1068.85pt;height:818.35pt" o:ole="">
+            <v:imagedata r:id="rId51" o:title=""/>
           </v:shape>
-          <o:OLEObject Type="Embed" ProgID="Word.OpenDocumentText.12" ShapeID="_x0000_i1027" DrawAspect="Content" ObjectID="_1753011666" r:id="rId46"/>
+          <o:OLEObject Type="Embed" ProgID="Word.OpenDocumentText.12" ShapeID="_x0000_i1027" DrawAspect="Content" ObjectID="_1753881094" r:id="rId52"/>
+        </w:object>
+      </w:r>
+    </w:p>
+    <w:bookmarkStart w:id="7" w:name="_MON_1753250991"/>
+    <w:bookmarkEnd w:id="7"/>
+    <w:p>
+      <w:pPr>
+        <w:ind w:firstLine="720"/>
+      </w:pPr>
+      <w:r>
+        <w:object w:dxaOrig="31564" w:dyaOrig="30369" w14:anchorId="67BEAA99">
+          <v:shape id="_x0000_i1028" type="#_x0000_t75" style="width:948.15pt;height:793pt" o:ole="">
+            <v:imagedata r:id="rId53" o:title=""/>
+          </v:shape>
+          <o:OLEObject Type="Embed" ProgID="Word.OpenDocumentText.12" ShapeID="_x0000_i1028" DrawAspect="Content" ObjectID="_1753881095" r:id="rId54"/>
+        </w:object>
+      </w:r>
+    </w:p>
+    <w:bookmarkStart w:id="8" w:name="_MON_1753251070"/>
+    <w:bookmarkEnd w:id="8"/>
+    <w:p>
+      <w:pPr>
+        <w:ind w:firstLine="720"/>
+      </w:pPr>
+      <w:r>
+        <w:object w:dxaOrig="31564" w:dyaOrig="31350" w14:anchorId="4F3D24C8">
+          <v:shape id="_x0000_i1029" type="#_x0000_t75" style="width:948.15pt;height:818.35pt" o:ole="">
+            <v:imagedata r:id="rId55" o:title=""/>
+          </v:shape>
+          <o:OLEObject Type="Embed" ProgID="Word.OpenDocumentText.12" ShapeID="_x0000_i1029" DrawAspect="Content" ObjectID="_1753881096" r:id="rId56"/>
+        </w:object>
+      </w:r>
+    </w:p>
+    <w:bookmarkStart w:id="9" w:name="_MON_1753251160"/>
+    <w:bookmarkEnd w:id="9"/>
+    <w:p>
+      <w:pPr>
+        <w:ind w:firstLine="720"/>
+      </w:pPr>
+      <w:r>
+        <w:object w:dxaOrig="31564" w:dyaOrig="31350" w14:anchorId="19FD303A">
+          <v:shape id="_x0000_i1030" type="#_x0000_t75" style="width:948.15pt;height:818.35pt" o:ole="">
+            <v:imagedata r:id="rId57" o:title=""/>
+          </v:shape>
+          <o:OLEObject Type="Embed" ProgID="Word.OpenDocumentText.12" ShapeID="_x0000_i1030" DrawAspect="Content" ObjectID="_1753881097" r:id="rId58"/>
         </w:object>
       </w:r>
     </w:p>
     <w:sectPr>
-      <w:headerReference w:type="default" r:id="rId47"/>
+      <w:headerReference w:type="default" r:id="rId59"/>
       <w:type w:val="oddPage"/>
       <w:pgSz w:w="11906" w:h="16838" w:code="9"/>
       <w:pgMar w:top="170" w:right="176" w:bottom="176" w:left="170" w:header="57" w:footer="57" w:gutter="0"/>

</xml_diff>

<commit_message>
completed dfd and erd
</commit_message>
<xml_diff>
--- a/docs/fia3.docx
+++ b/docs/fia3.docx
@@ -22,7 +22,7 @@
           <w:noProof/>
         </w:rPr>
         <w:drawing>
-          <wp:inline distT="0" distB="0" distL="0" distR="0" wp14:anchorId="2FB5CEB4" wp14:editId="7888DBF7">
+          <wp:inline distT="0" distB="0" distL="0" distR="0" wp14:anchorId="2FB5CEB4" wp14:editId="594FB518">
             <wp:extent cx="12944104" cy="8504290"/>
             <wp:effectExtent l="0" t="0" r="0" b="0"/>
             <wp:docPr id="1621319888" name="Picture 1"/>
@@ -80,7 +80,7 @@
         </w:rPr>
         <w:lastRenderedPageBreak/>
         <w:drawing>
-          <wp:anchor distT="0" distB="0" distL="114300" distR="114300" simplePos="0" relativeHeight="251722752" behindDoc="0" locked="0" layoutInCell="1" allowOverlap="1" wp14:anchorId="4BF4F5B4" wp14:editId="190C2F1E">
+          <wp:anchor distT="0" distB="0" distL="114300" distR="114300" simplePos="0" relativeHeight="251722752" behindDoc="0" locked="0" layoutInCell="1" allowOverlap="1" wp14:anchorId="4BF4F5B4" wp14:editId="1E9C11E0">
             <wp:simplePos x="0" y="0"/>
             <wp:positionH relativeFrom="margin">
               <wp:posOffset>805180</wp:posOffset>
@@ -1446,8 +1446,17 @@
                                 <w:sz w:val="20"/>
                                 <w:szCs w:val="20"/>
                               </w:rPr>
-                              <w:t>These features are why i</w:t>
-                            </w:r>
+                              <w:t xml:space="preserve">These features are why </w:t>
+                            </w:r>
+                            <w:proofErr w:type="spellStart"/>
+                            <w:r>
+                              <w:rPr>
+                                <w:sz w:val="20"/>
+                                <w:szCs w:val="20"/>
+                              </w:rPr>
+                              <w:t>i</w:t>
+                            </w:r>
+                            <w:proofErr w:type="spellEnd"/>
                             <w:r>
                               <w:rPr>
                                 <w:b/>
@@ -1458,6 +1467,7 @@
                               </w:rPr>
                               <w:t xml:space="preserve"> </w:t>
                             </w:r>
+                            <w:proofErr w:type="spellStart"/>
                             <w:r>
                               <w:rPr>
                                 <w:b/>
@@ -1466,14 +1476,44 @@
                                 <w:sz w:val="20"/>
                                 <w:szCs w:val="20"/>
                               </w:rPr>
-                              <w:t>patientid, date, result, paid. tests</w:t>
-                            </w:r>
-                            <w:r>
-                              <w:rPr>
+                              <w:t>patientid</w:t>
+                            </w:r>
+                            <w:proofErr w:type="spellEnd"/>
+                            <w:r>
+                              <w:rPr>
+                                <w:b/>
+                                <w:bCs/>
+                                <w:color w:val="333333"/>
                                 <w:sz w:val="20"/>
                                 <w:szCs w:val="20"/>
                               </w:rPr>
-                              <w:t>t will be used over other tools like PyCharm for this project.</w:t>
+                              <w:t xml:space="preserve">, date, result, paid. </w:t>
+                            </w:r>
+                            <w:proofErr w:type="spellStart"/>
+                            <w:r>
+                              <w:rPr>
+                                <w:b/>
+                                <w:bCs/>
+                                <w:color w:val="333333"/>
+                                <w:sz w:val="20"/>
+                                <w:szCs w:val="20"/>
+                              </w:rPr>
+                              <w:t>tests</w:t>
+                            </w:r>
+                            <w:r>
+                              <w:rPr>
+                                <w:sz w:val="20"/>
+                                <w:szCs w:val="20"/>
+                              </w:rPr>
+                              <w:t>t</w:t>
+                            </w:r>
+                            <w:proofErr w:type="spellEnd"/>
+                            <w:r>
+                              <w:rPr>
+                                <w:sz w:val="20"/>
+                                <w:szCs w:val="20"/>
+                              </w:rPr>
+                              <w:t xml:space="preserve"> will be used over other tools like PyCharm for this project.</w:t>
                             </w:r>
                           </w:p>
                         </w:txbxContent>
@@ -1948,7 +1988,23 @@
                                 <w:sz w:val="20"/>
                                 <w:szCs w:val="20"/>
                               </w:rPr>
-                              <w:t xml:space="preserve">These features are why PyQt5 will be used over other GUI interface tools like Tkinter. </w:t>
+                              <w:t xml:space="preserve">These features are why PyQt5 will be used over other GUI interface tools like </w:t>
+                            </w:r>
+                            <w:proofErr w:type="spellStart"/>
+                            <w:r>
+                              <w:rPr>
+                                <w:sz w:val="20"/>
+                                <w:szCs w:val="20"/>
+                              </w:rPr>
+                              <w:t>Tkinter</w:t>
+                            </w:r>
+                            <w:proofErr w:type="spellEnd"/>
+                            <w:r>
+                              <w:rPr>
+                                <w:sz w:val="20"/>
+                                <w:szCs w:val="20"/>
+                              </w:rPr>
+                              <w:t xml:space="preserve">. </w:t>
                             </w:r>
                           </w:p>
                         </w:txbxContent>
@@ -2064,9 +2120,11 @@
                             <w:pPr>
                               <w:jc w:val="both"/>
                             </w:pPr>
+                            <w:proofErr w:type="spellStart"/>
                             <w:r>
                               <w:t>Freeplane</w:t>
                             </w:r>
+                            <w:proofErr w:type="spellEnd"/>
                           </w:p>
                           <w:p>
                             <w:pPr>
@@ -2076,19 +2134,60 @@
                                 <w:szCs w:val="20"/>
                               </w:rPr>
                             </w:pPr>
+                            <w:proofErr w:type="spellStart"/>
                             <w:r>
                               <w:rPr>
                                 <w:sz w:val="20"/>
                                 <w:szCs w:val="20"/>
                               </w:rPr>
-                              <w:t>Freeplane is a piece of software that allows for mind map (diagrams of connections between a set of ideas). It was forked from the FreeMind project in 2007 and is opensource under the GPL “version 2 or later” license. It is being used in this project for the simplicity of the main functions and the complexity of several functions allow it to create both simple and complex mind-maps. This will be used for creating the mind-map of this project.</w:t>
-                            </w:r>
+                              <w:t>Freeplane</w:t>
+                            </w:r>
+                            <w:proofErr w:type="spellEnd"/>
                             <w:r>
                               <w:rPr>
                                 <w:sz w:val="20"/>
                                 <w:szCs w:val="20"/>
                               </w:rPr>
-                              <w:t xml:space="preserve"> Freeplane will be used instead of other tools like Mind Meister for these reasons.</w:t>
+                              <w:t xml:space="preserve"> is a piece of software that allows for mind map (diagrams of connections between a set of ideas). It was forked from the </w:t>
+                            </w:r>
+                            <w:proofErr w:type="spellStart"/>
+                            <w:r>
+                              <w:rPr>
+                                <w:sz w:val="20"/>
+                                <w:szCs w:val="20"/>
+                              </w:rPr>
+                              <w:t>FreeMind</w:t>
+                            </w:r>
+                            <w:proofErr w:type="spellEnd"/>
+                            <w:r>
+                              <w:rPr>
+                                <w:sz w:val="20"/>
+                                <w:szCs w:val="20"/>
+                              </w:rPr>
+                              <w:t xml:space="preserve"> project in 2007 and is opensource under the GPL “version 2 or later” license. It is being used in this project for the simplicity of the main functions and the complexity of several functions allow it to create both simple and complex mind-maps. This will be used for creating the mind-map of this project.</w:t>
+                            </w:r>
+                            <w:r>
+                              <w:rPr>
+                                <w:sz w:val="20"/>
+                                <w:szCs w:val="20"/>
+                              </w:rPr>
+                              <w:t xml:space="preserve"> </w:t>
+                            </w:r>
+                            <w:proofErr w:type="spellStart"/>
+                            <w:r>
+                              <w:rPr>
+                                <w:sz w:val="20"/>
+                                <w:szCs w:val="20"/>
+                              </w:rPr>
+                              <w:t>Freeplane</w:t>
+                            </w:r>
+                            <w:proofErr w:type="spellEnd"/>
+                            <w:r>
+                              <w:rPr>
+                                <w:sz w:val="20"/>
+                                <w:szCs w:val="20"/>
+                              </w:rPr>
+                              <w:t xml:space="preserve"> will be used instead of other tools like Mind Meister for these reasons.</w:t>
                             </w:r>
                           </w:p>
                         </w:txbxContent>
@@ -2686,14 +2785,78 @@
                                 <w:sz w:val="20"/>
                                 <w:szCs w:val="20"/>
                               </w:rPr>
-                              <w:t>I am using Dia over Freeplane for this project because Dia is a graphics editor that is ideal for creating diagrams and flowcharts. It offers a wide range of features for creating complex diagrams, and it is easy to use.</w:t>
-                            </w:r>
+                              <w:t xml:space="preserve">I am using </w:t>
+                            </w:r>
+                            <w:proofErr w:type="spellStart"/>
                             <w:r>
                               <w:rPr>
                                 <w:sz w:val="20"/>
                                 <w:szCs w:val="20"/>
                               </w:rPr>
-                              <w:t xml:space="preserve"> It offers also the specific objects needed to make this ERD possible, unlike Freeplane, which lacks these features. </w:t>
+                              <w:t>Dia</w:t>
+                            </w:r>
+                            <w:proofErr w:type="spellEnd"/>
+                            <w:r>
+                              <w:rPr>
+                                <w:sz w:val="20"/>
+                                <w:szCs w:val="20"/>
+                              </w:rPr>
+                              <w:t xml:space="preserve"> over </w:t>
+                            </w:r>
+                            <w:proofErr w:type="spellStart"/>
+                            <w:r>
+                              <w:rPr>
+                                <w:sz w:val="20"/>
+                                <w:szCs w:val="20"/>
+                              </w:rPr>
+                              <w:t>Freeplane</w:t>
+                            </w:r>
+                            <w:proofErr w:type="spellEnd"/>
+                            <w:r>
+                              <w:rPr>
+                                <w:sz w:val="20"/>
+                                <w:szCs w:val="20"/>
+                              </w:rPr>
+                              <w:t xml:space="preserve"> for this project because </w:t>
+                            </w:r>
+                            <w:proofErr w:type="spellStart"/>
+                            <w:r>
+                              <w:rPr>
+                                <w:sz w:val="20"/>
+                                <w:szCs w:val="20"/>
+                              </w:rPr>
+                              <w:t>Dia</w:t>
+                            </w:r>
+                            <w:proofErr w:type="spellEnd"/>
+                            <w:r>
+                              <w:rPr>
+                                <w:sz w:val="20"/>
+                                <w:szCs w:val="20"/>
+                              </w:rPr>
+                              <w:t xml:space="preserve"> is a graphics editor that is ideal for creating diagrams and flowcharts. It offers a wide range of features for creating complex diagrams, and it is easy to use.</w:t>
+                            </w:r>
+                            <w:r>
+                              <w:rPr>
+                                <w:sz w:val="20"/>
+                                <w:szCs w:val="20"/>
+                              </w:rPr>
+                              <w:t xml:space="preserve"> It offers also the specific objects needed to make this ERD possible, unlike </w:t>
+                            </w:r>
+                            <w:proofErr w:type="spellStart"/>
+                            <w:r>
+                              <w:rPr>
+                                <w:sz w:val="20"/>
+                                <w:szCs w:val="20"/>
+                              </w:rPr>
+                              <w:t>Freeplane</w:t>
+                            </w:r>
+                            <w:proofErr w:type="spellEnd"/>
+                            <w:r>
+                              <w:rPr>
+                                <w:sz w:val="20"/>
+                                <w:szCs w:val="20"/>
+                              </w:rPr>
+                              <w:t xml:space="preserve">, which lacks these features. </w:t>
                             </w:r>
                           </w:p>
                         </w:txbxContent>
@@ -3171,7 +3334,7 @@
                                     <pic:cNvPicPr/>
                                   </pic:nvPicPr>
                                   <pic:blipFill>
-                                    <a:blip r:embed="rId10">
+                                    <a:blip r:embed="rId14">
                                       <a:extLst>
                                         <a:ext uri="{28A0092B-C50C-407E-A947-70E740481C1C}">
                                           <a14:useLocalDpi xmlns:a14="http://schemas.microsoft.com/office/drawing/2010/main" val="0"/>
@@ -3217,7 +3380,7 @@
                                     <pic:cNvPicPr/>
                                   </pic:nvPicPr>
                                   <pic:blipFill>
-                                    <a:blip r:embed="rId11">
+                                    <a:blip r:embed="rId15">
                                       <a:extLst>
                                         <a:ext uri="{28A0092B-C50C-407E-A947-70E740481C1C}">
                                           <a14:useLocalDpi xmlns:a14="http://schemas.microsoft.com/office/drawing/2010/main" val="0"/>
@@ -3263,7 +3426,7 @@
                                     <pic:cNvPicPr/>
                                   </pic:nvPicPr>
                                   <pic:blipFill>
-                                    <a:blip r:embed="rId12">
+                                    <a:blip r:embed="rId16">
                                       <a:extLst>
                                         <a:ext uri="{28A0092B-C50C-407E-A947-70E740481C1C}">
                                           <a14:useLocalDpi xmlns:a14="http://schemas.microsoft.com/office/drawing/2010/main" val="0"/>
@@ -3309,7 +3472,7 @@
                                     <pic:cNvPicPr/>
                                   </pic:nvPicPr>
                                   <pic:blipFill>
-                                    <a:blip r:embed="rId13">
+                                    <a:blip r:embed="rId17">
                                       <a:extLst>
                                         <a:ext uri="{28A0092B-C50C-407E-A947-70E740481C1C}">
                                           <a14:useLocalDpi xmlns:a14="http://schemas.microsoft.com/office/drawing/2010/main" val="0"/>
@@ -3355,10 +3518,10 @@
         </w:rPr>
         <w:lastRenderedPageBreak/>
         <w:drawing>
-          <wp:inline distT="0" distB="0" distL="0" distR="0" wp14:anchorId="1C7BA2B4" wp14:editId="42DCC87F">
-            <wp:extent cx="9763125" cy="8543925"/>
-            <wp:effectExtent l="0" t="0" r="9525" b="9525"/>
-            <wp:docPr id="1387358092" name="Picture 1" descr="A diagram of a diagram&#10;&#10;Description automatically generated"/>
+          <wp:inline distT="0" distB="0" distL="0" distR="0" wp14:anchorId="1C7BA2B4" wp14:editId="11643A5F">
+            <wp:extent cx="13681035" cy="8140700"/>
+            <wp:effectExtent l="0" t="0" r="0" b="0"/>
+            <wp:docPr id="1387358092" name="Picture 1"/>
             <wp:cNvGraphicFramePr>
               <a:graphicFrameLocks xmlns:a="http://schemas.openxmlformats.org/drawingml/2006/main" noChangeAspect="1"/>
             </wp:cNvGraphicFramePr>
@@ -3366,11 +3529,11 @@
               <a:graphicData uri="http://schemas.openxmlformats.org/drawingml/2006/picture">
                 <pic:pic xmlns:pic="http://schemas.openxmlformats.org/drawingml/2006/picture">
                   <pic:nvPicPr>
-                    <pic:cNvPr id="1387358092" name="Picture 1" descr="A diagram of a diagram&#10;&#10;Description automatically generated"/>
+                    <pic:cNvPr id="1387358092" name="Picture 1"/>
                     <pic:cNvPicPr/>
                   </pic:nvPicPr>
                   <pic:blipFill>
-                    <a:blip r:embed="rId14">
+                    <a:blip r:embed="rId18">
                       <a:extLst>
                         <a:ext uri="{28A0092B-C50C-407E-A947-70E740481C1C}">
                           <a14:useLocalDpi xmlns:a14="http://schemas.microsoft.com/office/drawing/2010/main" val="0"/>
@@ -3384,7 +3547,7 @@
                   <pic:spPr>
                     <a:xfrm>
                       <a:off x="0" y="0"/>
-                      <a:ext cx="9763125" cy="8543925"/>
+                      <a:ext cx="13693522" cy="8148130"/>
                     </a:xfrm>
                     <a:prstGeom prst="rect">
                       <a:avLst/>
@@ -3481,7 +3644,15 @@
                           </w:p>
                           <w:p>
                             <w:r>
-                              <w:t xml:space="preserve">    "patientid" INTEGER NOT NULL,</w:t>
+                              <w:t xml:space="preserve">    "</w:t>
+                            </w:r>
+                            <w:proofErr w:type="spellStart"/>
+                            <w:r>
+                              <w:t>patientid</w:t>
+                            </w:r>
+                            <w:proofErr w:type="spellEnd"/>
+                            <w:r>
+                              <w:t>" INTEGER NOT NULL,</w:t>
                             </w:r>
                           </w:p>
                           <w:p>
@@ -3501,12 +3672,28 @@
                           </w:p>
                           <w:p>
                             <w:r>
-                              <w:t xml:space="preserve">    PRIMARY KEY("id" AUTOINCREMENT),</w:t>
-                            </w:r>
-                          </w:p>
-                          <w:p>
-                            <w:r>
-                              <w:t xml:space="preserve">    FOREIGN KEY("patientid") REFERENCES "Patient"("id")</w:t>
+                              <w:t xml:space="preserve">    PRIMARY </w:t>
+                            </w:r>
+                            <w:proofErr w:type="gramStart"/>
+                            <w:r>
+                              <w:t>KEY(</w:t>
+                            </w:r>
+                            <w:proofErr w:type="gramEnd"/>
+                            <w:r>
+                              <w:t>"id" AUTOINCREMENT),</w:t>
+                            </w:r>
+                          </w:p>
+                          <w:p>
+                            <w:r>
+                              <w:t xml:space="preserve">    FOREIGN KEY("</w:t>
+                            </w:r>
+                            <w:proofErr w:type="spellStart"/>
+                            <w:r>
+                              <w:t>patientid</w:t>
+                            </w:r>
+                            <w:proofErr w:type="spellEnd"/>
+                            <w:r>
+                              <w:t>") REFERENCES "Patient"("id")</w:t>
                             </w:r>
                           </w:p>
                           <w:p>
@@ -3516,22 +3703,64 @@
                           </w:p>
                           <w:p>
                             <w:r>
-                              <w:t>CREATE TABLE "AppointmentType" (</w:t>
-                            </w:r>
-                          </w:p>
-                          <w:p>
-                            <w:r>
-                              <w:t xml:space="preserve">    "appointment_id" INTEGER NOT NULL,</w:t>
-                            </w:r>
-                          </w:p>
-                          <w:p>
-                            <w:r>
-                              <w:t xml:space="preserve">    "type_id" INTEGER NOT NULL,</w:t>
-                            </w:r>
-                          </w:p>
-                          <w:p>
-                            <w:r>
-                              <w:t xml:space="preserve">    FOREIGN KEY("appointment_id") REFERENCES "Appointment"("id")</w:t>
+                              <w:t>CREATE TABLE "</w:t>
+                            </w:r>
+                            <w:proofErr w:type="spellStart"/>
+                            <w:r>
+                              <w:t>AppointmentType</w:t>
+                            </w:r>
+                            <w:proofErr w:type="spellEnd"/>
+                            <w:r>
+                              <w:t>" (</w:t>
+                            </w:r>
+                          </w:p>
+                          <w:p>
+                            <w:r>
+                              <w:t xml:space="preserve">    "</w:t>
+                            </w:r>
+                            <w:proofErr w:type="spellStart"/>
+                            <w:proofErr w:type="gramStart"/>
+                            <w:r>
+                              <w:t>appointment</w:t>
+                            </w:r>
+                            <w:proofErr w:type="gramEnd"/>
+                            <w:r>
+                              <w:t>_id</w:t>
+                            </w:r>
+                            <w:proofErr w:type="spellEnd"/>
+                            <w:r>
+                              <w:t>" INTEGER NOT NULL,</w:t>
+                            </w:r>
+                          </w:p>
+                          <w:p>
+                            <w:r>
+                              <w:t xml:space="preserve">    "</w:t>
+                            </w:r>
+                            <w:proofErr w:type="spellStart"/>
+                            <w:proofErr w:type="gramStart"/>
+                            <w:r>
+                              <w:t>type</w:t>
+                            </w:r>
+                            <w:proofErr w:type="gramEnd"/>
+                            <w:r>
+                              <w:t>_id</w:t>
+                            </w:r>
+                            <w:proofErr w:type="spellEnd"/>
+                            <w:r>
+                              <w:t>" INTEGER NOT NULL,</w:t>
+                            </w:r>
+                          </w:p>
+                          <w:p>
+                            <w:r>
+                              <w:t xml:space="preserve">    FOREIGN KEY("</w:t>
+                            </w:r>
+                            <w:proofErr w:type="spellStart"/>
+                            <w:r>
+                              <w:t>appointment_id</w:t>
+                            </w:r>
+                            <w:proofErr w:type="spellEnd"/>
+                            <w:r>
+                              <w:t>") REFERENCES "Appointment"("id")</w:t>
                             </w:r>
                           </w:p>
                           <w:p>
@@ -3581,7 +3810,15 @@
                           </w:p>
                           <w:p>
                             <w:r>
-                              <w:t xml:space="preserve">    PRIMARY KEY("id" AUTOINCREMENT)</w:t>
+                              <w:t xml:space="preserve">    PRIMARY </w:t>
+                            </w:r>
+                            <w:proofErr w:type="gramStart"/>
+                            <w:r>
+                              <w:t>KEY(</w:t>
+                            </w:r>
+                            <w:proofErr w:type="gramEnd"/>
+                            <w:r>
+                              <w:t>"id" AUTOINCREMENT)</w:t>
                             </w:r>
                           </w:p>
                           <w:p>
@@ -3621,7 +3858,15 @@
                           </w:p>
                           <w:p>
                             <w:r>
-                              <w:t xml:space="preserve">    PRIMARY KEY("id" AUTOINCREMENT)</w:t>
+                              <w:t xml:space="preserve">    PRIMARY </w:t>
+                            </w:r>
+                            <w:proofErr w:type="gramStart"/>
+                            <w:r>
+                              <w:t>KEY(</w:t>
+                            </w:r>
+                            <w:proofErr w:type="gramEnd"/>
+                            <w:r>
+                              <w:t>"id" AUTOINCREMENT)</w:t>
                             </w:r>
                           </w:p>
                           <w:p>
@@ -4198,6 +4443,7 @@
                                   </w:tcBorders>
                                 </w:tcPr>
                                 <w:p>
+                                  <w:proofErr w:type="spellStart"/>
                                   <w:r>
                                     <w:rPr>
                                       <w:rFonts w:ascii="Times New Roman" w:eastAsia="Times New Roman" w:hAnsi="Times New Roman" w:cs="Times New Roman"/>
@@ -4205,6 +4451,7 @@
                                     </w:rPr>
                                     <w:t>patientid</w:t>
                                   </w:r>
+                                  <w:proofErr w:type="spellEnd"/>
                                 </w:p>
                               </w:tc>
                               <w:tc>
@@ -4737,9 +4984,11 @@
                                       <w:sz w:val="16"/>
                                     </w:rPr>
                                   </w:pPr>
+                                  <w:proofErr w:type="spellStart"/>
                                   <w:r>
                                     <w:t>AppointmentType</w:t>
                                   </w:r>
+                                  <w:proofErr w:type="spellEnd"/>
                                 </w:p>
                               </w:tc>
                               <w:tc>
@@ -4819,6 +5068,7 @@
                                   </w:tcBorders>
                                 </w:tcPr>
                                 <w:p>
+                                  <w:proofErr w:type="spellStart"/>
                                   <w:r>
                                     <w:rPr>
                                       <w:rFonts w:ascii="Times New Roman" w:eastAsia="Times New Roman" w:hAnsi="Times New Roman" w:cs="Times New Roman"/>
@@ -4826,6 +5076,7 @@
                                     </w:rPr>
                                     <w:t>appointmentid</w:t>
                                   </w:r>
+                                  <w:proofErr w:type="spellEnd"/>
                                 </w:p>
                               </w:tc>
                               <w:tc>
@@ -4922,6 +5173,7 @@
                                   </w:tcBorders>
                                 </w:tcPr>
                                 <w:p>
+                                  <w:proofErr w:type="spellStart"/>
                                   <w:r>
                                     <w:rPr>
                                       <w:rFonts w:ascii="Times New Roman" w:eastAsia="Times New Roman" w:hAnsi="Times New Roman" w:cs="Times New Roman"/>
@@ -4929,6 +5181,7 @@
                                     </w:rPr>
                                     <w:t>typeid</w:t>
                                   </w:r>
+                                  <w:proofErr w:type="spellEnd"/>
                                 </w:p>
                               </w:tc>
                               <w:tc>
@@ -6695,7 +6948,11 @@
           </mc:Choice>
           <mc:Fallback>
             <w:pict>
-              <v:shape w14:anchorId="793B7640" id="_x0000_s1039" type="#_x0000_t202" style="position:absolute;margin-left:200.95pt;margin-top:0;width:383.25pt;height:757.5pt;z-index:251719680;visibility:visible;mso-wrap-style:square;mso-width-percent:0;mso-height-percent:0;mso-wrap-distance-left:9pt;mso-wrap-distance-top:3.6pt;mso-wrap-distance-right:9pt;mso-wrap-distance-bottom:3.6pt;mso-position-horizontal:absolute;mso-position-horizontal-relative:margin;mso-position-vertical:absolute;mso-position-vertical-relative:text;mso-width-percent:0;mso-height-percent:0;mso-width-relative:margin;mso-height-relative:margin;v-text-anchor:top" o:gfxdata="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" filled="f">
+              <v:shapetype w14:anchorId="793B7640" id="_x0000_t202" coordsize="21600,21600" o:spt="202" path="m,l,21600r21600,l21600,xe">
+                <v:stroke joinstyle="miter"/>
+                <v:path gradientshapeok="t" o:connecttype="rect"/>
+              </v:shapetype>
+              <v:shape id="_x0000_s1039" type="#_x0000_t202" style="position:absolute;margin-left:200.95pt;margin-top:0;width:383.25pt;height:757.5pt;z-index:251719680;visibility:visible;mso-wrap-style:square;mso-width-percent:0;mso-height-percent:0;mso-wrap-distance-left:9pt;mso-wrap-distance-top:3.6pt;mso-wrap-distance-right:9pt;mso-wrap-distance-bottom:3.6pt;mso-position-horizontal:absolute;mso-position-horizontal-relative:margin;mso-position-vertical:absolute;mso-position-vertical-relative:text;mso-width-percent:0;mso-height-percent:0;mso-width-relative:margin;mso-height-relative:margin;v-text-anchor:top" o:gfxdata="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" filled="f">
                 <v:textbox>
                   <w:txbxContent>
                     <w:p>
@@ -7018,6 +7275,7 @@
                             </w:tcBorders>
                           </w:tcPr>
                           <w:p>
+                            <w:proofErr w:type="spellStart"/>
                             <w:r>
                               <w:rPr>
                                 <w:rFonts w:ascii="Times New Roman" w:eastAsia="Times New Roman" w:hAnsi="Times New Roman" w:cs="Times New Roman"/>
@@ -7025,6 +7283,7 @@
                               </w:rPr>
                               <w:t>patientid</w:t>
                             </w:r>
+                            <w:proofErr w:type="spellEnd"/>
                           </w:p>
                         </w:tc>
                         <w:tc>
@@ -7557,9 +7816,11 @@
                                 <w:sz w:val="16"/>
                               </w:rPr>
                             </w:pPr>
+                            <w:proofErr w:type="spellStart"/>
                             <w:r>
                               <w:t>AppointmentType</w:t>
                             </w:r>
+                            <w:proofErr w:type="spellEnd"/>
                           </w:p>
                         </w:tc>
                         <w:tc>
@@ -7639,6 +7900,7 @@
                             </w:tcBorders>
                           </w:tcPr>
                           <w:p>
+                            <w:proofErr w:type="spellStart"/>
                             <w:r>
                               <w:rPr>
                                 <w:rFonts w:ascii="Times New Roman" w:eastAsia="Times New Roman" w:hAnsi="Times New Roman" w:cs="Times New Roman"/>
@@ -7646,6 +7908,7 @@
                               </w:rPr>
                               <w:t>appointmentid</w:t>
                             </w:r>
+                            <w:proofErr w:type="spellEnd"/>
                           </w:p>
                         </w:tc>
                         <w:tc>
@@ -7742,6 +8005,7 @@
                             </w:tcBorders>
                           </w:tcPr>
                           <w:p>
+                            <w:proofErr w:type="spellStart"/>
                             <w:r>
                               <w:rPr>
                                 <w:rFonts w:ascii="Times New Roman" w:eastAsia="Times New Roman" w:hAnsi="Times New Roman" w:cs="Times New Roman"/>
@@ -7749,6 +8013,7 @@
                               </w:rPr>
                               <w:t>typeid</w:t>
                             </w:r>
+                            <w:proofErr w:type="spellEnd"/>
                           </w:p>
                         </w:tc>
                         <w:tc>
@@ -9574,7 +9839,14 @@
                           <w:p>
                             <w:r>
                               <w:tab/>
-                              <w:t>patientid FK INT NOT NULL,</w:t>
+                            </w:r>
+                            <w:proofErr w:type="spellStart"/>
+                            <w:r>
+                              <w:t>patientid</w:t>
+                            </w:r>
+                            <w:proofErr w:type="spellEnd"/>
+                            <w:r>
+                              <w:t xml:space="preserve"> FK INT NOT NULL,</w:t>
                             </w:r>
                           </w:p>
                           <w:p>
@@ -9601,20 +9873,39 @@
                             </w:r>
                           </w:p>
                           <w:p>
-                            <w:r>
-                              <w:t>AppointmentType (</w:t>
+                            <w:proofErr w:type="spellStart"/>
+                            <w:r>
+                              <w:t>AppointmentType</w:t>
+                            </w:r>
+                            <w:proofErr w:type="spellEnd"/>
+                            <w:r>
+                              <w:t xml:space="preserve"> (</w:t>
                             </w:r>
                           </w:p>
                           <w:p>
                             <w:r>
                               <w:tab/>
-                              <w:t>appointmentid FK INT NOT NULL</w:t>
+                            </w:r>
+                            <w:proofErr w:type="spellStart"/>
+                            <w:r>
+                              <w:t>appointmentid</w:t>
+                            </w:r>
+                            <w:proofErr w:type="spellEnd"/>
+                            <w:r>
+                              <w:t xml:space="preserve"> FK INT NOT NULL</w:t>
                             </w:r>
                           </w:p>
                           <w:p>
                             <w:r>
                               <w:tab/>
-                              <w:t>typeid FK INT NOT NULL</w:t>
+                            </w:r>
+                            <w:proofErr w:type="spellStart"/>
+                            <w:r>
+                              <w:t>typeid</w:t>
+                            </w:r>
+                            <w:proofErr w:type="spellEnd"/>
+                            <w:r>
+                              <w:t xml:space="preserve"> FK INT NOT NULL</w:t>
                             </w:r>
                           </w:p>
                           <w:p>
@@ -9682,7 +9973,14 @@
                           <w:p>
                             <w:r>
                               <w:tab/>
-                              <w:t>studnum INT UNIQUE</w:t>
+                            </w:r>
+                            <w:proofErr w:type="spellStart"/>
+                            <w:r>
+                              <w:t>studnum</w:t>
+                            </w:r>
+                            <w:proofErr w:type="spellEnd"/>
+                            <w:r>
+                              <w:t xml:space="preserve"> INT UNIQUE</w:t>
                             </w:r>
                           </w:p>
                           <w:p>
@@ -10390,7 +10688,7 @@
           <w:noProof/>
         </w:rPr>
         <w:drawing>
-          <wp:inline distT="0" distB="0" distL="0" distR="0" wp14:anchorId="267FA67C" wp14:editId="33C8D4B5">
+          <wp:inline distT="0" distB="0" distL="0" distR="0" wp14:anchorId="267FA67C" wp14:editId="01F9F497">
             <wp:extent cx="3138397" cy="2351315"/>
             <wp:effectExtent l="0" t="0" r="5080" b="0"/>
             <wp:docPr id="5309616" name="Picture 1"/>
@@ -10407,7 +10705,7 @@
                     </pic:cNvPicPr>
                   </pic:nvPicPr>
                   <pic:blipFill>
-                    <a:blip r:embed="rId15" cstate="print">
+                    <a:blip r:embed="rId19" cstate="print">
                       <a:extLst>
                         <a:ext uri="{28A0092B-C50C-407E-A947-70E740481C1C}">
                           <a14:useLocalDpi xmlns:a14="http://schemas.microsoft.com/office/drawing/2010/main" val="0"/>
@@ -10443,7 +10741,7 @@
           <w:noProof/>
         </w:rPr>
         <w:drawing>
-          <wp:inline distT="0" distB="0" distL="0" distR="0" wp14:anchorId="309E9DE1" wp14:editId="5A3D9D36">
+          <wp:inline distT="0" distB="0" distL="0" distR="0" wp14:anchorId="309E9DE1" wp14:editId="23DA1F92">
             <wp:extent cx="3138398" cy="2351315"/>
             <wp:effectExtent l="0" t="0" r="5080" b="0"/>
             <wp:docPr id="870738489" name="Picture 2"/>
@@ -10460,7 +10758,7 @@
                     </pic:cNvPicPr>
                   </pic:nvPicPr>
                   <pic:blipFill>
-                    <a:blip r:embed="rId16" cstate="print">
+                    <a:blip r:embed="rId20" cstate="print">
                       <a:extLst>
                         <a:ext uri="{28A0092B-C50C-407E-A947-70E740481C1C}">
                           <a14:useLocalDpi xmlns:a14="http://schemas.microsoft.com/office/drawing/2010/main" val="0"/>
@@ -10496,7 +10794,7 @@
           <w:noProof/>
         </w:rPr>
         <w:drawing>
-          <wp:inline distT="0" distB="0" distL="0" distR="0" wp14:anchorId="08FB5DFB" wp14:editId="6E6A174C">
+          <wp:inline distT="0" distB="0" distL="0" distR="0" wp14:anchorId="08FB5DFB" wp14:editId="7C8C0CF5">
             <wp:extent cx="3154248" cy="2363190"/>
             <wp:effectExtent l="0" t="0" r="8255" b="0"/>
             <wp:docPr id="2097616850" name="Picture 3"/>
@@ -10513,7 +10811,7 @@
                     </pic:cNvPicPr>
                   </pic:nvPicPr>
                   <pic:blipFill>
-                    <a:blip r:embed="rId17" cstate="print">
+                    <a:blip r:embed="rId21" cstate="print">
                       <a:extLst>
                         <a:ext uri="{28A0092B-C50C-407E-A947-70E740481C1C}">
                           <a14:useLocalDpi xmlns:a14="http://schemas.microsoft.com/office/drawing/2010/main" val="0"/>
@@ -10549,7 +10847,7 @@
           <w:noProof/>
         </w:rPr>
         <w:drawing>
-          <wp:inline distT="0" distB="0" distL="0" distR="0" wp14:anchorId="228D62EC" wp14:editId="7C8BDC74">
+          <wp:inline distT="0" distB="0" distL="0" distR="0" wp14:anchorId="228D62EC" wp14:editId="3C008F73">
             <wp:extent cx="3071798" cy="2375065"/>
             <wp:effectExtent l="0" t="0" r="0" b="6350"/>
             <wp:docPr id="1751336236" name="Picture 7" descr="A screenshot of a medical test&#10;&#10;Description automatically generated with low confidence"/>
@@ -10566,7 +10864,7 @@
                     </pic:cNvPicPr>
                   </pic:nvPicPr>
                   <pic:blipFill>
-                    <a:blip r:embed="rId18" cstate="print">
+                    <a:blip r:embed="rId22" cstate="print">
                       <a:extLst>
                         <a:ext uri="{28A0092B-C50C-407E-A947-70E740481C1C}">
                           <a14:useLocalDpi xmlns:a14="http://schemas.microsoft.com/office/drawing/2010/main" val="0"/>
@@ -11876,7 +12174,7 @@
                     </pic:cNvPicPr>
                   </pic:nvPicPr>
                   <pic:blipFill>
-                    <a:blip r:embed="rId19">
+                    <a:blip r:embed="rId23">
                       <a:extLst>
                         <a:ext uri="{28A0092B-C50C-407E-A947-70E740481C1C}">
                           <a14:useLocalDpi xmlns:a14="http://schemas.microsoft.com/office/drawing/2010/main" val="0"/>
@@ -11929,7 +12227,7 @@
                     </pic:cNvPicPr>
                   </pic:nvPicPr>
                   <pic:blipFill>
-                    <a:blip r:embed="rId20">
+                    <a:blip r:embed="rId24">
                       <a:extLst>
                         <a:ext uri="{28A0092B-C50C-407E-A947-70E740481C1C}">
                           <a14:useLocalDpi xmlns:a14="http://schemas.microsoft.com/office/drawing/2010/main" val="0"/>
@@ -11982,7 +12280,7 @@
                     </pic:cNvPicPr>
                   </pic:nvPicPr>
                   <pic:blipFill>
-                    <a:blip r:embed="rId21">
+                    <a:blip r:embed="rId25">
                       <a:extLst>
                         <a:ext uri="{28A0092B-C50C-407E-A947-70E740481C1C}">
                           <a14:useLocalDpi xmlns:a14="http://schemas.microsoft.com/office/drawing/2010/main" val="0"/>
@@ -12074,9 +12372,27 @@
                                 <w:sz w:val="16"/>
                                 <w:szCs w:val="16"/>
                               </w:rPr>
-                              <w:t xml:space="preserve">About sqlite. (n.d.). Retrieved August 11, 2023, from </w:t>
-                            </w:r>
-                            <w:hyperlink r:id="rId22" w:history="1">
+                              <w:t xml:space="preserve">About </w:t>
+                            </w:r>
+                            <w:proofErr w:type="spellStart"/>
+                            <w:r>
+                              <w:rPr>
+                                <w:color w:val="000000"/>
+                                <w:sz w:val="16"/>
+                                <w:szCs w:val="16"/>
+                              </w:rPr>
+                              <w:t>sqlite</w:t>
+                            </w:r>
+                            <w:proofErr w:type="spellEnd"/>
+                            <w:r>
+                              <w:rPr>
+                                <w:color w:val="000000"/>
+                                <w:sz w:val="16"/>
+                                <w:szCs w:val="16"/>
+                              </w:rPr>
+                              <w:t xml:space="preserve">. (n.d.). Retrieved August 11, 2023, from </w:t>
+                            </w:r>
+                            <w:hyperlink r:id="rId26" w:history="1">
                               <w:r>
                                 <w:rPr>
                                   <w:rStyle w:val="Hyperlink"/>
@@ -12109,9 +12425,27 @@
                                 <w:sz w:val="16"/>
                                 <w:szCs w:val="16"/>
                               </w:rPr>
-                              <w:t xml:space="preserve">About—Db browser for sqlite. (n.d.). Retrieved August 11, 2023, from </w:t>
-                            </w:r>
-                            <w:hyperlink r:id="rId23" w:history="1">
+                              <w:t xml:space="preserve">About—Db browser for </w:t>
+                            </w:r>
+                            <w:proofErr w:type="spellStart"/>
+                            <w:r>
+                              <w:rPr>
+                                <w:color w:val="000000"/>
+                                <w:sz w:val="16"/>
+                                <w:szCs w:val="16"/>
+                              </w:rPr>
+                              <w:t>sqlite</w:t>
+                            </w:r>
+                            <w:proofErr w:type="spellEnd"/>
+                            <w:r>
+                              <w:rPr>
+                                <w:color w:val="000000"/>
+                                <w:sz w:val="16"/>
+                                <w:szCs w:val="16"/>
+                              </w:rPr>
+                              <w:t xml:space="preserve">. (n.d.). Retrieved August 11, 2023, from </w:t>
+                            </w:r>
+                            <w:hyperlink r:id="rId27" w:history="1">
                               <w:r>
                                 <w:rPr>
                                   <w:rStyle w:val="Hyperlink"/>
@@ -12226,7 +12560,7 @@
                               </w:rPr>
                               <w:t xml:space="preserve"> units 104. </w:t>
                             </w:r>
-                            <w:hyperlink r:id="rId24" w:history="1">
+                            <w:hyperlink r:id="rId28" w:history="1">
                               <w:r>
                                 <w:rPr>
                                   <w:rStyle w:val="Hyperlink"/>
@@ -12253,20 +12587,48 @@
                                 <w:szCs w:val="16"/>
                               </w:rPr>
                             </w:pPr>
+                            <w:proofErr w:type="spellStart"/>
                             <w:r>
                               <w:rPr>
                                 <w:color w:val="000000"/>
                                 <w:sz w:val="16"/>
                                 <w:szCs w:val="16"/>
                               </w:rPr>
-                              <w:t xml:space="preserve">Freeplane team. (n.d.). Home—Freeplane documentation. Retrieved </w:t>
-                            </w:r>
+                              <w:t>Freeplane</w:t>
+                            </w:r>
+                            <w:proofErr w:type="spellEnd"/>
                             <w:r>
                               <w:rPr>
                                 <w:color w:val="000000"/>
                                 <w:sz w:val="16"/>
                                 <w:szCs w:val="16"/>
                               </w:rPr>
+                              <w:t xml:space="preserve"> team. (n.d.). Home—</w:t>
+                            </w:r>
+                            <w:proofErr w:type="spellStart"/>
+                            <w:r>
+                              <w:rPr>
+                                <w:color w:val="000000"/>
+                                <w:sz w:val="16"/>
+                                <w:szCs w:val="16"/>
+                              </w:rPr>
+                              <w:t>Freeplane</w:t>
+                            </w:r>
+                            <w:proofErr w:type="spellEnd"/>
+                            <w:r>
+                              <w:rPr>
+                                <w:color w:val="000000"/>
+                                <w:sz w:val="16"/>
+                                <w:szCs w:val="16"/>
+                              </w:rPr>
+                              <w:t xml:space="preserve"> documentation. Retrieved </w:t>
+                            </w:r>
+                            <w:r>
+                              <w:rPr>
+                                <w:color w:val="000000"/>
+                                <w:sz w:val="16"/>
+                                <w:szCs w:val="16"/>
+                              </w:rPr>
                               <w:t>May</w:t>
                             </w:r>
                             <w:r>
@@ -12277,7 +12639,7 @@
                               </w:rPr>
                               <w:t xml:space="preserve"> 23, 2023, from </w:t>
                             </w:r>
-                            <w:hyperlink r:id="rId25" w:history="1">
+                            <w:hyperlink r:id="rId29" w:history="1">
                               <w:r>
                                 <w:rPr>
                                   <w:rStyle w:val="Hyperlink"/>
@@ -12328,7 +12690,7 @@
                               </w:rPr>
                               <w:t xml:space="preserve"> 23, 2023, from </w:t>
                             </w:r>
-                            <w:hyperlink r:id="rId26" w:history="1">
+                            <w:hyperlink r:id="rId30" w:history="1">
                               <w:r>
                                 <w:rPr>
                                   <w:rStyle w:val="Hyperlink"/>
@@ -12361,9 +12723,45 @@
                                 <w:sz w:val="16"/>
                                 <w:szCs w:val="16"/>
                               </w:rPr>
-                              <w:t xml:space="preserve">Gnome / dia · gitlab. (n.d.). GitLab. Retrieved August 11, 2023, from </w:t>
-                            </w:r>
-                            <w:hyperlink r:id="rId27" w:history="1">
+                              <w:t xml:space="preserve">Gnome / </w:t>
+                            </w:r>
+                            <w:proofErr w:type="spellStart"/>
+                            <w:r>
+                              <w:rPr>
+                                <w:color w:val="000000"/>
+                                <w:sz w:val="16"/>
+                                <w:szCs w:val="16"/>
+                              </w:rPr>
+                              <w:t>dia</w:t>
+                            </w:r>
+                            <w:proofErr w:type="spellEnd"/>
+                            <w:r>
+                              <w:rPr>
+                                <w:color w:val="000000"/>
+                                <w:sz w:val="16"/>
+                                <w:szCs w:val="16"/>
+                              </w:rPr>
+                              <w:t xml:space="preserve"> · </w:t>
+                            </w:r>
+                            <w:proofErr w:type="spellStart"/>
+                            <w:r>
+                              <w:rPr>
+                                <w:color w:val="000000"/>
+                                <w:sz w:val="16"/>
+                                <w:szCs w:val="16"/>
+                              </w:rPr>
+                              <w:t>gitlab</w:t>
+                            </w:r>
+                            <w:proofErr w:type="spellEnd"/>
+                            <w:r>
+                              <w:rPr>
+                                <w:color w:val="000000"/>
+                                <w:sz w:val="16"/>
+                                <w:szCs w:val="16"/>
+                              </w:rPr>
+                              <w:t xml:space="preserve">. (n.d.). GitLab. Retrieved August 11, 2023, from </w:t>
+                            </w:r>
+                            <w:hyperlink r:id="rId31" w:history="1">
                               <w:r>
                                 <w:rPr>
                                   <w:rStyle w:val="Hyperlink"/>
@@ -12390,20 +12788,48 @@
                                 <w:szCs w:val="16"/>
                               </w:rPr>
                             </w:pPr>
+                            <w:proofErr w:type="spellStart"/>
                             <w:r>
                               <w:rPr>
                                 <w:color w:val="000000"/>
                                 <w:sz w:val="16"/>
                                 <w:szCs w:val="16"/>
                               </w:rPr>
-                              <w:t xml:space="preserve">Lucidchart. (n.d.). Intelligent diagramming. Lucidchart. Retrieved </w:t>
-                            </w:r>
+                              <w:t>Lucidchart</w:t>
+                            </w:r>
+                            <w:proofErr w:type="spellEnd"/>
                             <w:r>
                               <w:rPr>
                                 <w:color w:val="000000"/>
                                 <w:sz w:val="16"/>
                                 <w:szCs w:val="16"/>
                               </w:rPr>
+                              <w:t xml:space="preserve">. (n.d.). Intelligent diagramming. </w:t>
+                            </w:r>
+                            <w:proofErr w:type="spellStart"/>
+                            <w:r>
+                              <w:rPr>
+                                <w:color w:val="000000"/>
+                                <w:sz w:val="16"/>
+                                <w:szCs w:val="16"/>
+                              </w:rPr>
+                              <w:t>Lucidchart</w:t>
+                            </w:r>
+                            <w:proofErr w:type="spellEnd"/>
+                            <w:r>
+                              <w:rPr>
+                                <w:color w:val="000000"/>
+                                <w:sz w:val="16"/>
+                                <w:szCs w:val="16"/>
+                              </w:rPr>
+                              <w:t xml:space="preserve">. Retrieved </w:t>
+                            </w:r>
+                            <w:r>
+                              <w:rPr>
+                                <w:color w:val="000000"/>
+                                <w:sz w:val="16"/>
+                                <w:szCs w:val="16"/>
+                              </w:rPr>
                               <w:t>May</w:t>
                             </w:r>
                             <w:r>
@@ -12414,7 +12840,7 @@
                               </w:rPr>
                               <w:t xml:space="preserve"> 23, 2023, from </w:t>
                             </w:r>
-                            <w:hyperlink r:id="rId28" w:history="1">
+                            <w:hyperlink r:id="rId32" w:history="1">
                               <w:r>
                                 <w:rPr>
                                   <w:rStyle w:val="Hyperlink"/>
@@ -12465,7 +12891,7 @@
                               </w:rPr>
                               <w:t xml:space="preserve"> 23, 2023, from </w:t>
                             </w:r>
-                            <w:hyperlink r:id="rId29" w:history="1">
+                            <w:hyperlink r:id="rId33" w:history="1">
                               <w:r>
                                 <w:rPr>
                                   <w:rStyle w:val="Hyperlink"/>
@@ -12516,7 +12942,7 @@
                               </w:rPr>
                               <w:t xml:space="preserve"> 23, 2023, from </w:t>
                             </w:r>
-                            <w:hyperlink r:id="rId30" w:history="1">
+                            <w:hyperlink r:id="rId34" w:history="1">
                               <w:r>
                                 <w:rPr>
                                   <w:rStyle w:val="Hyperlink"/>
@@ -12575,7 +13001,7 @@
                               </w:rPr>
                               <w:t xml:space="preserve"> 23, 2023, from </w:t>
                             </w:r>
-                            <w:hyperlink r:id="rId31" w:history="1">
+                            <w:hyperlink r:id="rId35" w:history="1">
                               <w:r>
                                 <w:rPr>
                                   <w:rStyle w:val="Hyperlink"/>
@@ -12608,7 +13034,7 @@
                               </w:rPr>
                               <w:t xml:space="preserve">Adobe. (n.d.). What is Adobe XD and what is it used for. What is Adobe XD used for? </w:t>
                             </w:r>
-                            <w:hyperlink r:id="rId32" w:history="1">
+                            <w:hyperlink r:id="rId36" w:history="1">
                               <w:r>
                                 <w:rPr>
                                   <w:rStyle w:val="Hyperlink"/>
@@ -12640,7 +13066,7 @@
                               </w:rPr>
                               <w:t xml:space="preserve">Limited, R. C. (n.d.). PyQt5: Python bindings for the Qt cross platform application toolkit. Retrieved June 1, 2023, from </w:t>
                             </w:r>
-                            <w:hyperlink r:id="rId33" w:history="1">
+                            <w:hyperlink r:id="rId37" w:history="1">
                               <w:r>
                                 <w:rPr>
                                   <w:rStyle w:val="Hyperlink"/>
@@ -12696,7 +13122,7 @@
                         </w:rPr>
                         <w:t xml:space="preserve">About sqlite. (n.d.). Retrieved August 11, 2023, from </w:t>
                       </w:r>
-                      <w:hyperlink r:id="rId34" w:history="1">
+                      <w:hyperlink r:id="rId38" w:history="1">
                         <w:r>
                           <w:rPr>
                             <w:rStyle w:val="Hyperlink"/>
@@ -12731,7 +13157,7 @@
                         </w:rPr>
                         <w:t xml:space="preserve">About—Db browser for sqlite. (n.d.). Retrieved August 11, 2023, from </w:t>
                       </w:r>
-                      <w:hyperlink r:id="rId35" w:history="1">
+                      <w:hyperlink r:id="rId39" w:history="1">
                         <w:r>
                           <w:rPr>
                             <w:rStyle w:val="Hyperlink"/>
@@ -12846,7 +13272,7 @@
                         </w:rPr>
                         <w:t xml:space="preserve"> units 104. </w:t>
                       </w:r>
-                      <w:hyperlink r:id="rId36" w:history="1">
+                      <w:hyperlink r:id="rId40" w:history="1">
                         <w:r>
                           <w:rPr>
                             <w:rStyle w:val="Hyperlink"/>
@@ -12897,7 +13323,7 @@
                         </w:rPr>
                         <w:t xml:space="preserve"> 23, 2023, from </w:t>
                       </w:r>
-                      <w:hyperlink r:id="rId37" w:history="1">
+                      <w:hyperlink r:id="rId41" w:history="1">
                         <w:r>
                           <w:rPr>
                             <w:rStyle w:val="Hyperlink"/>
@@ -12948,7 +13374,7 @@
                         </w:rPr>
                         <w:t xml:space="preserve"> 23, 2023, from </w:t>
                       </w:r>
-                      <w:hyperlink r:id="rId38" w:history="1">
+                      <w:hyperlink r:id="rId42" w:history="1">
                         <w:r>
                           <w:rPr>
                             <w:rStyle w:val="Hyperlink"/>
@@ -12983,7 +13409,7 @@
                         </w:rPr>
                         <w:t xml:space="preserve">Gnome / dia · gitlab. (n.d.). GitLab. Retrieved August 11, 2023, from </w:t>
                       </w:r>
-                      <w:hyperlink r:id="rId39" w:history="1">
+                      <w:hyperlink r:id="rId43" w:history="1">
                         <w:r>
                           <w:rPr>
                             <w:rStyle w:val="Hyperlink"/>
@@ -13034,7 +13460,7 @@
                         </w:rPr>
                         <w:t xml:space="preserve"> 23, 2023, from </w:t>
                       </w:r>
-                      <w:hyperlink r:id="rId40" w:history="1">
+                      <w:hyperlink r:id="rId44" w:history="1">
                         <w:r>
                           <w:rPr>
                             <w:rStyle w:val="Hyperlink"/>
@@ -13085,7 +13511,7 @@
                         </w:rPr>
                         <w:t xml:space="preserve"> 23, 2023, from </w:t>
                       </w:r>
-                      <w:hyperlink r:id="rId41" w:history="1">
+                      <w:hyperlink r:id="rId45" w:history="1">
                         <w:r>
                           <w:rPr>
                             <w:rStyle w:val="Hyperlink"/>
@@ -13136,7 +13562,7 @@
                         </w:rPr>
                         <w:t xml:space="preserve"> 23, 2023, from </w:t>
                       </w:r>
-                      <w:hyperlink r:id="rId42" w:history="1">
+                      <w:hyperlink r:id="rId46" w:history="1">
                         <w:r>
                           <w:rPr>
                             <w:rStyle w:val="Hyperlink"/>
@@ -13195,7 +13621,7 @@
                         </w:rPr>
                         <w:t xml:space="preserve"> 23, 2023, from </w:t>
                       </w:r>
-                      <w:hyperlink r:id="rId43" w:history="1">
+                      <w:hyperlink r:id="rId47" w:history="1">
                         <w:r>
                           <w:rPr>
                             <w:rStyle w:val="Hyperlink"/>
@@ -13228,7 +13654,7 @@
                         </w:rPr>
                         <w:t xml:space="preserve">Adobe. (n.d.). What is Adobe XD and what is it used for. What is Adobe XD used for? </w:t>
                       </w:r>
-                      <w:hyperlink r:id="rId44" w:history="1">
+                      <w:hyperlink r:id="rId48" w:history="1">
                         <w:r>
                           <w:rPr>
                             <w:rStyle w:val="Hyperlink"/>
@@ -13260,7 +13686,7 @@
                         </w:rPr>
                         <w:t xml:space="preserve">Limited, R. C. (n.d.). PyQt5: Python bindings for the Qt cross platform application toolkit. Retrieved June 1, 2023, from </w:t>
                       </w:r>
-                      <w:hyperlink r:id="rId45" w:history="1">
+                      <w:hyperlink r:id="rId49" w:history="1">
                         <w:r>
                           <w:rPr>
                             <w:rStyle w:val="Hyperlink"/>
@@ -14076,7 +14502,7 @@
       <w:pPr>
         <w:pStyle w:val="Heading1"/>
         <w:sectPr>
-          <w:headerReference w:type="default" r:id="rId46"/>
+          <w:headerReference w:type="default" r:id="rId50"/>
           <w:pgSz w:w="23811" w:h="16838" w:orient="landscape" w:code="8"/>
           <w:pgMar w:top="1440" w:right="1440" w:bottom="1440" w:left="1440" w:header="708" w:footer="708" w:gutter="0"/>
           <w:cols w:space="708"/>
@@ -14088,6 +14514,9 @@
     <w:bookmarkEnd w:id="4"/>
     <w:p>
       <w:r>
+        <w:rPr>
+          <w:noProof/>
+        </w:rPr>
         <w:object w:dxaOrig="31292" w:dyaOrig="28044" w14:anchorId="58264A51">
           <v:shapetype id="_x0000_t75" coordsize="21600,21600" o:spt="75" o:preferrelative="t" path="m@4@5l@4@11@9@11@9@5xe" filled="f" stroked="f">
             <v:stroke joinstyle="miter"/>
@@ -14108,10 +14537,10 @@
             <v:path o:extrusionok="f" gradientshapeok="t" o:connecttype="rect"/>
             <o:lock v:ext="edit" aspectratio="t"/>
           </v:shapetype>
-          <v:shape id="_x0000_i1025" type="#_x0000_t75" style="width:966.4pt;height:784.9pt" o:ole="">
-            <v:imagedata r:id="rId47" o:title=""/>
+          <v:shape id="_x0000_i1030" type="#_x0000_t75" alt="" style="width:967pt;height:785pt;mso-width-percent:0;mso-height-percent:0;mso-width-percent:0;mso-height-percent:0" o:ole="">
+            <v:imagedata r:id="rId51" o:title=""/>
           </v:shape>
-          <o:OLEObject Type="Embed" ProgID="Word.OpenDocumentText.12" ShapeID="_x0000_i1025" DrawAspect="Content" ObjectID="_1753881092" r:id="rId48"/>
+          <o:OLEObject Type="Embed" ProgID="Word.OpenDocumentText.12" ShapeID="_x0000_i1030" DrawAspect="Content" ObjectID="_1754755721" r:id="rId52"/>
         </w:object>
       </w:r>
     </w:p>
@@ -14119,11 +14548,14 @@
     <w:bookmarkEnd w:id="5"/>
     <w:p>
       <w:r>
+        <w:rPr>
+          <w:noProof/>
+        </w:rPr>
         <w:object w:dxaOrig="31564" w:dyaOrig="31350" w14:anchorId="1079A38C">
-          <v:shape id="_x0000_i1026" type="#_x0000_t75" style="width:1231.1pt;height:809.25pt" o:ole="">
-            <v:imagedata r:id="rId49" o:title=""/>
+          <v:shape id="_x0000_i1029" type="#_x0000_t75" alt="" style="width:1231pt;height:809pt;mso-width-percent:0;mso-height-percent:0;mso-width-percent:0;mso-height-percent:0" o:ole="">
+            <v:imagedata r:id="rId53" o:title=""/>
           </v:shape>
-          <o:OLEObject Type="Embed" ProgID="Word.OpenDocumentText.12" ShapeID="_x0000_i1026" DrawAspect="Content" ObjectID="_1753881093" r:id="rId50"/>
+          <o:OLEObject Type="Embed" ProgID="Word.OpenDocumentText.12" ShapeID="_x0000_i1029" DrawAspect="Content" ObjectID="_1754755722" r:id="rId54"/>
         </w:object>
       </w:r>
     </w:p>
@@ -14134,11 +14566,14 @@
         <w:ind w:firstLine="720"/>
       </w:pPr>
       <w:r>
+        <w:rPr>
+          <w:noProof/>
+        </w:rPr>
         <w:object w:dxaOrig="31564" w:dyaOrig="31350" w14:anchorId="226A9AA3">
-          <v:shape id="_x0000_i1027" type="#_x0000_t75" style="width:1068.85pt;height:818.35pt" o:ole="">
-            <v:imagedata r:id="rId51" o:title=""/>
+          <v:shape id="_x0000_i1028" type="#_x0000_t75" alt="" style="width:1068pt;height:818pt;mso-width-percent:0;mso-height-percent:0;mso-width-percent:0;mso-height-percent:0" o:ole="">
+            <v:imagedata r:id="rId55" o:title=""/>
           </v:shape>
-          <o:OLEObject Type="Embed" ProgID="Word.OpenDocumentText.12" ShapeID="_x0000_i1027" DrawAspect="Content" ObjectID="_1753881094" r:id="rId52"/>
+          <o:OLEObject Type="Embed" ProgID="Word.OpenDocumentText.12" ShapeID="_x0000_i1028" DrawAspect="Content" ObjectID="_1754755723" r:id="rId56"/>
         </w:object>
       </w:r>
     </w:p>
@@ -14149,11 +14584,14 @@
         <w:ind w:firstLine="720"/>
       </w:pPr>
       <w:r>
+        <w:rPr>
+          <w:noProof/>
+        </w:rPr>
         <w:object w:dxaOrig="31564" w:dyaOrig="30369" w14:anchorId="67BEAA99">
-          <v:shape id="_x0000_i1028" type="#_x0000_t75" style="width:948.15pt;height:793pt" o:ole="">
-            <v:imagedata r:id="rId53" o:title=""/>
+          <v:shape id="_x0000_i1027" type="#_x0000_t75" alt="" style="width:948pt;height:793pt;mso-width-percent:0;mso-height-percent:0;mso-width-percent:0;mso-height-percent:0" o:ole="">
+            <v:imagedata r:id="rId57" o:title=""/>
           </v:shape>
-          <o:OLEObject Type="Embed" ProgID="Word.OpenDocumentText.12" ShapeID="_x0000_i1028" DrawAspect="Content" ObjectID="_1753881095" r:id="rId54"/>
+          <o:OLEObject Type="Embed" ProgID="Word.OpenDocumentText.12" ShapeID="_x0000_i1027" DrawAspect="Content" ObjectID="_1754755724" r:id="rId58"/>
         </w:object>
       </w:r>
     </w:p>
@@ -14164,11 +14602,14 @@
         <w:ind w:firstLine="720"/>
       </w:pPr>
       <w:r>
+        <w:rPr>
+          <w:noProof/>
+        </w:rPr>
         <w:object w:dxaOrig="31564" w:dyaOrig="31350" w14:anchorId="4F3D24C8">
-          <v:shape id="_x0000_i1029" type="#_x0000_t75" style="width:948.15pt;height:818.35pt" o:ole="">
-            <v:imagedata r:id="rId55" o:title=""/>
+          <v:shape id="_x0000_i1026" type="#_x0000_t75" alt="" style="width:948pt;height:818pt;mso-width-percent:0;mso-height-percent:0;mso-width-percent:0;mso-height-percent:0" o:ole="">
+            <v:imagedata r:id="rId59" o:title=""/>
           </v:shape>
-          <o:OLEObject Type="Embed" ProgID="Word.OpenDocumentText.12" ShapeID="_x0000_i1029" DrawAspect="Content" ObjectID="_1753881096" r:id="rId56"/>
+          <o:OLEObject Type="Embed" ProgID="Word.OpenDocumentText.12" ShapeID="_x0000_i1026" DrawAspect="Content" ObjectID="_1754755725" r:id="rId60"/>
         </w:object>
       </w:r>
     </w:p>
@@ -14179,16 +14620,19 @@
         <w:ind w:firstLine="720"/>
       </w:pPr>
       <w:r>
+        <w:rPr>
+          <w:noProof/>
+        </w:rPr>
         <w:object w:dxaOrig="31564" w:dyaOrig="31350" w14:anchorId="19FD303A">
-          <v:shape id="_x0000_i1030" type="#_x0000_t75" style="width:948.15pt;height:818.35pt" o:ole="">
-            <v:imagedata r:id="rId57" o:title=""/>
+          <v:shape id="_x0000_i1025" type="#_x0000_t75" alt="" style="width:948pt;height:818pt;mso-width-percent:0;mso-height-percent:0;mso-width-percent:0;mso-height-percent:0" o:ole="">
+            <v:imagedata r:id="rId61" o:title=""/>
           </v:shape>
-          <o:OLEObject Type="Embed" ProgID="Word.OpenDocumentText.12" ShapeID="_x0000_i1030" DrawAspect="Content" ObjectID="_1753881097" r:id="rId58"/>
+          <o:OLEObject Type="Embed" ProgID="Word.OpenDocumentText.12" ShapeID="_x0000_i1025" DrawAspect="Content" ObjectID="_1754755726" r:id="rId62"/>
         </w:object>
       </w:r>
     </w:p>
     <w:sectPr>
-      <w:headerReference w:type="default" r:id="rId59"/>
+      <w:headerReference w:type="default" r:id="rId63"/>
       <w:type w:val="oddPage"/>
       <w:pgSz w:w="11906" w:h="16838" w:code="9"/>
       <w:pgMar w:top="170" w:right="176" w:bottom="176" w:left="170" w:header="57" w:footer="57" w:gutter="0"/>

</xml_diff>